<commit_message>
Inserción de datos en las colecciones
</commit_message>
<xml_diff>
--- a/Actividad 1.docx
+++ b/Actividad 1.docx
@@ -1,6 +1,6 @@
 
 <file path=word/document.xml><?xml version="1.0" encoding="utf-8"?>
-<w:document xmlns:wpc="http://schemas.microsoft.com/office/word/2010/wordprocessingCanvas" xmlns:mc="http://schemas.openxmlformats.org/markup-compatibility/2006" xmlns:o="urn:schemas-microsoft-com:office:office" xmlns:r="http://schemas.openxmlformats.org/officeDocument/2006/relationships" xmlns:m="http://schemas.openxmlformats.org/officeDocument/2006/math" xmlns:v="urn:schemas-microsoft-com:vml" xmlns:wp14="http://schemas.microsoft.com/office/word/2010/wordprocessingDrawing" xmlns:wp="http://schemas.openxmlformats.org/drawingml/2006/wordprocessingDrawing" xmlns:w10="urn:schemas-microsoft-com:office:word" xmlns:w="http://schemas.openxmlformats.org/wordprocessingml/2006/main" xmlns:w14="http://schemas.microsoft.com/office/word/2010/wordml" xmlns:w15="http://schemas.microsoft.com/office/word/2012/wordml" xmlns:wpg="http://schemas.microsoft.com/office/word/2010/wordprocessingGroup" xmlns:wpi="http://schemas.microsoft.com/office/word/2010/wordprocessingInk" xmlns:wne="http://schemas.microsoft.com/office/word/2006/wordml" xmlns:wps="http://schemas.microsoft.com/office/word/2010/wordprocessingShape" mc:Ignorable="w14 w15 wp14">
+<w:document xmlns:wpc="http://schemas.microsoft.com/office/word/2010/wordprocessingCanvas" xmlns:cx="http://schemas.microsoft.com/office/drawing/2014/chartex" xmlns:cx1="http://schemas.microsoft.com/office/drawing/2015/9/8/chartex" xmlns:mc="http://schemas.openxmlformats.org/markup-compatibility/2006" xmlns:o="urn:schemas-microsoft-com:office:office" xmlns:r="http://schemas.openxmlformats.org/officeDocument/2006/relationships" xmlns:m="http://schemas.openxmlformats.org/officeDocument/2006/math" xmlns:v="urn:schemas-microsoft-com:vml" xmlns:wp14="http://schemas.microsoft.com/office/word/2010/wordprocessingDrawing" xmlns:wp="http://schemas.openxmlformats.org/drawingml/2006/wordprocessingDrawing" xmlns:w10="urn:schemas-microsoft-com:office:word" xmlns:w="http://schemas.openxmlformats.org/wordprocessingml/2006/main" xmlns:w14="http://schemas.microsoft.com/office/word/2010/wordml" xmlns:w15="http://schemas.microsoft.com/office/word/2012/wordml" xmlns:w16se="http://schemas.microsoft.com/office/word/2015/wordml/symex" xmlns:wpg="http://schemas.microsoft.com/office/word/2010/wordprocessingGroup" xmlns:wpi="http://schemas.microsoft.com/office/word/2010/wordprocessingInk" xmlns:wne="http://schemas.microsoft.com/office/word/2006/wordml" xmlns:wps="http://schemas.microsoft.com/office/word/2010/wordprocessingShape" mc:Ignorable="w14 w15 w16se wp14">
   <w:body>
     <w:p>
       <w:pPr>
@@ -913,17 +913,43 @@
     </w:p>
     <w:p>
       <w:pPr>
-        <w:jc w:val="both"/>
-        <w:rPr>
-          <w:b/>
-        </w:rPr>
-      </w:pPr>
-      <w:r>
-        <w:rPr>
-          <w:b/>
+        <w:rPr>
+          <w:b/>
+          <w:sz w:val="28"/>
+        </w:rPr>
+      </w:pPr>
+      <w:r>
+        <w:rPr>
+          <w:b/>
+          <w:sz w:val="28"/>
         </w:rPr>
         <w:lastRenderedPageBreak/>
-        <w:t>Evidencias interacción con MongoDB</w:t>
+        <w:t xml:space="preserve">Evidencias interacción con </w:t>
+      </w:r>
+      <w:proofErr w:type="spellStart"/>
+      <w:proofErr w:type="gramStart"/>
+      <w:r>
+        <w:rPr>
+          <w:b/>
+          <w:sz w:val="28"/>
+        </w:rPr>
+        <w:t>MongoDB</w:t>
+      </w:r>
+      <w:proofErr w:type="spellEnd"/>
+      <w:r>
+        <w:rPr>
+          <w:b/>
+          <w:sz w:val="28"/>
+        </w:rPr>
+        <w:t xml:space="preserve">  por</w:t>
+      </w:r>
+      <w:proofErr w:type="gramEnd"/>
+      <w:r>
+        <w:rPr>
+          <w:b/>
+          <w:sz w:val="28"/>
+        </w:rPr>
+        <w:t xml:space="preserve"> medio de la consola de comandos </w:t>
       </w:r>
     </w:p>
     <w:p>
@@ -1029,16 +1055,11 @@
       </w:r>
       <w:r>
         <w:br/>
-      </w:r>
-      <w:r>
         <w:t>db.createCollection('equipos')</w:t>
       </w:r>
     </w:p>
     <w:p/>
-    <w:p>
-      <w:bookmarkStart w:id="0" w:name="_GoBack"/>
-      <w:bookmarkEnd w:id="0"/>
-    </w:p>
+    <w:p/>
     <w:p>
       <w:pPr>
         <w:rPr>
@@ -1153,23 +1174,56 @@
       <w:pPr>
         <w:rPr>
           <w:b/>
-        </w:rPr>
-      </w:pPr>
-      <w:r>
-        <w:rPr>
-          <w:b/>
+          <w:sz w:val="28"/>
+        </w:rPr>
+      </w:pPr>
+      <w:r>
+        <w:rPr>
+          <w:b/>
+          <w:sz w:val="28"/>
         </w:rPr>
         <w:lastRenderedPageBreak/>
-        <w:t xml:space="preserve">A través de </w:t>
+        <w:t>Por medio de la interfaz gráfica</w:t>
+      </w:r>
+      <w:r>
+        <w:rPr>
+          <w:b/>
+          <w:sz w:val="28"/>
+        </w:rPr>
+        <w:t xml:space="preserve"> de </w:t>
       </w:r>
       <w:proofErr w:type="spellStart"/>
       <w:r>
         <w:rPr>
           <w:b/>
+          <w:sz w:val="28"/>
         </w:rPr>
         <w:t>MongoDB</w:t>
       </w:r>
       <w:proofErr w:type="spellEnd"/>
+      <w:r>
+        <w:rPr>
+          <w:b/>
+          <w:sz w:val="28"/>
+        </w:rPr>
+        <w:t xml:space="preserve"> (</w:t>
+      </w:r>
+      <w:proofErr w:type="spellStart"/>
+      <w:r>
+        <w:rPr>
+          <w:b/>
+          <w:sz w:val="28"/>
+        </w:rPr>
+        <w:t>Compass</w:t>
+      </w:r>
+      <w:proofErr w:type="spellEnd"/>
+      <w:r>
+        <w:rPr>
+          <w:b/>
+          <w:sz w:val="28"/>
+        </w:rPr>
+        <w:t>)</w:t>
+      </w:r>
     </w:p>
     <w:p>
       <w:pPr>
@@ -1436,24 +1490,3466 @@
       <w:pPr>
         <w:rPr>
           <w:b/>
-        </w:rPr>
-      </w:pPr>
-    </w:p>
-    <w:p>
-      <w:pPr>
-        <w:rPr>
-          <w:b/>
-        </w:rPr>
-      </w:pPr>
-    </w:p>
-    <w:p>
-      <w:pPr>
-        <w:rPr>
-          <w:b/>
-        </w:rPr>
-      </w:pPr>
-    </w:p>
-    <w:p/>
+          <w:sz w:val="28"/>
+        </w:rPr>
+      </w:pPr>
+      <w:r>
+        <w:rPr>
+          <w:b/>
+          <w:sz w:val="28"/>
+        </w:rPr>
+        <w:lastRenderedPageBreak/>
+        <w:t>Inserción de datos en las colecciones</w:t>
+      </w:r>
+    </w:p>
+    <w:p>
+      <w:pPr>
+        <w:rPr>
+          <w:b/>
+        </w:rPr>
+      </w:pPr>
+    </w:p>
+    <w:p>
+      <w:pPr>
+        <w:rPr>
+          <w:b/>
+        </w:rPr>
+      </w:pPr>
+      <w:r>
+        <w:rPr>
+          <w:b/>
+        </w:rPr>
+        <w:t xml:space="preserve">Datos deportistas en formato </w:t>
+      </w:r>
+      <w:proofErr w:type="spellStart"/>
+      <w:r>
+        <w:rPr>
+          <w:b/>
+        </w:rPr>
+        <w:t>Json</w:t>
+      </w:r>
+      <w:proofErr w:type="spellEnd"/>
+    </w:p>
+    <w:p>
+      <w:pPr>
+        <w:rPr>
+          <w:b/>
+        </w:rPr>
+      </w:pPr>
+      <w:r>
+        <w:rPr>
+          <w:b/>
+          <w:noProof/>
+          <w:lang w:eastAsia="es-CO"/>
+        </w:rPr>
+        <w:drawing>
+          <wp:inline distT="0" distB="0" distL="0" distR="0">
+            <wp:extent cx="5448300" cy="3976553"/>
+            <wp:effectExtent l="0" t="0" r="0" b="5080"/>
+            <wp:docPr id="2" name="Imagen 2"/>
+            <wp:cNvGraphicFramePr>
+              <a:graphicFrameLocks xmlns:a="http://schemas.openxmlformats.org/drawingml/2006/main" noChangeAspect="1"/>
+            </wp:cNvGraphicFramePr>
+            <a:graphic xmlns:a="http://schemas.openxmlformats.org/drawingml/2006/main">
+              <a:graphicData uri="http://schemas.openxmlformats.org/drawingml/2006/picture">
+                <pic:pic xmlns:pic="http://schemas.openxmlformats.org/drawingml/2006/picture">
+                  <pic:nvPicPr>
+                    <pic:cNvPr id="2" name="6C8D7E4.tmp"/>
+                    <pic:cNvPicPr/>
+                  </pic:nvPicPr>
+                  <pic:blipFill>
+                    <a:blip r:embed="rId12">
+                      <a:extLst>
+                        <a:ext uri="{28A0092B-C50C-407E-A947-70E740481C1C}">
+                          <a14:useLocalDpi xmlns:a14="http://schemas.microsoft.com/office/drawing/2010/main" val="0"/>
+                        </a:ext>
+                      </a:extLst>
+                    </a:blip>
+                    <a:stretch>
+                      <a:fillRect/>
+                    </a:stretch>
+                  </pic:blipFill>
+                  <pic:spPr>
+                    <a:xfrm>
+                      <a:off x="0" y="0"/>
+                      <a:ext cx="5453126" cy="3980075"/>
+                    </a:xfrm>
+                    <a:prstGeom prst="rect">
+                      <a:avLst/>
+                    </a:prstGeom>
+                  </pic:spPr>
+                </pic:pic>
+              </a:graphicData>
+            </a:graphic>
+          </wp:inline>
+        </w:drawing>
+      </w:r>
+    </w:p>
+    <w:p>
+      <w:pPr>
+        <w:rPr>
+          <w:b/>
+        </w:rPr>
+      </w:pPr>
+    </w:p>
+    <w:p>
+      <w:pPr>
+        <w:rPr>
+          <w:b/>
+        </w:rPr>
+      </w:pPr>
+    </w:p>
+    <w:p>
+      <w:pPr>
+        <w:rPr>
+          <w:b/>
+        </w:rPr>
+      </w:pPr>
+      <w:r>
+        <w:rPr>
+          <w:b/>
+        </w:rPr>
+        <w:lastRenderedPageBreak/>
+        <w:t>Insertamos datos desde un documento</w:t>
+      </w:r>
+    </w:p>
+    <w:p>
+      <w:r>
+        <w:drawing>
+          <wp:inline distT="0" distB="0" distL="0" distR="0" wp14:anchorId="1BDF581E" wp14:editId="6BC2F80F">
+            <wp:extent cx="3761563" cy="2162175"/>
+            <wp:effectExtent l="0" t="0" r="0" b="0"/>
+            <wp:docPr id="8" name="Imagen 8"/>
+            <wp:cNvGraphicFramePr>
+              <a:graphicFrameLocks xmlns:a="http://schemas.openxmlformats.org/drawingml/2006/main" noChangeAspect="1"/>
+            </wp:cNvGraphicFramePr>
+            <a:graphic xmlns:a="http://schemas.openxmlformats.org/drawingml/2006/main">
+              <a:graphicData uri="http://schemas.openxmlformats.org/drawingml/2006/picture">
+                <pic:pic xmlns:pic="http://schemas.openxmlformats.org/drawingml/2006/picture">
+                  <pic:nvPicPr>
+                    <pic:cNvPr id="1" name=""/>
+                    <pic:cNvPicPr/>
+                  </pic:nvPicPr>
+                  <pic:blipFill>
+                    <a:blip r:embed="rId13"/>
+                    <a:stretch>
+                      <a:fillRect/>
+                    </a:stretch>
+                  </pic:blipFill>
+                  <pic:spPr>
+                    <a:xfrm>
+                      <a:off x="0" y="0"/>
+                      <a:ext cx="3818589" cy="2194954"/>
+                    </a:xfrm>
+                    <a:prstGeom prst="rect">
+                      <a:avLst/>
+                    </a:prstGeom>
+                  </pic:spPr>
+                </pic:pic>
+              </a:graphicData>
+            </a:graphic>
+          </wp:inline>
+        </w:drawing>
+      </w:r>
+    </w:p>
+    <w:p>
+      <w:pPr>
+        <w:rPr>
+          <w:b/>
+        </w:rPr>
+      </w:pPr>
+      <w:r>
+        <w:rPr>
+          <w:b/>
+        </w:rPr>
+        <w:t>Como vamos a agregar varios datos debemos envolverlo en una lista</w:t>
+      </w:r>
+    </w:p>
+    <w:p>
+      <w:r>
+        <w:drawing>
+          <wp:inline distT="0" distB="0" distL="0" distR="0" wp14:anchorId="39FAE8CE" wp14:editId="50537908">
+            <wp:extent cx="4162425" cy="2597785"/>
+            <wp:effectExtent l="0" t="0" r="9525" b="0"/>
+            <wp:docPr id="9" name="Imagen 9"/>
+            <wp:cNvGraphicFramePr>
+              <a:graphicFrameLocks xmlns:a="http://schemas.openxmlformats.org/drawingml/2006/main" noChangeAspect="1"/>
+            </wp:cNvGraphicFramePr>
+            <a:graphic xmlns:a="http://schemas.openxmlformats.org/drawingml/2006/main">
+              <a:graphicData uri="http://schemas.openxmlformats.org/drawingml/2006/picture">
+                <pic:pic xmlns:pic="http://schemas.openxmlformats.org/drawingml/2006/picture">
+                  <pic:nvPicPr>
+                    <pic:cNvPr id="1" name=""/>
+                    <pic:cNvPicPr/>
+                  </pic:nvPicPr>
+                  <pic:blipFill>
+                    <a:blip r:embed="rId14"/>
+                    <a:stretch>
+                      <a:fillRect/>
+                    </a:stretch>
+                  </pic:blipFill>
+                  <pic:spPr>
+                    <a:xfrm>
+                      <a:off x="0" y="0"/>
+                      <a:ext cx="4188958" cy="2614344"/>
+                    </a:xfrm>
+                    <a:prstGeom prst="rect">
+                      <a:avLst/>
+                    </a:prstGeom>
+                  </pic:spPr>
+                </pic:pic>
+              </a:graphicData>
+            </a:graphic>
+          </wp:inline>
+        </w:drawing>
+      </w:r>
+    </w:p>
+    <w:p>
+      <w:pPr>
+        <w:rPr>
+          <w:b/>
+        </w:rPr>
+      </w:pPr>
+      <w:r>
+        <w:rPr>
+          <w:b/>
+        </w:rPr>
+        <w:lastRenderedPageBreak/>
+        <w:t>Los datos se insertaron de forma correcta</w:t>
+      </w:r>
+    </w:p>
+    <w:p>
+      <w:r>
+        <w:rPr>
+          <w:noProof/>
+          <w:lang w:eastAsia="es-CO"/>
+        </w:rPr>
+        <w:drawing>
+          <wp:inline distT="0" distB="0" distL="0" distR="0">
+            <wp:extent cx="5981700" cy="5230141"/>
+            <wp:effectExtent l="0" t="0" r="0" b="8890"/>
+            <wp:docPr id="10" name="Imagen 10"/>
+            <wp:cNvGraphicFramePr>
+              <a:graphicFrameLocks xmlns:a="http://schemas.openxmlformats.org/drawingml/2006/main" noChangeAspect="1"/>
+            </wp:cNvGraphicFramePr>
+            <a:graphic xmlns:a="http://schemas.openxmlformats.org/drawingml/2006/main">
+              <a:graphicData uri="http://schemas.openxmlformats.org/drawingml/2006/picture">
+                <pic:pic xmlns:pic="http://schemas.openxmlformats.org/drawingml/2006/picture">
+                  <pic:nvPicPr>
+                    <pic:cNvPr id="10" name="6C8EDC.tmp"/>
+                    <pic:cNvPicPr/>
+                  </pic:nvPicPr>
+                  <pic:blipFill>
+                    <a:blip r:embed="rId15">
+                      <a:extLst>
+                        <a:ext uri="{28A0092B-C50C-407E-A947-70E740481C1C}">
+                          <a14:useLocalDpi xmlns:a14="http://schemas.microsoft.com/office/drawing/2010/main" val="0"/>
+                        </a:ext>
+                      </a:extLst>
+                    </a:blip>
+                    <a:stretch>
+                      <a:fillRect/>
+                    </a:stretch>
+                  </pic:blipFill>
+                  <pic:spPr>
+                    <a:xfrm>
+                      <a:off x="0" y="0"/>
+                      <a:ext cx="5984368" cy="5232474"/>
+                    </a:xfrm>
+                    <a:prstGeom prst="rect">
+                      <a:avLst/>
+                    </a:prstGeom>
+                  </pic:spPr>
+                </pic:pic>
+              </a:graphicData>
+            </a:graphic>
+          </wp:inline>
+        </w:drawing>
+      </w:r>
+    </w:p>
+    <w:p>
+      <w:pPr>
+        <w:rPr>
+          <w:b/>
+        </w:rPr>
+      </w:pPr>
+      <w:r>
+        <w:rPr>
+          <w:b/>
+        </w:rPr>
+        <w:lastRenderedPageBreak/>
+        <w:t xml:space="preserve">Ahora vamos a insertar datos por medio de un archivo con </w:t>
+      </w:r>
+      <w:proofErr w:type="gramStart"/>
+      <w:r>
+        <w:rPr>
+          <w:b/>
+        </w:rPr>
+        <w:t>extensión .</w:t>
+      </w:r>
+      <w:proofErr w:type="spellStart"/>
+      <w:r>
+        <w:rPr>
+          <w:b/>
+        </w:rPr>
+        <w:t>json</w:t>
+      </w:r>
+      <w:proofErr w:type="spellEnd"/>
+      <w:proofErr w:type="gramEnd"/>
+    </w:p>
+    <w:p>
+      <w:r>
+        <w:drawing>
+          <wp:inline distT="0" distB="0" distL="0" distR="0" wp14:anchorId="27280D7F" wp14:editId="54F8C513">
+            <wp:extent cx="3458058" cy="2800741"/>
+            <wp:effectExtent l="0" t="0" r="9525" b="0"/>
+            <wp:docPr id="11" name="Imagen 11"/>
+            <wp:cNvGraphicFramePr>
+              <a:graphicFrameLocks xmlns:a="http://schemas.openxmlformats.org/drawingml/2006/main" noChangeAspect="1"/>
+            </wp:cNvGraphicFramePr>
+            <a:graphic xmlns:a="http://schemas.openxmlformats.org/drawingml/2006/main">
+              <a:graphicData uri="http://schemas.openxmlformats.org/drawingml/2006/picture">
+                <pic:pic xmlns:pic="http://schemas.openxmlformats.org/drawingml/2006/picture">
+                  <pic:nvPicPr>
+                    <pic:cNvPr id="1" name=""/>
+                    <pic:cNvPicPr/>
+                  </pic:nvPicPr>
+                  <pic:blipFill>
+                    <a:blip r:embed="rId16"/>
+                    <a:stretch>
+                      <a:fillRect/>
+                    </a:stretch>
+                  </pic:blipFill>
+                  <pic:spPr>
+                    <a:xfrm>
+                      <a:off x="0" y="0"/>
+                      <a:ext cx="3458058" cy="2800741"/>
+                    </a:xfrm>
+                    <a:prstGeom prst="rect">
+                      <a:avLst/>
+                    </a:prstGeom>
+                  </pic:spPr>
+                </pic:pic>
+              </a:graphicData>
+            </a:graphic>
+          </wp:inline>
+        </w:drawing>
+      </w:r>
+    </w:p>
+    <w:p>
+      <w:pPr>
+        <w:rPr>
+          <w:noProof/>
+          <w:lang w:eastAsia="es-CO"/>
+        </w:rPr>
+      </w:pPr>
+    </w:p>
+    <w:p>
+      <w:pPr>
+        <w:rPr>
+          <w:b/>
+        </w:rPr>
+      </w:pPr>
+      <w:r>
+        <w:rPr>
+          <w:b/>
+        </w:rPr>
+        <w:t xml:space="preserve">Creamos un archivo con </w:t>
+      </w:r>
+      <w:proofErr w:type="gramStart"/>
+      <w:r>
+        <w:rPr>
+          <w:b/>
+        </w:rPr>
+        <w:t>extensión .</w:t>
+      </w:r>
+      <w:proofErr w:type="spellStart"/>
+      <w:r>
+        <w:rPr>
+          <w:b/>
+        </w:rPr>
+        <w:t>json</w:t>
+      </w:r>
+      <w:proofErr w:type="spellEnd"/>
+      <w:proofErr w:type="gramEnd"/>
+      <w:r>
+        <w:rPr>
+          <w:b/>
+        </w:rPr>
+        <w:t xml:space="preserve"> con los datos que vamos a insertar</w:t>
+      </w:r>
+    </w:p>
+    <w:p>
+      <w:pPr>
+        <w:rPr>
+          <w:noProof/>
+          <w:lang w:eastAsia="es-CO"/>
+        </w:rPr>
+      </w:pPr>
+      <w:r>
+        <w:rPr>
+          <w:noProof/>
+          <w:lang w:eastAsia="es-CO"/>
+        </w:rPr>
+        <w:drawing>
+          <wp:inline distT="0" distB="0" distL="0" distR="0" wp14:anchorId="66B38D9C" wp14:editId="114C8D37">
+            <wp:extent cx="1476581" cy="495369"/>
+            <wp:effectExtent l="0" t="0" r="9525" b="0"/>
+            <wp:docPr id="14" name="Imagen 14"/>
+            <wp:cNvGraphicFramePr>
+              <a:graphicFrameLocks xmlns:a="http://schemas.openxmlformats.org/drawingml/2006/main" noChangeAspect="1"/>
+            </wp:cNvGraphicFramePr>
+            <a:graphic xmlns:a="http://schemas.openxmlformats.org/drawingml/2006/main">
+              <a:graphicData uri="http://schemas.openxmlformats.org/drawingml/2006/picture">
+                <pic:pic xmlns:pic="http://schemas.openxmlformats.org/drawingml/2006/picture">
+                  <pic:nvPicPr>
+                    <pic:cNvPr id="14" name="6C85318.tmp"/>
+                    <pic:cNvPicPr/>
+                  </pic:nvPicPr>
+                  <pic:blipFill>
+                    <a:blip r:embed="rId17">
+                      <a:extLst>
+                        <a:ext uri="{28A0092B-C50C-407E-A947-70E740481C1C}">
+                          <a14:useLocalDpi xmlns:a14="http://schemas.microsoft.com/office/drawing/2010/main" val="0"/>
+                        </a:ext>
+                      </a:extLst>
+                    </a:blip>
+                    <a:stretch>
+                      <a:fillRect/>
+                    </a:stretch>
+                  </pic:blipFill>
+                  <pic:spPr>
+                    <a:xfrm>
+                      <a:off x="0" y="0"/>
+                      <a:ext cx="1476581" cy="495369"/>
+                    </a:xfrm>
+                    <a:prstGeom prst="rect">
+                      <a:avLst/>
+                    </a:prstGeom>
+                  </pic:spPr>
+                </pic:pic>
+              </a:graphicData>
+            </a:graphic>
+          </wp:inline>
+        </w:drawing>
+      </w:r>
+    </w:p>
+    <w:p>
+      <w:pPr>
+        <w:rPr>
+          <w:noProof/>
+          <w:lang w:eastAsia="es-CO"/>
+        </w:rPr>
+      </w:pPr>
+    </w:p>
+    <w:p>
+      <w:pPr>
+        <w:rPr>
+          <w:noProof/>
+          <w:lang w:eastAsia="es-CO"/>
+        </w:rPr>
+      </w:pPr>
+    </w:p>
+    <w:p>
+      <w:pPr>
+        <w:rPr>
+          <w:noProof/>
+          <w:lang w:eastAsia="es-CO"/>
+        </w:rPr>
+      </w:pPr>
+    </w:p>
+    <w:p>
+      <w:pPr>
+        <w:rPr>
+          <w:noProof/>
+          <w:lang w:eastAsia="es-CO"/>
+        </w:rPr>
+      </w:pPr>
+    </w:p>
+    <w:p>
+      <w:pPr>
+        <w:rPr>
+          <w:b/>
+        </w:rPr>
+      </w:pPr>
+      <w:r>
+        <w:rPr>
+          <w:b/>
+        </w:rPr>
+        <w:lastRenderedPageBreak/>
+        <w:t>Seleccionamos el archivo, por defecto nos captura que extensión tiene</w:t>
+      </w:r>
+    </w:p>
+    <w:p>
+      <w:r>
+        <w:rPr>
+          <w:noProof/>
+          <w:lang w:eastAsia="es-CO"/>
+        </w:rPr>
+        <w:drawing>
+          <wp:inline distT="0" distB="0" distL="0" distR="0">
+            <wp:extent cx="7097115" cy="4448796"/>
+            <wp:effectExtent l="0" t="0" r="0" b="9525"/>
+            <wp:docPr id="12" name="Imagen 12"/>
+            <wp:cNvGraphicFramePr>
+              <a:graphicFrameLocks xmlns:a="http://schemas.openxmlformats.org/drawingml/2006/main" noChangeAspect="1"/>
+            </wp:cNvGraphicFramePr>
+            <a:graphic xmlns:a="http://schemas.openxmlformats.org/drawingml/2006/main">
+              <a:graphicData uri="http://schemas.openxmlformats.org/drawingml/2006/picture">
+                <pic:pic xmlns:pic="http://schemas.openxmlformats.org/drawingml/2006/picture">
+                  <pic:nvPicPr>
+                    <pic:cNvPr id="12" name="6C8EE12.tmp"/>
+                    <pic:cNvPicPr/>
+                  </pic:nvPicPr>
+                  <pic:blipFill>
+                    <a:blip r:embed="rId18">
+                      <a:extLst>
+                        <a:ext uri="{28A0092B-C50C-407E-A947-70E740481C1C}">
+                          <a14:useLocalDpi xmlns:a14="http://schemas.microsoft.com/office/drawing/2010/main" val="0"/>
+                        </a:ext>
+                      </a:extLst>
+                    </a:blip>
+                    <a:stretch>
+                      <a:fillRect/>
+                    </a:stretch>
+                  </pic:blipFill>
+                  <pic:spPr>
+                    <a:xfrm>
+                      <a:off x="0" y="0"/>
+                      <a:ext cx="7097115" cy="4448796"/>
+                    </a:xfrm>
+                    <a:prstGeom prst="rect">
+                      <a:avLst/>
+                    </a:prstGeom>
+                  </pic:spPr>
+                </pic:pic>
+              </a:graphicData>
+            </a:graphic>
+          </wp:inline>
+        </w:drawing>
+      </w:r>
+    </w:p>
+    <w:p/>
+    <w:p>
+      <w:r>
+        <w:rPr>
+          <w:noProof/>
+          <w:lang w:eastAsia="es-CO"/>
+        </w:rPr>
+        <w:lastRenderedPageBreak/>
+        <w:drawing>
+          <wp:inline distT="0" distB="0" distL="0" distR="0">
+            <wp:extent cx="6830378" cy="4372585"/>
+            <wp:effectExtent l="0" t="0" r="8890" b="9525"/>
+            <wp:docPr id="15" name="Imagen 15"/>
+            <wp:cNvGraphicFramePr>
+              <a:graphicFrameLocks xmlns:a="http://schemas.openxmlformats.org/drawingml/2006/main" noChangeAspect="1"/>
+            </wp:cNvGraphicFramePr>
+            <a:graphic xmlns:a="http://schemas.openxmlformats.org/drawingml/2006/main">
+              <a:graphicData uri="http://schemas.openxmlformats.org/drawingml/2006/picture">
+                <pic:pic xmlns:pic="http://schemas.openxmlformats.org/drawingml/2006/picture">
+                  <pic:nvPicPr>
+                    <pic:cNvPr id="15" name="6C88506.tmp"/>
+                    <pic:cNvPicPr/>
+                  </pic:nvPicPr>
+                  <pic:blipFill>
+                    <a:blip r:embed="rId19">
+                      <a:extLst>
+                        <a:ext uri="{28A0092B-C50C-407E-A947-70E740481C1C}">
+                          <a14:useLocalDpi xmlns:a14="http://schemas.microsoft.com/office/drawing/2010/main" val="0"/>
+                        </a:ext>
+                      </a:extLst>
+                    </a:blip>
+                    <a:stretch>
+                      <a:fillRect/>
+                    </a:stretch>
+                  </pic:blipFill>
+                  <pic:spPr>
+                    <a:xfrm>
+                      <a:off x="0" y="0"/>
+                      <a:ext cx="6830378" cy="4372585"/>
+                    </a:xfrm>
+                    <a:prstGeom prst="rect">
+                      <a:avLst/>
+                    </a:prstGeom>
+                  </pic:spPr>
+                </pic:pic>
+              </a:graphicData>
+            </a:graphic>
+          </wp:inline>
+        </w:drawing>
+      </w:r>
+    </w:p>
+    <w:p/>
+    <w:p/>
+    <w:p/>
+    <w:p/>
+    <w:p>
+      <w:pPr>
+        <w:rPr>
+          <w:b/>
+        </w:rPr>
+      </w:pPr>
+      <w:r>
+        <w:rPr>
+          <w:b/>
+        </w:rPr>
+        <w:lastRenderedPageBreak/>
+        <w:t xml:space="preserve">Verificamos que el </w:t>
+      </w:r>
+      <w:proofErr w:type="gramStart"/>
+      <w:r>
+        <w:rPr>
+          <w:b/>
+        </w:rPr>
+        <w:t>archivo .</w:t>
+      </w:r>
+      <w:proofErr w:type="spellStart"/>
+      <w:r>
+        <w:rPr>
+          <w:b/>
+        </w:rPr>
+        <w:t>json</w:t>
+      </w:r>
+      <w:proofErr w:type="spellEnd"/>
+      <w:proofErr w:type="gramEnd"/>
+      <w:r>
+        <w:rPr>
+          <w:b/>
+        </w:rPr>
+        <w:t xml:space="preserve"> no contenga errores de sintaxis y finalice el proceso con éxito</w:t>
+      </w:r>
+    </w:p>
+    <w:p>
+      <w:r>
+        <w:rPr>
+          <w:noProof/>
+          <w:lang w:eastAsia="es-CO"/>
+        </w:rPr>
+        <w:drawing>
+          <wp:inline distT="0" distB="0" distL="0" distR="0">
+            <wp:extent cx="6925642" cy="4715533"/>
+            <wp:effectExtent l="0" t="0" r="8890" b="8890"/>
+            <wp:docPr id="16" name="Imagen 16"/>
+            <wp:cNvGraphicFramePr>
+              <a:graphicFrameLocks xmlns:a="http://schemas.openxmlformats.org/drawingml/2006/main" noChangeAspect="1"/>
+            </wp:cNvGraphicFramePr>
+            <a:graphic xmlns:a="http://schemas.openxmlformats.org/drawingml/2006/main">
+              <a:graphicData uri="http://schemas.openxmlformats.org/drawingml/2006/picture">
+                <pic:pic xmlns:pic="http://schemas.openxmlformats.org/drawingml/2006/picture">
+                  <pic:nvPicPr>
+                    <pic:cNvPr id="16" name="6C8B1E3.tmp"/>
+                    <pic:cNvPicPr/>
+                  </pic:nvPicPr>
+                  <pic:blipFill>
+                    <a:blip r:embed="rId20">
+                      <a:extLst>
+                        <a:ext uri="{28A0092B-C50C-407E-A947-70E740481C1C}">
+                          <a14:useLocalDpi xmlns:a14="http://schemas.microsoft.com/office/drawing/2010/main" val="0"/>
+                        </a:ext>
+                      </a:extLst>
+                    </a:blip>
+                    <a:stretch>
+                      <a:fillRect/>
+                    </a:stretch>
+                  </pic:blipFill>
+                  <pic:spPr>
+                    <a:xfrm>
+                      <a:off x="0" y="0"/>
+                      <a:ext cx="6925642" cy="4715533"/>
+                    </a:xfrm>
+                    <a:prstGeom prst="rect">
+                      <a:avLst/>
+                    </a:prstGeom>
+                  </pic:spPr>
+                </pic:pic>
+              </a:graphicData>
+            </a:graphic>
+          </wp:inline>
+        </w:drawing>
+      </w:r>
+    </w:p>
+    <w:p/>
+    <w:p/>
+    <w:p>
+      <w:pPr>
+        <w:rPr>
+          <w:b/>
+        </w:rPr>
+      </w:pPr>
+      <w:r>
+        <w:rPr>
+          <w:b/>
+        </w:rPr>
+        <w:lastRenderedPageBreak/>
+        <w:t xml:space="preserve">Visualizamos los </w:t>
+      </w:r>
+      <w:proofErr w:type="spellStart"/>
+      <w:r>
+        <w:rPr>
+          <w:b/>
+        </w:rPr>
+        <w:t>registos</w:t>
+      </w:r>
+      <w:proofErr w:type="spellEnd"/>
+      <w:r>
+        <w:rPr>
+          <w:b/>
+        </w:rPr>
+        <w:t xml:space="preserve"> insertados de forma correcta</w:t>
+      </w:r>
+    </w:p>
+    <w:p>
+      <w:r>
+        <w:rPr>
+          <w:noProof/>
+          <w:lang w:eastAsia="es-CO"/>
+        </w:rPr>
+        <w:drawing>
+          <wp:inline distT="0" distB="0" distL="0" distR="0">
+            <wp:extent cx="5857875" cy="5111759"/>
+            <wp:effectExtent l="0" t="0" r="0" b="0"/>
+            <wp:docPr id="17" name="Imagen 17"/>
+            <wp:cNvGraphicFramePr>
+              <a:graphicFrameLocks xmlns:a="http://schemas.openxmlformats.org/drawingml/2006/main" noChangeAspect="1"/>
+            </wp:cNvGraphicFramePr>
+            <a:graphic xmlns:a="http://schemas.openxmlformats.org/drawingml/2006/main">
+              <a:graphicData uri="http://schemas.openxmlformats.org/drawingml/2006/picture">
+                <pic:pic xmlns:pic="http://schemas.openxmlformats.org/drawingml/2006/picture">
+                  <pic:nvPicPr>
+                    <pic:cNvPr id="17" name="6C8DC01.tmp"/>
+                    <pic:cNvPicPr/>
+                  </pic:nvPicPr>
+                  <pic:blipFill>
+                    <a:blip r:embed="rId21">
+                      <a:extLst>
+                        <a:ext uri="{28A0092B-C50C-407E-A947-70E740481C1C}">
+                          <a14:useLocalDpi xmlns:a14="http://schemas.microsoft.com/office/drawing/2010/main" val="0"/>
+                        </a:ext>
+                      </a:extLst>
+                    </a:blip>
+                    <a:stretch>
+                      <a:fillRect/>
+                    </a:stretch>
+                  </pic:blipFill>
+                  <pic:spPr>
+                    <a:xfrm>
+                      <a:off x="0" y="0"/>
+                      <a:ext cx="5860039" cy="5113647"/>
+                    </a:xfrm>
+                    <a:prstGeom prst="rect">
+                      <a:avLst/>
+                    </a:prstGeom>
+                  </pic:spPr>
+                </pic:pic>
+              </a:graphicData>
+            </a:graphic>
+          </wp:inline>
+        </w:drawing>
+      </w:r>
+    </w:p>
+    <w:p>
+      <w:pPr>
+        <w:rPr>
+          <w:b/>
+        </w:rPr>
+      </w:pPr>
+      <w:r>
+        <w:rPr>
+          <w:b/>
+        </w:rPr>
+        <w:lastRenderedPageBreak/>
+        <w:t>Ahora vamos a insertar datos</w:t>
+      </w:r>
+      <w:r>
+        <w:rPr>
+          <w:b/>
+        </w:rPr>
+        <w:t xml:space="preserve"> de </w:t>
+      </w:r>
+      <w:proofErr w:type="spellStart"/>
+      <w:r>
+        <w:rPr>
+          <w:b/>
+        </w:rPr>
+        <w:t>arbitros</w:t>
+      </w:r>
+      <w:proofErr w:type="spellEnd"/>
+      <w:r>
+        <w:rPr>
+          <w:b/>
+        </w:rPr>
+        <w:t xml:space="preserve"> por medio de un archivo con </w:t>
+      </w:r>
+      <w:proofErr w:type="gramStart"/>
+      <w:r>
+        <w:rPr>
+          <w:b/>
+        </w:rPr>
+        <w:t>extensión .</w:t>
+      </w:r>
+      <w:proofErr w:type="spellStart"/>
+      <w:r>
+        <w:rPr>
+          <w:b/>
+        </w:rPr>
+        <w:t>json</w:t>
+      </w:r>
+      <w:proofErr w:type="spellEnd"/>
+      <w:proofErr w:type="gramEnd"/>
+    </w:p>
+    <w:p/>
+    <w:p>
+      <w:r>
+        <w:drawing>
+          <wp:inline distT="0" distB="0" distL="0" distR="0" wp14:anchorId="5D0B6963" wp14:editId="19D6D5B5">
+            <wp:extent cx="3457575" cy="2276475"/>
+            <wp:effectExtent l="0" t="0" r="9525" b="9525"/>
+            <wp:docPr id="18" name="Imagen 18"/>
+            <wp:cNvGraphicFramePr>
+              <a:graphicFrameLocks xmlns:a="http://schemas.openxmlformats.org/drawingml/2006/main" noChangeAspect="1"/>
+            </wp:cNvGraphicFramePr>
+            <a:graphic xmlns:a="http://schemas.openxmlformats.org/drawingml/2006/main">
+              <a:graphicData uri="http://schemas.openxmlformats.org/drawingml/2006/picture">
+                <pic:pic xmlns:pic="http://schemas.openxmlformats.org/drawingml/2006/picture">
+                  <pic:nvPicPr>
+                    <pic:cNvPr id="1" name=""/>
+                    <pic:cNvPicPr/>
+                  </pic:nvPicPr>
+                  <pic:blipFill rotWithShape="1">
+                    <a:blip r:embed="rId16"/>
+                    <a:srcRect t="18707"/>
+                    <a:stretch/>
+                  </pic:blipFill>
+                  <pic:spPr bwMode="auto">
+                    <a:xfrm>
+                      <a:off x="0" y="0"/>
+                      <a:ext cx="3458058" cy="2276793"/>
+                    </a:xfrm>
+                    <a:prstGeom prst="rect">
+                      <a:avLst/>
+                    </a:prstGeom>
+                    <a:ln>
+                      <a:noFill/>
+                    </a:ln>
+                    <a:extLst>
+                      <a:ext uri="{53640926-AAD7-44D8-BBD7-CCE9431645EC}">
+                        <a14:shadowObscured xmlns:a14="http://schemas.microsoft.com/office/drawing/2010/main"/>
+                      </a:ext>
+                    </a:extLst>
+                  </pic:spPr>
+                </pic:pic>
+              </a:graphicData>
+            </a:graphic>
+          </wp:inline>
+        </w:drawing>
+      </w:r>
+    </w:p>
+    <w:p>
+      <w:pPr>
+        <w:rPr>
+          <w:noProof/>
+          <w:lang w:eastAsia="es-CO"/>
+        </w:rPr>
+      </w:pPr>
+    </w:p>
+    <w:p>
+      <w:pPr>
+        <w:rPr>
+          <w:b/>
+        </w:rPr>
+      </w:pPr>
+      <w:r>
+        <w:rPr>
+          <w:b/>
+        </w:rPr>
+        <w:t xml:space="preserve">Creamos un archivo con </w:t>
+      </w:r>
+      <w:proofErr w:type="gramStart"/>
+      <w:r>
+        <w:rPr>
+          <w:b/>
+        </w:rPr>
+        <w:t>extensión .</w:t>
+      </w:r>
+      <w:proofErr w:type="spellStart"/>
+      <w:r>
+        <w:rPr>
+          <w:b/>
+        </w:rPr>
+        <w:t>json</w:t>
+      </w:r>
+      <w:proofErr w:type="spellEnd"/>
+      <w:proofErr w:type="gramEnd"/>
+      <w:r>
+        <w:rPr>
+          <w:b/>
+        </w:rPr>
+        <w:t xml:space="preserve"> con los datos que vamos a insertar</w:t>
+      </w:r>
+    </w:p>
+    <w:p>
+      <w:pPr>
+        <w:rPr>
+          <w:noProof/>
+          <w:lang w:eastAsia="es-CO"/>
+        </w:rPr>
+      </w:pPr>
+      <w:r>
+        <w:rPr>
+          <w:noProof/>
+          <w:lang w:eastAsia="es-CO"/>
+        </w:rPr>
+        <w:drawing>
+          <wp:inline distT="0" distB="0" distL="0" distR="0">
+            <wp:extent cx="914528" cy="304843"/>
+            <wp:effectExtent l="0" t="0" r="0" b="0"/>
+            <wp:docPr id="24" name="Imagen 24"/>
+            <wp:cNvGraphicFramePr>
+              <a:graphicFrameLocks xmlns:a="http://schemas.openxmlformats.org/drawingml/2006/main" noChangeAspect="1"/>
+            </wp:cNvGraphicFramePr>
+            <a:graphic xmlns:a="http://schemas.openxmlformats.org/drawingml/2006/main">
+              <a:graphicData uri="http://schemas.openxmlformats.org/drawingml/2006/picture">
+                <pic:pic xmlns:pic="http://schemas.openxmlformats.org/drawingml/2006/picture">
+                  <pic:nvPicPr>
+                    <pic:cNvPr id="24" name="6C8474F.tmp"/>
+                    <pic:cNvPicPr/>
+                  </pic:nvPicPr>
+                  <pic:blipFill>
+                    <a:blip r:embed="rId22">
+                      <a:extLst>
+                        <a:ext uri="{28A0092B-C50C-407E-A947-70E740481C1C}">
+                          <a14:useLocalDpi xmlns:a14="http://schemas.microsoft.com/office/drawing/2010/main" val="0"/>
+                        </a:ext>
+                      </a:extLst>
+                    </a:blip>
+                    <a:stretch>
+                      <a:fillRect/>
+                    </a:stretch>
+                  </pic:blipFill>
+                  <pic:spPr>
+                    <a:xfrm>
+                      <a:off x="0" y="0"/>
+                      <a:ext cx="914528" cy="304843"/>
+                    </a:xfrm>
+                    <a:prstGeom prst="rect">
+                      <a:avLst/>
+                    </a:prstGeom>
+                  </pic:spPr>
+                </pic:pic>
+              </a:graphicData>
+            </a:graphic>
+          </wp:inline>
+        </w:drawing>
+      </w:r>
+    </w:p>
+    <w:p>
+      <w:pPr>
+        <w:rPr>
+          <w:noProof/>
+          <w:lang w:eastAsia="es-CO"/>
+        </w:rPr>
+      </w:pPr>
+    </w:p>
+    <w:p>
+      <w:pPr>
+        <w:rPr>
+          <w:noProof/>
+          <w:lang w:eastAsia="es-CO"/>
+        </w:rPr>
+      </w:pPr>
+    </w:p>
+    <w:p>
+      <w:pPr>
+        <w:rPr>
+          <w:noProof/>
+          <w:lang w:eastAsia="es-CO"/>
+        </w:rPr>
+      </w:pPr>
+    </w:p>
+    <w:p>
+      <w:pPr>
+        <w:rPr>
+          <w:noProof/>
+          <w:lang w:eastAsia="es-CO"/>
+        </w:rPr>
+      </w:pPr>
+    </w:p>
+    <w:p>
+      <w:pPr>
+        <w:rPr>
+          <w:noProof/>
+          <w:lang w:eastAsia="es-CO"/>
+        </w:rPr>
+      </w:pPr>
+    </w:p>
+    <w:p>
+      <w:pPr>
+        <w:rPr>
+          <w:noProof/>
+          <w:lang w:eastAsia="es-CO"/>
+        </w:rPr>
+      </w:pPr>
+    </w:p>
+    <w:p>
+      <w:pPr>
+        <w:rPr>
+          <w:b/>
+        </w:rPr>
+      </w:pPr>
+      <w:r>
+        <w:rPr>
+          <w:b/>
+        </w:rPr>
+        <w:lastRenderedPageBreak/>
+        <w:t>Seleccionamos el archivo, por defecto nos captura que extensión tiene</w:t>
+      </w:r>
+    </w:p>
+    <w:p>
+      <w:pPr>
+        <w:rPr>
+          <w:noProof/>
+          <w:lang w:eastAsia="es-CO"/>
+        </w:rPr>
+      </w:pPr>
+    </w:p>
+    <w:p>
+      <w:r>
+        <w:rPr>
+          <w:noProof/>
+          <w:lang w:eastAsia="es-CO"/>
+        </w:rPr>
+        <w:drawing>
+          <wp:inline distT="0" distB="0" distL="0" distR="0" wp14:anchorId="62FE160E" wp14:editId="48A1054E">
+            <wp:extent cx="7096124" cy="3771900"/>
+            <wp:effectExtent l="0" t="0" r="0" b="0"/>
+            <wp:docPr id="20" name="Imagen 20"/>
+            <wp:cNvGraphicFramePr>
+              <a:graphicFrameLocks xmlns:a="http://schemas.openxmlformats.org/drawingml/2006/main" noChangeAspect="1"/>
+            </wp:cNvGraphicFramePr>
+            <a:graphic xmlns:a="http://schemas.openxmlformats.org/drawingml/2006/main">
+              <a:graphicData uri="http://schemas.openxmlformats.org/drawingml/2006/picture">
+                <pic:pic xmlns:pic="http://schemas.openxmlformats.org/drawingml/2006/picture">
+                  <pic:nvPicPr>
+                    <pic:cNvPr id="12" name="6C8EE12.tmp"/>
+                    <pic:cNvPicPr/>
+                  </pic:nvPicPr>
+                  <pic:blipFill rotWithShape="1">
+                    <a:blip r:embed="rId18">
+                      <a:extLst>
+                        <a:ext uri="{28A0092B-C50C-407E-A947-70E740481C1C}">
+                          <a14:useLocalDpi xmlns:a14="http://schemas.microsoft.com/office/drawing/2010/main" val="0"/>
+                        </a:ext>
+                      </a:extLst>
+                    </a:blip>
+                    <a:srcRect t="15204"/>
+                    <a:stretch/>
+                  </pic:blipFill>
+                  <pic:spPr bwMode="auto">
+                    <a:xfrm>
+                      <a:off x="0" y="0"/>
+                      <a:ext cx="7097115" cy="3772427"/>
+                    </a:xfrm>
+                    <a:prstGeom prst="rect">
+                      <a:avLst/>
+                    </a:prstGeom>
+                    <a:ln>
+                      <a:noFill/>
+                    </a:ln>
+                    <a:extLst>
+                      <a:ext uri="{53640926-AAD7-44D8-BBD7-CCE9431645EC}">
+                        <a14:shadowObscured xmlns:a14="http://schemas.microsoft.com/office/drawing/2010/main"/>
+                      </a:ext>
+                    </a:extLst>
+                  </pic:spPr>
+                </pic:pic>
+              </a:graphicData>
+            </a:graphic>
+          </wp:inline>
+        </w:drawing>
+      </w:r>
+    </w:p>
+    <w:p/>
+    <w:p>
+      <w:r>
+        <w:rPr>
+          <w:noProof/>
+          <w:lang w:eastAsia="es-CO"/>
+        </w:rPr>
+        <w:lastRenderedPageBreak/>
+        <w:drawing>
+          <wp:inline distT="0" distB="0" distL="0" distR="0">
+            <wp:extent cx="5677692" cy="3534268"/>
+            <wp:effectExtent l="0" t="0" r="0" b="9525"/>
+            <wp:docPr id="25" name="Imagen 25"/>
+            <wp:cNvGraphicFramePr>
+              <a:graphicFrameLocks xmlns:a="http://schemas.openxmlformats.org/drawingml/2006/main" noChangeAspect="1"/>
+            </wp:cNvGraphicFramePr>
+            <a:graphic xmlns:a="http://schemas.openxmlformats.org/drawingml/2006/main">
+              <a:graphicData uri="http://schemas.openxmlformats.org/drawingml/2006/picture">
+                <pic:pic xmlns:pic="http://schemas.openxmlformats.org/drawingml/2006/picture">
+                  <pic:nvPicPr>
+                    <pic:cNvPr id="25" name="6C8D8A3.tmp"/>
+                    <pic:cNvPicPr/>
+                  </pic:nvPicPr>
+                  <pic:blipFill>
+                    <a:blip r:embed="rId23">
+                      <a:extLst>
+                        <a:ext uri="{28A0092B-C50C-407E-A947-70E740481C1C}">
+                          <a14:useLocalDpi xmlns:a14="http://schemas.microsoft.com/office/drawing/2010/main" val="0"/>
+                        </a:ext>
+                      </a:extLst>
+                    </a:blip>
+                    <a:stretch>
+                      <a:fillRect/>
+                    </a:stretch>
+                  </pic:blipFill>
+                  <pic:spPr>
+                    <a:xfrm>
+                      <a:off x="0" y="0"/>
+                      <a:ext cx="5677692" cy="3534268"/>
+                    </a:xfrm>
+                    <a:prstGeom prst="rect">
+                      <a:avLst/>
+                    </a:prstGeom>
+                  </pic:spPr>
+                </pic:pic>
+              </a:graphicData>
+            </a:graphic>
+          </wp:inline>
+        </w:drawing>
+      </w:r>
+    </w:p>
+    <w:p/>
+    <w:p/>
+    <w:p/>
+    <w:p/>
+    <w:p/>
+    <w:p/>
+    <w:p/>
+    <w:p>
+      <w:pPr>
+        <w:rPr>
+          <w:b/>
+        </w:rPr>
+      </w:pPr>
+      <w:r>
+        <w:rPr>
+          <w:b/>
+        </w:rPr>
+        <w:lastRenderedPageBreak/>
+        <w:t xml:space="preserve">Verificamos que el </w:t>
+      </w:r>
+      <w:proofErr w:type="gramStart"/>
+      <w:r>
+        <w:rPr>
+          <w:b/>
+        </w:rPr>
+        <w:t>archivo .</w:t>
+      </w:r>
+      <w:proofErr w:type="spellStart"/>
+      <w:r>
+        <w:rPr>
+          <w:b/>
+        </w:rPr>
+        <w:t>json</w:t>
+      </w:r>
+      <w:proofErr w:type="spellEnd"/>
+      <w:proofErr w:type="gramEnd"/>
+      <w:r>
+        <w:rPr>
+          <w:b/>
+        </w:rPr>
+        <w:t xml:space="preserve"> no contenga errores de sintaxis y finalice el proceso con éxito</w:t>
+      </w:r>
+    </w:p>
+    <w:p>
+      <w:r>
+        <w:rPr>
+          <w:noProof/>
+          <w:lang w:eastAsia="es-CO"/>
+        </w:rPr>
+        <w:drawing>
+          <wp:inline distT="0" distB="0" distL="0" distR="0">
+            <wp:extent cx="5601482" cy="4124901"/>
+            <wp:effectExtent l="0" t="0" r="0" b="9525"/>
+            <wp:docPr id="26" name="Imagen 26"/>
+            <wp:cNvGraphicFramePr>
+              <a:graphicFrameLocks xmlns:a="http://schemas.openxmlformats.org/drawingml/2006/main" noChangeAspect="1"/>
+            </wp:cNvGraphicFramePr>
+            <a:graphic xmlns:a="http://schemas.openxmlformats.org/drawingml/2006/main">
+              <a:graphicData uri="http://schemas.openxmlformats.org/drawingml/2006/picture">
+                <pic:pic xmlns:pic="http://schemas.openxmlformats.org/drawingml/2006/picture">
+                  <pic:nvPicPr>
+                    <pic:cNvPr id="26" name="6C829A2.tmp"/>
+                    <pic:cNvPicPr/>
+                  </pic:nvPicPr>
+                  <pic:blipFill>
+                    <a:blip r:embed="rId24">
+                      <a:extLst>
+                        <a:ext uri="{28A0092B-C50C-407E-A947-70E740481C1C}">
+                          <a14:useLocalDpi xmlns:a14="http://schemas.microsoft.com/office/drawing/2010/main" val="0"/>
+                        </a:ext>
+                      </a:extLst>
+                    </a:blip>
+                    <a:stretch>
+                      <a:fillRect/>
+                    </a:stretch>
+                  </pic:blipFill>
+                  <pic:spPr>
+                    <a:xfrm>
+                      <a:off x="0" y="0"/>
+                      <a:ext cx="5601482" cy="4124901"/>
+                    </a:xfrm>
+                    <a:prstGeom prst="rect">
+                      <a:avLst/>
+                    </a:prstGeom>
+                  </pic:spPr>
+                </pic:pic>
+              </a:graphicData>
+            </a:graphic>
+          </wp:inline>
+        </w:drawing>
+      </w:r>
+    </w:p>
+    <w:p/>
+    <w:p/>
+    <w:p/>
+    <w:p/>
+    <w:p>
+      <w:pPr>
+        <w:rPr>
+          <w:b/>
+        </w:rPr>
+      </w:pPr>
+      <w:r>
+        <w:rPr>
+          <w:b/>
+        </w:rPr>
+        <w:lastRenderedPageBreak/>
+        <w:t xml:space="preserve">Visualizamos los </w:t>
+      </w:r>
+      <w:proofErr w:type="spellStart"/>
+      <w:r>
+        <w:rPr>
+          <w:b/>
+        </w:rPr>
+        <w:t>registos</w:t>
+      </w:r>
+      <w:proofErr w:type="spellEnd"/>
+      <w:r>
+        <w:rPr>
+          <w:b/>
+        </w:rPr>
+        <w:t xml:space="preserve"> insertados de forma correcta</w:t>
+      </w:r>
+    </w:p>
+    <w:p>
+      <w:r>
+        <w:rPr>
+          <w:noProof/>
+          <w:lang w:eastAsia="es-CO"/>
+        </w:rPr>
+        <w:drawing>
+          <wp:inline distT="0" distB="0" distL="0" distR="0">
+            <wp:extent cx="6048375" cy="4941351"/>
+            <wp:effectExtent l="0" t="0" r="0" b="0"/>
+            <wp:docPr id="27" name="Imagen 27"/>
+            <wp:cNvGraphicFramePr>
+              <a:graphicFrameLocks xmlns:a="http://schemas.openxmlformats.org/drawingml/2006/main" noChangeAspect="1"/>
+            </wp:cNvGraphicFramePr>
+            <a:graphic xmlns:a="http://schemas.openxmlformats.org/drawingml/2006/main">
+              <a:graphicData uri="http://schemas.openxmlformats.org/drawingml/2006/picture">
+                <pic:pic xmlns:pic="http://schemas.openxmlformats.org/drawingml/2006/picture">
+                  <pic:nvPicPr>
+                    <pic:cNvPr id="27" name="6C8C528.tmp"/>
+                    <pic:cNvPicPr/>
+                  </pic:nvPicPr>
+                  <pic:blipFill>
+                    <a:blip r:embed="rId25">
+                      <a:extLst>
+                        <a:ext uri="{28A0092B-C50C-407E-A947-70E740481C1C}">
+                          <a14:useLocalDpi xmlns:a14="http://schemas.microsoft.com/office/drawing/2010/main" val="0"/>
+                        </a:ext>
+                      </a:extLst>
+                    </a:blip>
+                    <a:stretch>
+                      <a:fillRect/>
+                    </a:stretch>
+                  </pic:blipFill>
+                  <pic:spPr>
+                    <a:xfrm>
+                      <a:off x="0" y="0"/>
+                      <a:ext cx="6051663" cy="4944037"/>
+                    </a:xfrm>
+                    <a:prstGeom prst="rect">
+                      <a:avLst/>
+                    </a:prstGeom>
+                  </pic:spPr>
+                </pic:pic>
+              </a:graphicData>
+            </a:graphic>
+          </wp:inline>
+        </w:drawing>
+      </w:r>
+    </w:p>
+    <w:p/>
+    <w:p>
+      <w:pPr>
+        <w:rPr>
+          <w:b/>
+        </w:rPr>
+      </w:pPr>
+      <w:r>
+        <w:rPr>
+          <w:b/>
+        </w:rPr>
+        <w:lastRenderedPageBreak/>
+        <w:t xml:space="preserve">Ahora vamos a insertar datos de </w:t>
+      </w:r>
+      <w:r>
+        <w:rPr>
+          <w:b/>
+        </w:rPr>
+        <w:t>entrenadores</w:t>
+      </w:r>
+      <w:r>
+        <w:rPr>
+          <w:b/>
+        </w:rPr>
+        <w:t xml:space="preserve"> por medio de un archivo con </w:t>
+      </w:r>
+      <w:proofErr w:type="gramStart"/>
+      <w:r>
+        <w:rPr>
+          <w:b/>
+        </w:rPr>
+        <w:t>extensión .</w:t>
+      </w:r>
+      <w:proofErr w:type="spellStart"/>
+      <w:r>
+        <w:rPr>
+          <w:b/>
+        </w:rPr>
+        <w:t>json</w:t>
+      </w:r>
+      <w:proofErr w:type="spellEnd"/>
+      <w:proofErr w:type="gramEnd"/>
+    </w:p>
+    <w:p/>
+    <w:p>
+      <w:r>
+        <w:drawing>
+          <wp:inline distT="0" distB="0" distL="0" distR="0" wp14:anchorId="16050296" wp14:editId="5940EAAA">
+            <wp:extent cx="3457575" cy="2276475"/>
+            <wp:effectExtent l="0" t="0" r="9525" b="9525"/>
+            <wp:docPr id="28" name="Imagen 28"/>
+            <wp:cNvGraphicFramePr>
+              <a:graphicFrameLocks xmlns:a="http://schemas.openxmlformats.org/drawingml/2006/main" noChangeAspect="1"/>
+            </wp:cNvGraphicFramePr>
+            <a:graphic xmlns:a="http://schemas.openxmlformats.org/drawingml/2006/main">
+              <a:graphicData uri="http://schemas.openxmlformats.org/drawingml/2006/picture">
+                <pic:pic xmlns:pic="http://schemas.openxmlformats.org/drawingml/2006/picture">
+                  <pic:nvPicPr>
+                    <pic:cNvPr id="1" name=""/>
+                    <pic:cNvPicPr/>
+                  </pic:nvPicPr>
+                  <pic:blipFill rotWithShape="1">
+                    <a:blip r:embed="rId16"/>
+                    <a:srcRect t="18707"/>
+                    <a:stretch/>
+                  </pic:blipFill>
+                  <pic:spPr bwMode="auto">
+                    <a:xfrm>
+                      <a:off x="0" y="0"/>
+                      <a:ext cx="3458058" cy="2276793"/>
+                    </a:xfrm>
+                    <a:prstGeom prst="rect">
+                      <a:avLst/>
+                    </a:prstGeom>
+                    <a:ln>
+                      <a:noFill/>
+                    </a:ln>
+                    <a:extLst>
+                      <a:ext uri="{53640926-AAD7-44D8-BBD7-CCE9431645EC}">
+                        <a14:shadowObscured xmlns:a14="http://schemas.microsoft.com/office/drawing/2010/main"/>
+                      </a:ext>
+                    </a:extLst>
+                  </pic:spPr>
+                </pic:pic>
+              </a:graphicData>
+            </a:graphic>
+          </wp:inline>
+        </w:drawing>
+      </w:r>
+    </w:p>
+    <w:p>
+      <w:pPr>
+        <w:rPr>
+          <w:noProof/>
+          <w:lang w:eastAsia="es-CO"/>
+        </w:rPr>
+      </w:pPr>
+    </w:p>
+    <w:p>
+      <w:pPr>
+        <w:rPr>
+          <w:b/>
+        </w:rPr>
+      </w:pPr>
+      <w:r>
+        <w:rPr>
+          <w:b/>
+        </w:rPr>
+        <w:t xml:space="preserve">Creamos un archivo con </w:t>
+      </w:r>
+      <w:proofErr w:type="gramStart"/>
+      <w:r>
+        <w:rPr>
+          <w:b/>
+        </w:rPr>
+        <w:t>extensión .</w:t>
+      </w:r>
+      <w:proofErr w:type="spellStart"/>
+      <w:r>
+        <w:rPr>
+          <w:b/>
+        </w:rPr>
+        <w:t>json</w:t>
+      </w:r>
+      <w:proofErr w:type="spellEnd"/>
+      <w:proofErr w:type="gramEnd"/>
+      <w:r>
+        <w:rPr>
+          <w:b/>
+        </w:rPr>
+        <w:t xml:space="preserve"> con los datos que vamos a insertar</w:t>
+      </w:r>
+    </w:p>
+    <w:p>
+      <w:pPr>
+        <w:rPr>
+          <w:noProof/>
+          <w:lang w:eastAsia="es-CO"/>
+        </w:rPr>
+      </w:pPr>
+      <w:r>
+        <w:rPr>
+          <w:noProof/>
+          <w:lang w:eastAsia="es-CO"/>
+        </w:rPr>
+        <w:drawing>
+          <wp:inline distT="0" distB="0" distL="0" distR="0">
+            <wp:extent cx="1143160" cy="285790"/>
+            <wp:effectExtent l="0" t="0" r="0" b="0"/>
+            <wp:docPr id="34" name="Imagen 34"/>
+            <wp:cNvGraphicFramePr>
+              <a:graphicFrameLocks xmlns:a="http://schemas.openxmlformats.org/drawingml/2006/main" noChangeAspect="1"/>
+            </wp:cNvGraphicFramePr>
+            <a:graphic xmlns:a="http://schemas.openxmlformats.org/drawingml/2006/main">
+              <a:graphicData uri="http://schemas.openxmlformats.org/drawingml/2006/picture">
+                <pic:pic xmlns:pic="http://schemas.openxmlformats.org/drawingml/2006/picture">
+                  <pic:nvPicPr>
+                    <pic:cNvPr id="34" name="6C899AF.tmp"/>
+                    <pic:cNvPicPr/>
+                  </pic:nvPicPr>
+                  <pic:blipFill>
+                    <a:blip r:embed="rId26">
+                      <a:extLst>
+                        <a:ext uri="{28A0092B-C50C-407E-A947-70E740481C1C}">
+                          <a14:useLocalDpi xmlns:a14="http://schemas.microsoft.com/office/drawing/2010/main" val="0"/>
+                        </a:ext>
+                      </a:extLst>
+                    </a:blip>
+                    <a:stretch>
+                      <a:fillRect/>
+                    </a:stretch>
+                  </pic:blipFill>
+                  <pic:spPr>
+                    <a:xfrm>
+                      <a:off x="0" y="0"/>
+                      <a:ext cx="1143160" cy="285790"/>
+                    </a:xfrm>
+                    <a:prstGeom prst="rect">
+                      <a:avLst/>
+                    </a:prstGeom>
+                  </pic:spPr>
+                </pic:pic>
+              </a:graphicData>
+            </a:graphic>
+          </wp:inline>
+        </w:drawing>
+      </w:r>
+    </w:p>
+    <w:p>
+      <w:pPr>
+        <w:rPr>
+          <w:noProof/>
+          <w:lang w:eastAsia="es-CO"/>
+        </w:rPr>
+      </w:pPr>
+    </w:p>
+    <w:p>
+      <w:pPr>
+        <w:rPr>
+          <w:noProof/>
+          <w:lang w:eastAsia="es-CO"/>
+        </w:rPr>
+      </w:pPr>
+    </w:p>
+    <w:p>
+      <w:pPr>
+        <w:rPr>
+          <w:noProof/>
+          <w:lang w:eastAsia="es-CO"/>
+        </w:rPr>
+      </w:pPr>
+    </w:p>
+    <w:p>
+      <w:pPr>
+        <w:rPr>
+          <w:noProof/>
+          <w:lang w:eastAsia="es-CO"/>
+        </w:rPr>
+      </w:pPr>
+    </w:p>
+    <w:p>
+      <w:pPr>
+        <w:rPr>
+          <w:noProof/>
+          <w:lang w:eastAsia="es-CO"/>
+        </w:rPr>
+      </w:pPr>
+    </w:p>
+    <w:p>
+      <w:pPr>
+        <w:rPr>
+          <w:noProof/>
+          <w:lang w:eastAsia="es-CO"/>
+        </w:rPr>
+      </w:pPr>
+    </w:p>
+    <w:p>
+      <w:pPr>
+        <w:rPr>
+          <w:b/>
+        </w:rPr>
+      </w:pPr>
+      <w:r>
+        <w:rPr>
+          <w:b/>
+        </w:rPr>
+        <w:lastRenderedPageBreak/>
+        <w:t>Seleccionamos el archivo, por defecto nos captura que extensión tiene</w:t>
+      </w:r>
+    </w:p>
+    <w:p>
+      <w:pPr>
+        <w:rPr>
+          <w:noProof/>
+          <w:lang w:eastAsia="es-CO"/>
+        </w:rPr>
+      </w:pPr>
+    </w:p>
+    <w:p>
+      <w:r>
+        <w:rPr>
+          <w:noProof/>
+          <w:lang w:eastAsia="es-CO"/>
+        </w:rPr>
+        <w:drawing>
+          <wp:inline distT="0" distB="0" distL="0" distR="0" wp14:anchorId="11CECABF" wp14:editId="4544C173">
+            <wp:extent cx="7096124" cy="3771900"/>
+            <wp:effectExtent l="0" t="0" r="0" b="0"/>
+            <wp:docPr id="30" name="Imagen 30"/>
+            <wp:cNvGraphicFramePr>
+              <a:graphicFrameLocks xmlns:a="http://schemas.openxmlformats.org/drawingml/2006/main" noChangeAspect="1"/>
+            </wp:cNvGraphicFramePr>
+            <a:graphic xmlns:a="http://schemas.openxmlformats.org/drawingml/2006/main">
+              <a:graphicData uri="http://schemas.openxmlformats.org/drawingml/2006/picture">
+                <pic:pic xmlns:pic="http://schemas.openxmlformats.org/drawingml/2006/picture">
+                  <pic:nvPicPr>
+                    <pic:cNvPr id="12" name="6C8EE12.tmp"/>
+                    <pic:cNvPicPr/>
+                  </pic:nvPicPr>
+                  <pic:blipFill rotWithShape="1">
+                    <a:blip r:embed="rId18">
+                      <a:extLst>
+                        <a:ext uri="{28A0092B-C50C-407E-A947-70E740481C1C}">
+                          <a14:useLocalDpi xmlns:a14="http://schemas.microsoft.com/office/drawing/2010/main" val="0"/>
+                        </a:ext>
+                      </a:extLst>
+                    </a:blip>
+                    <a:srcRect t="15204"/>
+                    <a:stretch/>
+                  </pic:blipFill>
+                  <pic:spPr bwMode="auto">
+                    <a:xfrm>
+                      <a:off x="0" y="0"/>
+                      <a:ext cx="7097115" cy="3772427"/>
+                    </a:xfrm>
+                    <a:prstGeom prst="rect">
+                      <a:avLst/>
+                    </a:prstGeom>
+                    <a:ln>
+                      <a:noFill/>
+                    </a:ln>
+                    <a:extLst>
+                      <a:ext uri="{53640926-AAD7-44D8-BBD7-CCE9431645EC}">
+                        <a14:shadowObscured xmlns:a14="http://schemas.microsoft.com/office/drawing/2010/main"/>
+                      </a:ext>
+                    </a:extLst>
+                  </pic:spPr>
+                </pic:pic>
+              </a:graphicData>
+            </a:graphic>
+          </wp:inline>
+        </w:drawing>
+      </w:r>
+    </w:p>
+    <w:p/>
+    <w:p>
+      <w:r>
+        <w:rPr>
+          <w:noProof/>
+          <w:lang w:eastAsia="es-CO"/>
+        </w:rPr>
+        <w:lastRenderedPageBreak/>
+        <w:drawing>
+          <wp:inline distT="0" distB="0" distL="0" distR="0">
+            <wp:extent cx="5611008" cy="3486637"/>
+            <wp:effectExtent l="0" t="0" r="0" b="0"/>
+            <wp:docPr id="35" name="Imagen 35"/>
+            <wp:cNvGraphicFramePr>
+              <a:graphicFrameLocks xmlns:a="http://schemas.openxmlformats.org/drawingml/2006/main" noChangeAspect="1"/>
+            </wp:cNvGraphicFramePr>
+            <a:graphic xmlns:a="http://schemas.openxmlformats.org/drawingml/2006/main">
+              <a:graphicData uri="http://schemas.openxmlformats.org/drawingml/2006/picture">
+                <pic:pic xmlns:pic="http://schemas.openxmlformats.org/drawingml/2006/picture">
+                  <pic:nvPicPr>
+                    <pic:cNvPr id="35" name="6C8DF83.tmp"/>
+                    <pic:cNvPicPr/>
+                  </pic:nvPicPr>
+                  <pic:blipFill>
+                    <a:blip r:embed="rId27">
+                      <a:extLst>
+                        <a:ext uri="{28A0092B-C50C-407E-A947-70E740481C1C}">
+                          <a14:useLocalDpi xmlns:a14="http://schemas.microsoft.com/office/drawing/2010/main" val="0"/>
+                        </a:ext>
+                      </a:extLst>
+                    </a:blip>
+                    <a:stretch>
+                      <a:fillRect/>
+                    </a:stretch>
+                  </pic:blipFill>
+                  <pic:spPr>
+                    <a:xfrm>
+                      <a:off x="0" y="0"/>
+                      <a:ext cx="5611008" cy="3486637"/>
+                    </a:xfrm>
+                    <a:prstGeom prst="rect">
+                      <a:avLst/>
+                    </a:prstGeom>
+                  </pic:spPr>
+                </pic:pic>
+              </a:graphicData>
+            </a:graphic>
+          </wp:inline>
+        </w:drawing>
+      </w:r>
+    </w:p>
+    <w:p/>
+    <w:p/>
+    <w:p/>
+    <w:p/>
+    <w:p/>
+    <w:p/>
+    <w:p/>
+    <w:p>
+      <w:pPr>
+        <w:rPr>
+          <w:b/>
+        </w:rPr>
+      </w:pPr>
+      <w:r>
+        <w:rPr>
+          <w:b/>
+        </w:rPr>
+        <w:lastRenderedPageBreak/>
+        <w:t xml:space="preserve">Verificamos que el </w:t>
+      </w:r>
+      <w:proofErr w:type="gramStart"/>
+      <w:r>
+        <w:rPr>
+          <w:b/>
+        </w:rPr>
+        <w:t>archivo .</w:t>
+      </w:r>
+      <w:proofErr w:type="spellStart"/>
+      <w:r>
+        <w:rPr>
+          <w:b/>
+        </w:rPr>
+        <w:t>json</w:t>
+      </w:r>
+      <w:proofErr w:type="spellEnd"/>
+      <w:proofErr w:type="gramEnd"/>
+      <w:r>
+        <w:rPr>
+          <w:b/>
+        </w:rPr>
+        <w:t xml:space="preserve"> no contenga errores de sintaxis y finalice el proceso con éxito</w:t>
+      </w:r>
+    </w:p>
+    <w:p>
+      <w:r>
+        <w:rPr>
+          <w:noProof/>
+          <w:lang w:eastAsia="es-CO"/>
+        </w:rPr>
+        <w:drawing>
+          <wp:inline distT="0" distB="0" distL="0" distR="0">
+            <wp:extent cx="5620534" cy="4172532"/>
+            <wp:effectExtent l="0" t="0" r="0" b="0"/>
+            <wp:docPr id="36" name="Imagen 36"/>
+            <wp:cNvGraphicFramePr>
+              <a:graphicFrameLocks xmlns:a="http://schemas.openxmlformats.org/drawingml/2006/main" noChangeAspect="1"/>
+            </wp:cNvGraphicFramePr>
+            <a:graphic xmlns:a="http://schemas.openxmlformats.org/drawingml/2006/main">
+              <a:graphicData uri="http://schemas.openxmlformats.org/drawingml/2006/picture">
+                <pic:pic xmlns:pic="http://schemas.openxmlformats.org/drawingml/2006/picture">
+                  <pic:nvPicPr>
+                    <pic:cNvPr id="36" name="6C8E35.tmp"/>
+                    <pic:cNvPicPr/>
+                  </pic:nvPicPr>
+                  <pic:blipFill>
+                    <a:blip r:embed="rId28">
+                      <a:extLst>
+                        <a:ext uri="{28A0092B-C50C-407E-A947-70E740481C1C}">
+                          <a14:useLocalDpi xmlns:a14="http://schemas.microsoft.com/office/drawing/2010/main" val="0"/>
+                        </a:ext>
+                      </a:extLst>
+                    </a:blip>
+                    <a:stretch>
+                      <a:fillRect/>
+                    </a:stretch>
+                  </pic:blipFill>
+                  <pic:spPr>
+                    <a:xfrm>
+                      <a:off x="0" y="0"/>
+                      <a:ext cx="5620534" cy="4172532"/>
+                    </a:xfrm>
+                    <a:prstGeom prst="rect">
+                      <a:avLst/>
+                    </a:prstGeom>
+                  </pic:spPr>
+                </pic:pic>
+              </a:graphicData>
+            </a:graphic>
+          </wp:inline>
+        </w:drawing>
+      </w:r>
+    </w:p>
+    <w:p/>
+    <w:p/>
+    <w:p/>
+    <w:p/>
+    <w:p>
+      <w:pPr>
+        <w:rPr>
+          <w:b/>
+        </w:rPr>
+      </w:pPr>
+      <w:r>
+        <w:rPr>
+          <w:b/>
+        </w:rPr>
+        <w:lastRenderedPageBreak/>
+        <w:t xml:space="preserve">Visualizamos los </w:t>
+      </w:r>
+      <w:proofErr w:type="spellStart"/>
+      <w:r>
+        <w:rPr>
+          <w:b/>
+        </w:rPr>
+        <w:t>registos</w:t>
+      </w:r>
+      <w:proofErr w:type="spellEnd"/>
+      <w:r>
+        <w:rPr>
+          <w:b/>
+        </w:rPr>
+        <w:t xml:space="preserve"> insertados de forma correcta</w:t>
+      </w:r>
+    </w:p>
+    <w:p>
+      <w:r>
+        <w:rPr>
+          <w:noProof/>
+          <w:lang w:eastAsia="es-CO"/>
+        </w:rPr>
+        <w:drawing>
+          <wp:inline distT="0" distB="0" distL="0" distR="0">
+            <wp:extent cx="5629275" cy="4608757"/>
+            <wp:effectExtent l="0" t="0" r="0" b="1905"/>
+            <wp:docPr id="37" name="Imagen 37"/>
+            <wp:cNvGraphicFramePr>
+              <a:graphicFrameLocks xmlns:a="http://schemas.openxmlformats.org/drawingml/2006/main" noChangeAspect="1"/>
+            </wp:cNvGraphicFramePr>
+            <a:graphic xmlns:a="http://schemas.openxmlformats.org/drawingml/2006/main">
+              <a:graphicData uri="http://schemas.openxmlformats.org/drawingml/2006/picture">
+                <pic:pic xmlns:pic="http://schemas.openxmlformats.org/drawingml/2006/picture">
+                  <pic:nvPicPr>
+                    <pic:cNvPr id="37" name="6C839DA.tmp"/>
+                    <pic:cNvPicPr/>
+                  </pic:nvPicPr>
+                  <pic:blipFill>
+                    <a:blip r:embed="rId29">
+                      <a:extLst>
+                        <a:ext uri="{28A0092B-C50C-407E-A947-70E740481C1C}">
+                          <a14:useLocalDpi xmlns:a14="http://schemas.microsoft.com/office/drawing/2010/main" val="0"/>
+                        </a:ext>
+                      </a:extLst>
+                    </a:blip>
+                    <a:stretch>
+                      <a:fillRect/>
+                    </a:stretch>
+                  </pic:blipFill>
+                  <pic:spPr>
+                    <a:xfrm>
+                      <a:off x="0" y="0"/>
+                      <a:ext cx="5632298" cy="4611232"/>
+                    </a:xfrm>
+                    <a:prstGeom prst="rect">
+                      <a:avLst/>
+                    </a:prstGeom>
+                  </pic:spPr>
+                </pic:pic>
+              </a:graphicData>
+            </a:graphic>
+          </wp:inline>
+        </w:drawing>
+      </w:r>
+    </w:p>
+    <w:p/>
+    <w:p/>
+    <w:p>
+      <w:pPr>
+        <w:rPr>
+          <w:b/>
+        </w:rPr>
+      </w:pPr>
+      <w:r>
+        <w:rPr>
+          <w:b/>
+        </w:rPr>
+        <w:lastRenderedPageBreak/>
+        <w:t xml:space="preserve">Ahora vamos a insertar datos de </w:t>
+      </w:r>
+      <w:r>
+        <w:rPr>
+          <w:b/>
+        </w:rPr>
+        <w:t>equipos</w:t>
+      </w:r>
+      <w:r>
+        <w:rPr>
+          <w:b/>
+        </w:rPr>
+        <w:t xml:space="preserve"> por medio de un archivo con </w:t>
+      </w:r>
+      <w:proofErr w:type="gramStart"/>
+      <w:r>
+        <w:rPr>
+          <w:b/>
+        </w:rPr>
+        <w:t>extensión .</w:t>
+      </w:r>
+      <w:proofErr w:type="spellStart"/>
+      <w:r>
+        <w:rPr>
+          <w:b/>
+        </w:rPr>
+        <w:t>json</w:t>
+      </w:r>
+      <w:proofErr w:type="spellEnd"/>
+      <w:proofErr w:type="gramEnd"/>
+    </w:p>
+    <w:p/>
+    <w:p>
+      <w:r>
+        <w:drawing>
+          <wp:inline distT="0" distB="0" distL="0" distR="0" wp14:anchorId="47F5AA10" wp14:editId="368A0C5E">
+            <wp:extent cx="3457575" cy="2276475"/>
+            <wp:effectExtent l="0" t="0" r="9525" b="9525"/>
+            <wp:docPr id="38" name="Imagen 38"/>
+            <wp:cNvGraphicFramePr>
+              <a:graphicFrameLocks xmlns:a="http://schemas.openxmlformats.org/drawingml/2006/main" noChangeAspect="1"/>
+            </wp:cNvGraphicFramePr>
+            <a:graphic xmlns:a="http://schemas.openxmlformats.org/drawingml/2006/main">
+              <a:graphicData uri="http://schemas.openxmlformats.org/drawingml/2006/picture">
+                <pic:pic xmlns:pic="http://schemas.openxmlformats.org/drawingml/2006/picture">
+                  <pic:nvPicPr>
+                    <pic:cNvPr id="1" name=""/>
+                    <pic:cNvPicPr/>
+                  </pic:nvPicPr>
+                  <pic:blipFill rotWithShape="1">
+                    <a:blip r:embed="rId16"/>
+                    <a:srcRect t="18707"/>
+                    <a:stretch/>
+                  </pic:blipFill>
+                  <pic:spPr bwMode="auto">
+                    <a:xfrm>
+                      <a:off x="0" y="0"/>
+                      <a:ext cx="3458058" cy="2276793"/>
+                    </a:xfrm>
+                    <a:prstGeom prst="rect">
+                      <a:avLst/>
+                    </a:prstGeom>
+                    <a:ln>
+                      <a:noFill/>
+                    </a:ln>
+                    <a:extLst>
+                      <a:ext uri="{53640926-AAD7-44D8-BBD7-CCE9431645EC}">
+                        <a14:shadowObscured xmlns:a14="http://schemas.microsoft.com/office/drawing/2010/main"/>
+                      </a:ext>
+                    </a:extLst>
+                  </pic:spPr>
+                </pic:pic>
+              </a:graphicData>
+            </a:graphic>
+          </wp:inline>
+        </w:drawing>
+      </w:r>
+    </w:p>
+    <w:p>
+      <w:pPr>
+        <w:rPr>
+          <w:noProof/>
+          <w:lang w:eastAsia="es-CO"/>
+        </w:rPr>
+      </w:pPr>
+    </w:p>
+    <w:p>
+      <w:pPr>
+        <w:rPr>
+          <w:b/>
+        </w:rPr>
+      </w:pPr>
+      <w:r>
+        <w:rPr>
+          <w:b/>
+        </w:rPr>
+        <w:t xml:space="preserve">Creamos un archivo con </w:t>
+      </w:r>
+      <w:proofErr w:type="gramStart"/>
+      <w:r>
+        <w:rPr>
+          <w:b/>
+        </w:rPr>
+        <w:t>extensión .</w:t>
+      </w:r>
+      <w:proofErr w:type="spellStart"/>
+      <w:r>
+        <w:rPr>
+          <w:b/>
+        </w:rPr>
+        <w:t>json</w:t>
+      </w:r>
+      <w:proofErr w:type="spellEnd"/>
+      <w:proofErr w:type="gramEnd"/>
+      <w:r>
+        <w:rPr>
+          <w:b/>
+        </w:rPr>
+        <w:t xml:space="preserve"> con los datos que vamos a insertar</w:t>
+      </w:r>
+    </w:p>
+    <w:p>
+      <w:pPr>
+        <w:rPr>
+          <w:noProof/>
+          <w:lang w:eastAsia="es-CO"/>
+        </w:rPr>
+      </w:pPr>
+      <w:r>
+        <w:rPr>
+          <w:noProof/>
+          <w:lang w:eastAsia="es-CO"/>
+        </w:rPr>
+        <w:drawing>
+          <wp:inline distT="0" distB="0" distL="0" distR="0">
+            <wp:extent cx="952633" cy="238158"/>
+            <wp:effectExtent l="0" t="0" r="0" b="9525"/>
+            <wp:docPr id="44" name="Imagen 44"/>
+            <wp:cNvGraphicFramePr>
+              <a:graphicFrameLocks xmlns:a="http://schemas.openxmlformats.org/drawingml/2006/main" noChangeAspect="1"/>
+            </wp:cNvGraphicFramePr>
+            <a:graphic xmlns:a="http://schemas.openxmlformats.org/drawingml/2006/main">
+              <a:graphicData uri="http://schemas.openxmlformats.org/drawingml/2006/picture">
+                <pic:pic xmlns:pic="http://schemas.openxmlformats.org/drawingml/2006/picture">
+                  <pic:nvPicPr>
+                    <pic:cNvPr id="44" name="6C8DE0A.tmp"/>
+                    <pic:cNvPicPr/>
+                  </pic:nvPicPr>
+                  <pic:blipFill>
+                    <a:blip r:embed="rId30">
+                      <a:extLst>
+                        <a:ext uri="{28A0092B-C50C-407E-A947-70E740481C1C}">
+                          <a14:useLocalDpi xmlns:a14="http://schemas.microsoft.com/office/drawing/2010/main" val="0"/>
+                        </a:ext>
+                      </a:extLst>
+                    </a:blip>
+                    <a:stretch>
+                      <a:fillRect/>
+                    </a:stretch>
+                  </pic:blipFill>
+                  <pic:spPr>
+                    <a:xfrm>
+                      <a:off x="0" y="0"/>
+                      <a:ext cx="952633" cy="238158"/>
+                    </a:xfrm>
+                    <a:prstGeom prst="rect">
+                      <a:avLst/>
+                    </a:prstGeom>
+                  </pic:spPr>
+                </pic:pic>
+              </a:graphicData>
+            </a:graphic>
+          </wp:inline>
+        </w:drawing>
+      </w:r>
+    </w:p>
+    <w:p>
+      <w:pPr>
+        <w:rPr>
+          <w:noProof/>
+          <w:lang w:eastAsia="es-CO"/>
+        </w:rPr>
+      </w:pPr>
+    </w:p>
+    <w:p>
+      <w:pPr>
+        <w:rPr>
+          <w:noProof/>
+          <w:lang w:eastAsia="es-CO"/>
+        </w:rPr>
+      </w:pPr>
+    </w:p>
+    <w:p>
+      <w:pPr>
+        <w:rPr>
+          <w:noProof/>
+          <w:lang w:eastAsia="es-CO"/>
+        </w:rPr>
+      </w:pPr>
+    </w:p>
+    <w:p>
+      <w:pPr>
+        <w:rPr>
+          <w:noProof/>
+          <w:lang w:eastAsia="es-CO"/>
+        </w:rPr>
+      </w:pPr>
+    </w:p>
+    <w:p>
+      <w:pPr>
+        <w:rPr>
+          <w:noProof/>
+          <w:lang w:eastAsia="es-CO"/>
+        </w:rPr>
+      </w:pPr>
+    </w:p>
+    <w:p>
+      <w:pPr>
+        <w:rPr>
+          <w:noProof/>
+          <w:lang w:eastAsia="es-CO"/>
+        </w:rPr>
+      </w:pPr>
+    </w:p>
+    <w:p>
+      <w:pPr>
+        <w:rPr>
+          <w:b/>
+        </w:rPr>
+      </w:pPr>
+      <w:r>
+        <w:rPr>
+          <w:b/>
+        </w:rPr>
+        <w:lastRenderedPageBreak/>
+        <w:t>Seleccionamos el archivo, por defecto nos captura que extensión tiene</w:t>
+      </w:r>
+    </w:p>
+    <w:p>
+      <w:pPr>
+        <w:rPr>
+          <w:noProof/>
+          <w:lang w:eastAsia="es-CO"/>
+        </w:rPr>
+      </w:pPr>
+    </w:p>
+    <w:p>
+      <w:r>
+        <w:rPr>
+          <w:noProof/>
+          <w:lang w:eastAsia="es-CO"/>
+        </w:rPr>
+        <w:drawing>
+          <wp:inline distT="0" distB="0" distL="0" distR="0" wp14:anchorId="406F88DC" wp14:editId="11E226CF">
+            <wp:extent cx="7096124" cy="3771900"/>
+            <wp:effectExtent l="0" t="0" r="0" b="0"/>
+            <wp:docPr id="40" name="Imagen 40"/>
+            <wp:cNvGraphicFramePr>
+              <a:graphicFrameLocks xmlns:a="http://schemas.openxmlformats.org/drawingml/2006/main" noChangeAspect="1"/>
+            </wp:cNvGraphicFramePr>
+            <a:graphic xmlns:a="http://schemas.openxmlformats.org/drawingml/2006/main">
+              <a:graphicData uri="http://schemas.openxmlformats.org/drawingml/2006/picture">
+                <pic:pic xmlns:pic="http://schemas.openxmlformats.org/drawingml/2006/picture">
+                  <pic:nvPicPr>
+                    <pic:cNvPr id="12" name="6C8EE12.tmp"/>
+                    <pic:cNvPicPr/>
+                  </pic:nvPicPr>
+                  <pic:blipFill rotWithShape="1">
+                    <a:blip r:embed="rId18">
+                      <a:extLst>
+                        <a:ext uri="{28A0092B-C50C-407E-A947-70E740481C1C}">
+                          <a14:useLocalDpi xmlns:a14="http://schemas.microsoft.com/office/drawing/2010/main" val="0"/>
+                        </a:ext>
+                      </a:extLst>
+                    </a:blip>
+                    <a:srcRect t="15204"/>
+                    <a:stretch/>
+                  </pic:blipFill>
+                  <pic:spPr bwMode="auto">
+                    <a:xfrm>
+                      <a:off x="0" y="0"/>
+                      <a:ext cx="7097115" cy="3772427"/>
+                    </a:xfrm>
+                    <a:prstGeom prst="rect">
+                      <a:avLst/>
+                    </a:prstGeom>
+                    <a:ln>
+                      <a:noFill/>
+                    </a:ln>
+                    <a:extLst>
+                      <a:ext uri="{53640926-AAD7-44D8-BBD7-CCE9431645EC}">
+                        <a14:shadowObscured xmlns:a14="http://schemas.microsoft.com/office/drawing/2010/main"/>
+                      </a:ext>
+                    </a:extLst>
+                  </pic:spPr>
+                </pic:pic>
+              </a:graphicData>
+            </a:graphic>
+          </wp:inline>
+        </w:drawing>
+      </w:r>
+    </w:p>
+    <w:p/>
+    <w:p>
+      <w:r>
+        <w:rPr>
+          <w:noProof/>
+          <w:lang w:eastAsia="es-CO"/>
+        </w:rPr>
+        <w:lastRenderedPageBreak/>
+        <w:drawing>
+          <wp:inline distT="0" distB="0" distL="0" distR="0">
+            <wp:extent cx="5591955" cy="3477110"/>
+            <wp:effectExtent l="0" t="0" r="8890" b="9525"/>
+            <wp:docPr id="45" name="Imagen 45"/>
+            <wp:cNvGraphicFramePr>
+              <a:graphicFrameLocks xmlns:a="http://schemas.openxmlformats.org/drawingml/2006/main" noChangeAspect="1"/>
+            </wp:cNvGraphicFramePr>
+            <a:graphic xmlns:a="http://schemas.openxmlformats.org/drawingml/2006/main">
+              <a:graphicData uri="http://schemas.openxmlformats.org/drawingml/2006/picture">
+                <pic:pic xmlns:pic="http://schemas.openxmlformats.org/drawingml/2006/picture">
+                  <pic:nvPicPr>
+                    <pic:cNvPr id="45" name="6C81A1A.tmp"/>
+                    <pic:cNvPicPr/>
+                  </pic:nvPicPr>
+                  <pic:blipFill>
+                    <a:blip r:embed="rId31">
+                      <a:extLst>
+                        <a:ext uri="{28A0092B-C50C-407E-A947-70E740481C1C}">
+                          <a14:useLocalDpi xmlns:a14="http://schemas.microsoft.com/office/drawing/2010/main" val="0"/>
+                        </a:ext>
+                      </a:extLst>
+                    </a:blip>
+                    <a:stretch>
+                      <a:fillRect/>
+                    </a:stretch>
+                  </pic:blipFill>
+                  <pic:spPr>
+                    <a:xfrm>
+                      <a:off x="0" y="0"/>
+                      <a:ext cx="5591955" cy="3477110"/>
+                    </a:xfrm>
+                    <a:prstGeom prst="rect">
+                      <a:avLst/>
+                    </a:prstGeom>
+                  </pic:spPr>
+                </pic:pic>
+              </a:graphicData>
+            </a:graphic>
+          </wp:inline>
+        </w:drawing>
+      </w:r>
+    </w:p>
+    <w:p/>
+    <w:p/>
+    <w:p/>
+    <w:p/>
+    <w:p/>
+    <w:p/>
+    <w:p/>
+    <w:p>
+      <w:pPr>
+        <w:rPr>
+          <w:b/>
+        </w:rPr>
+      </w:pPr>
+      <w:r>
+        <w:rPr>
+          <w:b/>
+        </w:rPr>
+        <w:lastRenderedPageBreak/>
+        <w:t xml:space="preserve">Verificamos que el </w:t>
+      </w:r>
+      <w:proofErr w:type="gramStart"/>
+      <w:r>
+        <w:rPr>
+          <w:b/>
+        </w:rPr>
+        <w:t>archivo .</w:t>
+      </w:r>
+      <w:proofErr w:type="spellStart"/>
+      <w:r>
+        <w:rPr>
+          <w:b/>
+        </w:rPr>
+        <w:t>json</w:t>
+      </w:r>
+      <w:proofErr w:type="spellEnd"/>
+      <w:proofErr w:type="gramEnd"/>
+      <w:r>
+        <w:rPr>
+          <w:b/>
+        </w:rPr>
+        <w:t xml:space="preserve"> no contenga errores de sintaxis y finalice el proceso con éxito</w:t>
+      </w:r>
+    </w:p>
+    <w:p>
+      <w:r>
+        <w:rPr>
+          <w:noProof/>
+          <w:lang w:eastAsia="es-CO"/>
+        </w:rPr>
+        <w:drawing>
+          <wp:inline distT="0" distB="0" distL="0" distR="0">
+            <wp:extent cx="5630061" cy="4134427"/>
+            <wp:effectExtent l="0" t="0" r="8890" b="0"/>
+            <wp:docPr id="46" name="Imagen 46"/>
+            <wp:cNvGraphicFramePr>
+              <a:graphicFrameLocks xmlns:a="http://schemas.openxmlformats.org/drawingml/2006/main" noChangeAspect="1"/>
+            </wp:cNvGraphicFramePr>
+            <a:graphic xmlns:a="http://schemas.openxmlformats.org/drawingml/2006/main">
+              <a:graphicData uri="http://schemas.openxmlformats.org/drawingml/2006/picture">
+                <pic:pic xmlns:pic="http://schemas.openxmlformats.org/drawingml/2006/picture">
+                  <pic:nvPicPr>
+                    <pic:cNvPr id="46" name="6C83E9B.tmp"/>
+                    <pic:cNvPicPr/>
+                  </pic:nvPicPr>
+                  <pic:blipFill>
+                    <a:blip r:embed="rId32">
+                      <a:extLst>
+                        <a:ext uri="{28A0092B-C50C-407E-A947-70E740481C1C}">
+                          <a14:useLocalDpi xmlns:a14="http://schemas.microsoft.com/office/drawing/2010/main" val="0"/>
+                        </a:ext>
+                      </a:extLst>
+                    </a:blip>
+                    <a:stretch>
+                      <a:fillRect/>
+                    </a:stretch>
+                  </pic:blipFill>
+                  <pic:spPr>
+                    <a:xfrm>
+                      <a:off x="0" y="0"/>
+                      <a:ext cx="5630061" cy="4134427"/>
+                    </a:xfrm>
+                    <a:prstGeom prst="rect">
+                      <a:avLst/>
+                    </a:prstGeom>
+                  </pic:spPr>
+                </pic:pic>
+              </a:graphicData>
+            </a:graphic>
+          </wp:inline>
+        </w:drawing>
+      </w:r>
+    </w:p>
+    <w:p/>
+    <w:p/>
+    <w:p/>
+    <w:p/>
+    <w:p>
+      <w:pPr>
+        <w:rPr>
+          <w:b/>
+        </w:rPr>
+      </w:pPr>
+      <w:r>
+        <w:rPr>
+          <w:b/>
+        </w:rPr>
+        <w:lastRenderedPageBreak/>
+        <w:t xml:space="preserve">Visualizamos los </w:t>
+      </w:r>
+      <w:proofErr w:type="spellStart"/>
+      <w:r>
+        <w:rPr>
+          <w:b/>
+        </w:rPr>
+        <w:t>registos</w:t>
+      </w:r>
+      <w:proofErr w:type="spellEnd"/>
+      <w:r>
+        <w:rPr>
+          <w:b/>
+        </w:rPr>
+        <w:t xml:space="preserve"> insertados de forma correcta</w:t>
+      </w:r>
+    </w:p>
+    <w:p>
+      <w:r>
+        <w:rPr>
+          <w:noProof/>
+          <w:lang w:eastAsia="es-CO"/>
+        </w:rPr>
+        <w:drawing>
+          <wp:inline distT="0" distB="0" distL="0" distR="0">
+            <wp:extent cx="8258810" cy="5241925"/>
+            <wp:effectExtent l="0" t="0" r="8890" b="0"/>
+            <wp:docPr id="47" name="Imagen 47"/>
+            <wp:cNvGraphicFramePr>
+              <a:graphicFrameLocks xmlns:a="http://schemas.openxmlformats.org/drawingml/2006/main" noChangeAspect="1"/>
+            </wp:cNvGraphicFramePr>
+            <a:graphic xmlns:a="http://schemas.openxmlformats.org/drawingml/2006/main">
+              <a:graphicData uri="http://schemas.openxmlformats.org/drawingml/2006/picture">
+                <pic:pic xmlns:pic="http://schemas.openxmlformats.org/drawingml/2006/picture">
+                  <pic:nvPicPr>
+                    <pic:cNvPr id="47" name="6C87116.tmp"/>
+                    <pic:cNvPicPr/>
+                  </pic:nvPicPr>
+                  <pic:blipFill>
+                    <a:blip r:embed="rId33">
+                      <a:extLst>
+                        <a:ext uri="{28A0092B-C50C-407E-A947-70E740481C1C}">
+                          <a14:useLocalDpi xmlns:a14="http://schemas.microsoft.com/office/drawing/2010/main" val="0"/>
+                        </a:ext>
+                      </a:extLst>
+                    </a:blip>
+                    <a:stretch>
+                      <a:fillRect/>
+                    </a:stretch>
+                  </pic:blipFill>
+                  <pic:spPr>
+                    <a:xfrm>
+                      <a:off x="0" y="0"/>
+                      <a:ext cx="8258810" cy="5241925"/>
+                    </a:xfrm>
+                    <a:prstGeom prst="rect">
+                      <a:avLst/>
+                    </a:prstGeom>
+                  </pic:spPr>
+                </pic:pic>
+              </a:graphicData>
+            </a:graphic>
+          </wp:inline>
+        </w:drawing>
+      </w:r>
+    </w:p>
+    <w:p>
+      <w:pPr>
+        <w:rPr>
+          <w:b/>
+        </w:rPr>
+      </w:pPr>
+      <w:r>
+        <w:rPr>
+          <w:b/>
+        </w:rPr>
+        <w:lastRenderedPageBreak/>
+        <w:t xml:space="preserve">Ahora vamos a insertar datos de </w:t>
+      </w:r>
+      <w:r>
+        <w:rPr>
+          <w:b/>
+        </w:rPr>
+        <w:t>encuentros</w:t>
+      </w:r>
+      <w:r>
+        <w:rPr>
+          <w:b/>
+        </w:rPr>
+        <w:t xml:space="preserve"> por medio de un archivo con </w:t>
+      </w:r>
+      <w:proofErr w:type="gramStart"/>
+      <w:r>
+        <w:rPr>
+          <w:b/>
+        </w:rPr>
+        <w:t>extensión .</w:t>
+      </w:r>
+      <w:proofErr w:type="spellStart"/>
+      <w:r>
+        <w:rPr>
+          <w:b/>
+        </w:rPr>
+        <w:t>json</w:t>
+      </w:r>
+      <w:proofErr w:type="spellEnd"/>
+      <w:proofErr w:type="gramEnd"/>
+    </w:p>
+    <w:p/>
+    <w:p>
+      <w:r>
+        <w:drawing>
+          <wp:inline distT="0" distB="0" distL="0" distR="0" wp14:anchorId="574AA0BB" wp14:editId="6505137A">
+            <wp:extent cx="3457575" cy="2276475"/>
+            <wp:effectExtent l="0" t="0" r="9525" b="9525"/>
+            <wp:docPr id="48" name="Imagen 48"/>
+            <wp:cNvGraphicFramePr>
+              <a:graphicFrameLocks xmlns:a="http://schemas.openxmlformats.org/drawingml/2006/main" noChangeAspect="1"/>
+            </wp:cNvGraphicFramePr>
+            <a:graphic xmlns:a="http://schemas.openxmlformats.org/drawingml/2006/main">
+              <a:graphicData uri="http://schemas.openxmlformats.org/drawingml/2006/picture">
+                <pic:pic xmlns:pic="http://schemas.openxmlformats.org/drawingml/2006/picture">
+                  <pic:nvPicPr>
+                    <pic:cNvPr id="1" name=""/>
+                    <pic:cNvPicPr/>
+                  </pic:nvPicPr>
+                  <pic:blipFill rotWithShape="1">
+                    <a:blip r:embed="rId16"/>
+                    <a:srcRect t="18707"/>
+                    <a:stretch/>
+                  </pic:blipFill>
+                  <pic:spPr bwMode="auto">
+                    <a:xfrm>
+                      <a:off x="0" y="0"/>
+                      <a:ext cx="3458058" cy="2276793"/>
+                    </a:xfrm>
+                    <a:prstGeom prst="rect">
+                      <a:avLst/>
+                    </a:prstGeom>
+                    <a:ln>
+                      <a:noFill/>
+                    </a:ln>
+                    <a:extLst>
+                      <a:ext uri="{53640926-AAD7-44D8-BBD7-CCE9431645EC}">
+                        <a14:shadowObscured xmlns:a14="http://schemas.microsoft.com/office/drawing/2010/main"/>
+                      </a:ext>
+                    </a:extLst>
+                  </pic:spPr>
+                </pic:pic>
+              </a:graphicData>
+            </a:graphic>
+          </wp:inline>
+        </w:drawing>
+      </w:r>
+    </w:p>
+    <w:p>
+      <w:pPr>
+        <w:rPr>
+          <w:noProof/>
+          <w:lang w:eastAsia="es-CO"/>
+        </w:rPr>
+      </w:pPr>
+    </w:p>
+    <w:p>
+      <w:pPr>
+        <w:rPr>
+          <w:b/>
+        </w:rPr>
+      </w:pPr>
+      <w:r>
+        <w:rPr>
+          <w:b/>
+        </w:rPr>
+        <w:t xml:space="preserve">Creamos un archivo con </w:t>
+      </w:r>
+      <w:proofErr w:type="gramStart"/>
+      <w:r>
+        <w:rPr>
+          <w:b/>
+        </w:rPr>
+        <w:t>extensión .</w:t>
+      </w:r>
+      <w:proofErr w:type="spellStart"/>
+      <w:r>
+        <w:rPr>
+          <w:b/>
+        </w:rPr>
+        <w:t>json</w:t>
+      </w:r>
+      <w:proofErr w:type="spellEnd"/>
+      <w:proofErr w:type="gramEnd"/>
+      <w:r>
+        <w:rPr>
+          <w:b/>
+        </w:rPr>
+        <w:t xml:space="preserve"> con los datos que vamos a insertar</w:t>
+      </w:r>
+    </w:p>
+    <w:p>
+      <w:pPr>
+        <w:rPr>
+          <w:noProof/>
+          <w:lang w:eastAsia="es-CO"/>
+        </w:rPr>
+      </w:pPr>
+      <w:r>
+        <w:rPr>
+          <w:noProof/>
+          <w:lang w:eastAsia="es-CO"/>
+        </w:rPr>
+        <w:drawing>
+          <wp:inline distT="0" distB="0" distL="0" distR="0">
+            <wp:extent cx="1086002" cy="295316"/>
+            <wp:effectExtent l="0" t="0" r="0" b="9525"/>
+            <wp:docPr id="55" name="Imagen 55"/>
+            <wp:cNvGraphicFramePr>
+              <a:graphicFrameLocks xmlns:a="http://schemas.openxmlformats.org/drawingml/2006/main" noChangeAspect="1"/>
+            </wp:cNvGraphicFramePr>
+            <a:graphic xmlns:a="http://schemas.openxmlformats.org/drawingml/2006/main">
+              <a:graphicData uri="http://schemas.openxmlformats.org/drawingml/2006/picture">
+                <pic:pic xmlns:pic="http://schemas.openxmlformats.org/drawingml/2006/picture">
+                  <pic:nvPicPr>
+                    <pic:cNvPr id="55" name="6C864CF.tmp"/>
+                    <pic:cNvPicPr/>
+                  </pic:nvPicPr>
+                  <pic:blipFill>
+                    <a:blip r:embed="rId34">
+                      <a:extLst>
+                        <a:ext uri="{28A0092B-C50C-407E-A947-70E740481C1C}">
+                          <a14:useLocalDpi xmlns:a14="http://schemas.microsoft.com/office/drawing/2010/main" val="0"/>
+                        </a:ext>
+                      </a:extLst>
+                    </a:blip>
+                    <a:stretch>
+                      <a:fillRect/>
+                    </a:stretch>
+                  </pic:blipFill>
+                  <pic:spPr>
+                    <a:xfrm>
+                      <a:off x="0" y="0"/>
+                      <a:ext cx="1086002" cy="295316"/>
+                    </a:xfrm>
+                    <a:prstGeom prst="rect">
+                      <a:avLst/>
+                    </a:prstGeom>
+                  </pic:spPr>
+                </pic:pic>
+              </a:graphicData>
+            </a:graphic>
+          </wp:inline>
+        </w:drawing>
+      </w:r>
+    </w:p>
+    <w:p>
+      <w:pPr>
+        <w:rPr>
+          <w:noProof/>
+          <w:lang w:eastAsia="es-CO"/>
+        </w:rPr>
+      </w:pPr>
+    </w:p>
+    <w:p>
+      <w:pPr>
+        <w:rPr>
+          <w:noProof/>
+          <w:lang w:eastAsia="es-CO"/>
+        </w:rPr>
+      </w:pPr>
+    </w:p>
+    <w:p>
+      <w:pPr>
+        <w:rPr>
+          <w:noProof/>
+          <w:lang w:eastAsia="es-CO"/>
+        </w:rPr>
+      </w:pPr>
+    </w:p>
+    <w:p>
+      <w:pPr>
+        <w:rPr>
+          <w:noProof/>
+          <w:lang w:eastAsia="es-CO"/>
+        </w:rPr>
+      </w:pPr>
+    </w:p>
+    <w:p>
+      <w:pPr>
+        <w:rPr>
+          <w:noProof/>
+          <w:lang w:eastAsia="es-CO"/>
+        </w:rPr>
+      </w:pPr>
+    </w:p>
+    <w:p>
+      <w:pPr>
+        <w:rPr>
+          <w:noProof/>
+          <w:lang w:eastAsia="es-CO"/>
+        </w:rPr>
+      </w:pPr>
+    </w:p>
+    <w:p>
+      <w:pPr>
+        <w:rPr>
+          <w:b/>
+        </w:rPr>
+      </w:pPr>
+      <w:r>
+        <w:rPr>
+          <w:b/>
+        </w:rPr>
+        <w:lastRenderedPageBreak/>
+        <w:t>Seleccionamos el archivo, por defecto nos captura que extensión tiene</w:t>
+      </w:r>
+    </w:p>
+    <w:p>
+      <w:pPr>
+        <w:rPr>
+          <w:noProof/>
+          <w:lang w:eastAsia="es-CO"/>
+        </w:rPr>
+      </w:pPr>
+    </w:p>
+    <w:p>
+      <w:r>
+        <w:rPr>
+          <w:noProof/>
+          <w:lang w:eastAsia="es-CO"/>
+        </w:rPr>
+        <w:drawing>
+          <wp:inline distT="0" distB="0" distL="0" distR="0" wp14:anchorId="32B14FCC" wp14:editId="574F0B64">
+            <wp:extent cx="7096124" cy="3771900"/>
+            <wp:effectExtent l="0" t="0" r="0" b="0"/>
+            <wp:docPr id="50" name="Imagen 50"/>
+            <wp:cNvGraphicFramePr>
+              <a:graphicFrameLocks xmlns:a="http://schemas.openxmlformats.org/drawingml/2006/main" noChangeAspect="1"/>
+            </wp:cNvGraphicFramePr>
+            <a:graphic xmlns:a="http://schemas.openxmlformats.org/drawingml/2006/main">
+              <a:graphicData uri="http://schemas.openxmlformats.org/drawingml/2006/picture">
+                <pic:pic xmlns:pic="http://schemas.openxmlformats.org/drawingml/2006/picture">
+                  <pic:nvPicPr>
+                    <pic:cNvPr id="12" name="6C8EE12.tmp"/>
+                    <pic:cNvPicPr/>
+                  </pic:nvPicPr>
+                  <pic:blipFill rotWithShape="1">
+                    <a:blip r:embed="rId18">
+                      <a:extLst>
+                        <a:ext uri="{28A0092B-C50C-407E-A947-70E740481C1C}">
+                          <a14:useLocalDpi xmlns:a14="http://schemas.microsoft.com/office/drawing/2010/main" val="0"/>
+                        </a:ext>
+                      </a:extLst>
+                    </a:blip>
+                    <a:srcRect t="15204"/>
+                    <a:stretch/>
+                  </pic:blipFill>
+                  <pic:spPr bwMode="auto">
+                    <a:xfrm>
+                      <a:off x="0" y="0"/>
+                      <a:ext cx="7097115" cy="3772427"/>
+                    </a:xfrm>
+                    <a:prstGeom prst="rect">
+                      <a:avLst/>
+                    </a:prstGeom>
+                    <a:ln>
+                      <a:noFill/>
+                    </a:ln>
+                    <a:extLst>
+                      <a:ext uri="{53640926-AAD7-44D8-BBD7-CCE9431645EC}">
+                        <a14:shadowObscured xmlns:a14="http://schemas.microsoft.com/office/drawing/2010/main"/>
+                      </a:ext>
+                    </a:extLst>
+                  </pic:spPr>
+                </pic:pic>
+              </a:graphicData>
+            </a:graphic>
+          </wp:inline>
+        </w:drawing>
+      </w:r>
+    </w:p>
+    <w:p/>
+    <w:p>
+      <w:r>
+        <w:rPr>
+          <w:noProof/>
+          <w:lang w:eastAsia="es-CO"/>
+        </w:rPr>
+        <w:lastRenderedPageBreak/>
+        <w:drawing>
+          <wp:inline distT="0" distB="0" distL="0" distR="0">
+            <wp:extent cx="5591955" cy="3496163"/>
+            <wp:effectExtent l="0" t="0" r="0" b="9525"/>
+            <wp:docPr id="56" name="Imagen 56"/>
+            <wp:cNvGraphicFramePr>
+              <a:graphicFrameLocks xmlns:a="http://schemas.openxmlformats.org/drawingml/2006/main" noChangeAspect="1"/>
+            </wp:cNvGraphicFramePr>
+            <a:graphic xmlns:a="http://schemas.openxmlformats.org/drawingml/2006/main">
+              <a:graphicData uri="http://schemas.openxmlformats.org/drawingml/2006/picture">
+                <pic:pic xmlns:pic="http://schemas.openxmlformats.org/drawingml/2006/picture">
+                  <pic:nvPicPr>
+                    <pic:cNvPr id="56" name="6C88D95.tmp"/>
+                    <pic:cNvPicPr/>
+                  </pic:nvPicPr>
+                  <pic:blipFill>
+                    <a:blip r:embed="rId35">
+                      <a:extLst>
+                        <a:ext uri="{28A0092B-C50C-407E-A947-70E740481C1C}">
+                          <a14:useLocalDpi xmlns:a14="http://schemas.microsoft.com/office/drawing/2010/main" val="0"/>
+                        </a:ext>
+                      </a:extLst>
+                    </a:blip>
+                    <a:stretch>
+                      <a:fillRect/>
+                    </a:stretch>
+                  </pic:blipFill>
+                  <pic:spPr>
+                    <a:xfrm>
+                      <a:off x="0" y="0"/>
+                      <a:ext cx="5591955" cy="3496163"/>
+                    </a:xfrm>
+                    <a:prstGeom prst="rect">
+                      <a:avLst/>
+                    </a:prstGeom>
+                  </pic:spPr>
+                </pic:pic>
+              </a:graphicData>
+            </a:graphic>
+          </wp:inline>
+        </w:drawing>
+      </w:r>
+    </w:p>
+    <w:p/>
+    <w:p/>
+    <w:p/>
+    <w:p/>
+    <w:p/>
+    <w:p/>
+    <w:p/>
+    <w:p>
+      <w:pPr>
+        <w:rPr>
+          <w:b/>
+        </w:rPr>
+      </w:pPr>
+      <w:r>
+        <w:rPr>
+          <w:b/>
+        </w:rPr>
+        <w:lastRenderedPageBreak/>
+        <w:t xml:space="preserve">Verificamos que el </w:t>
+      </w:r>
+      <w:proofErr w:type="gramStart"/>
+      <w:r>
+        <w:rPr>
+          <w:b/>
+        </w:rPr>
+        <w:t>archivo .</w:t>
+      </w:r>
+      <w:proofErr w:type="spellStart"/>
+      <w:r>
+        <w:rPr>
+          <w:b/>
+        </w:rPr>
+        <w:t>json</w:t>
+      </w:r>
+      <w:proofErr w:type="spellEnd"/>
+      <w:proofErr w:type="gramEnd"/>
+      <w:r>
+        <w:rPr>
+          <w:b/>
+        </w:rPr>
+        <w:t xml:space="preserve"> no contenga errores de sintaxis y finalice el proceso con éxito</w:t>
+      </w:r>
+    </w:p>
+    <w:p>
+      <w:r>
+        <w:rPr>
+          <w:noProof/>
+          <w:lang w:eastAsia="es-CO"/>
+        </w:rPr>
+        <w:drawing>
+          <wp:inline distT="0" distB="0" distL="0" distR="0">
+            <wp:extent cx="5611008" cy="4163006"/>
+            <wp:effectExtent l="0" t="0" r="8890" b="9525"/>
+            <wp:docPr id="57" name="Imagen 57"/>
+            <wp:cNvGraphicFramePr>
+              <a:graphicFrameLocks xmlns:a="http://schemas.openxmlformats.org/drawingml/2006/main" noChangeAspect="1"/>
+            </wp:cNvGraphicFramePr>
+            <a:graphic xmlns:a="http://schemas.openxmlformats.org/drawingml/2006/main">
+              <a:graphicData uri="http://schemas.openxmlformats.org/drawingml/2006/picture">
+                <pic:pic xmlns:pic="http://schemas.openxmlformats.org/drawingml/2006/picture">
+                  <pic:nvPicPr>
+                    <pic:cNvPr id="57" name="6C8B92A.tmp"/>
+                    <pic:cNvPicPr/>
+                  </pic:nvPicPr>
+                  <pic:blipFill>
+                    <a:blip r:embed="rId36">
+                      <a:extLst>
+                        <a:ext uri="{28A0092B-C50C-407E-A947-70E740481C1C}">
+                          <a14:useLocalDpi xmlns:a14="http://schemas.microsoft.com/office/drawing/2010/main" val="0"/>
+                        </a:ext>
+                      </a:extLst>
+                    </a:blip>
+                    <a:stretch>
+                      <a:fillRect/>
+                    </a:stretch>
+                  </pic:blipFill>
+                  <pic:spPr>
+                    <a:xfrm>
+                      <a:off x="0" y="0"/>
+                      <a:ext cx="5611008" cy="4163006"/>
+                    </a:xfrm>
+                    <a:prstGeom prst="rect">
+                      <a:avLst/>
+                    </a:prstGeom>
+                  </pic:spPr>
+                </pic:pic>
+              </a:graphicData>
+            </a:graphic>
+          </wp:inline>
+        </w:drawing>
+      </w:r>
+    </w:p>
+    <w:p/>
+    <w:p/>
+    <w:p/>
+    <w:p/>
+    <w:p>
+      <w:pPr>
+        <w:rPr>
+          <w:b/>
+        </w:rPr>
+      </w:pPr>
+      <w:r>
+        <w:rPr>
+          <w:b/>
+        </w:rPr>
+        <w:lastRenderedPageBreak/>
+        <w:t xml:space="preserve">Visualizamos los </w:t>
+      </w:r>
+      <w:proofErr w:type="spellStart"/>
+      <w:r>
+        <w:rPr>
+          <w:b/>
+        </w:rPr>
+        <w:t>registos</w:t>
+      </w:r>
+      <w:proofErr w:type="spellEnd"/>
+      <w:r>
+        <w:rPr>
+          <w:b/>
+        </w:rPr>
+        <w:t xml:space="preserve"> insertados de forma correcta</w:t>
+      </w:r>
+    </w:p>
+    <w:p>
+      <w:r>
+        <w:rPr>
+          <w:noProof/>
+          <w:lang w:eastAsia="es-CO"/>
+        </w:rPr>
+        <w:drawing>
+          <wp:inline distT="0" distB="0" distL="0" distR="0">
+            <wp:extent cx="8258810" cy="4572635"/>
+            <wp:effectExtent l="0" t="0" r="8890" b="0"/>
+            <wp:docPr id="58" name="Imagen 58"/>
+            <wp:cNvGraphicFramePr>
+              <a:graphicFrameLocks xmlns:a="http://schemas.openxmlformats.org/drawingml/2006/main" noChangeAspect="1"/>
+            </wp:cNvGraphicFramePr>
+            <a:graphic xmlns:a="http://schemas.openxmlformats.org/drawingml/2006/main">
+              <a:graphicData uri="http://schemas.openxmlformats.org/drawingml/2006/picture">
+                <pic:pic xmlns:pic="http://schemas.openxmlformats.org/drawingml/2006/picture">
+                  <pic:nvPicPr>
+                    <pic:cNvPr id="58" name="6C8DF70.tmp"/>
+                    <pic:cNvPicPr/>
+                  </pic:nvPicPr>
+                  <pic:blipFill>
+                    <a:blip r:embed="rId37">
+                      <a:extLst>
+                        <a:ext uri="{28A0092B-C50C-407E-A947-70E740481C1C}">
+                          <a14:useLocalDpi xmlns:a14="http://schemas.microsoft.com/office/drawing/2010/main" val="0"/>
+                        </a:ext>
+                      </a:extLst>
+                    </a:blip>
+                    <a:stretch>
+                      <a:fillRect/>
+                    </a:stretch>
+                  </pic:blipFill>
+                  <pic:spPr>
+                    <a:xfrm>
+                      <a:off x="0" y="0"/>
+                      <a:ext cx="8258810" cy="4572635"/>
+                    </a:xfrm>
+                    <a:prstGeom prst="rect">
+                      <a:avLst/>
+                    </a:prstGeom>
+                  </pic:spPr>
+                </pic:pic>
+              </a:graphicData>
+            </a:graphic>
+          </wp:inline>
+        </w:drawing>
+      </w:r>
+    </w:p>
+    <w:p/>
+    <w:p/>
+    <w:p>
+      <w:pPr>
+        <w:rPr>
+          <w:b/>
+        </w:rPr>
+      </w:pPr>
+      <w:r>
+        <w:rPr>
+          <w:b/>
+        </w:rPr>
+        <w:lastRenderedPageBreak/>
+        <w:t xml:space="preserve">Ahora vamos a insertar datos de </w:t>
+      </w:r>
+      <w:proofErr w:type="spellStart"/>
+      <w:r>
+        <w:rPr>
+          <w:b/>
+        </w:rPr>
+        <w:t>tabla_posiciones</w:t>
+      </w:r>
+      <w:proofErr w:type="spellEnd"/>
+      <w:r>
+        <w:rPr>
+          <w:b/>
+        </w:rPr>
+        <w:t xml:space="preserve"> por medio de un archivo con </w:t>
+      </w:r>
+      <w:proofErr w:type="gramStart"/>
+      <w:r>
+        <w:rPr>
+          <w:b/>
+        </w:rPr>
+        <w:t>extensión .</w:t>
+      </w:r>
+      <w:proofErr w:type="spellStart"/>
+      <w:r>
+        <w:rPr>
+          <w:b/>
+        </w:rPr>
+        <w:t>json</w:t>
+      </w:r>
+      <w:proofErr w:type="spellEnd"/>
+      <w:proofErr w:type="gramEnd"/>
+    </w:p>
+    <w:p/>
+    <w:p>
+      <w:r>
+        <w:drawing>
+          <wp:inline distT="0" distB="0" distL="0" distR="0" wp14:anchorId="7A5CA7B0" wp14:editId="4F9A1388">
+            <wp:extent cx="3457575" cy="2276475"/>
+            <wp:effectExtent l="0" t="0" r="9525" b="9525"/>
+            <wp:docPr id="59" name="Imagen 59"/>
+            <wp:cNvGraphicFramePr>
+              <a:graphicFrameLocks xmlns:a="http://schemas.openxmlformats.org/drawingml/2006/main" noChangeAspect="1"/>
+            </wp:cNvGraphicFramePr>
+            <a:graphic xmlns:a="http://schemas.openxmlformats.org/drawingml/2006/main">
+              <a:graphicData uri="http://schemas.openxmlformats.org/drawingml/2006/picture">
+                <pic:pic xmlns:pic="http://schemas.openxmlformats.org/drawingml/2006/picture">
+                  <pic:nvPicPr>
+                    <pic:cNvPr id="1" name=""/>
+                    <pic:cNvPicPr/>
+                  </pic:nvPicPr>
+                  <pic:blipFill rotWithShape="1">
+                    <a:blip r:embed="rId16"/>
+                    <a:srcRect t="18707"/>
+                    <a:stretch/>
+                  </pic:blipFill>
+                  <pic:spPr bwMode="auto">
+                    <a:xfrm>
+                      <a:off x="0" y="0"/>
+                      <a:ext cx="3458058" cy="2276793"/>
+                    </a:xfrm>
+                    <a:prstGeom prst="rect">
+                      <a:avLst/>
+                    </a:prstGeom>
+                    <a:ln>
+                      <a:noFill/>
+                    </a:ln>
+                    <a:extLst>
+                      <a:ext uri="{53640926-AAD7-44D8-BBD7-CCE9431645EC}">
+                        <a14:shadowObscured xmlns:a14="http://schemas.microsoft.com/office/drawing/2010/main"/>
+                      </a:ext>
+                    </a:extLst>
+                  </pic:spPr>
+                </pic:pic>
+              </a:graphicData>
+            </a:graphic>
+          </wp:inline>
+        </w:drawing>
+      </w:r>
+    </w:p>
+    <w:p>
+      <w:pPr>
+        <w:rPr>
+          <w:noProof/>
+          <w:lang w:eastAsia="es-CO"/>
+        </w:rPr>
+      </w:pPr>
+    </w:p>
+    <w:p>
+      <w:pPr>
+        <w:rPr>
+          <w:b/>
+        </w:rPr>
+      </w:pPr>
+      <w:r>
+        <w:rPr>
+          <w:b/>
+        </w:rPr>
+        <w:t xml:space="preserve">Creamos un archivo con </w:t>
+      </w:r>
+      <w:proofErr w:type="gramStart"/>
+      <w:r>
+        <w:rPr>
+          <w:b/>
+        </w:rPr>
+        <w:t>extensión .</w:t>
+      </w:r>
+      <w:proofErr w:type="spellStart"/>
+      <w:r>
+        <w:rPr>
+          <w:b/>
+        </w:rPr>
+        <w:t>json</w:t>
+      </w:r>
+      <w:proofErr w:type="spellEnd"/>
+      <w:proofErr w:type="gramEnd"/>
+      <w:r>
+        <w:rPr>
+          <w:b/>
+        </w:rPr>
+        <w:t xml:space="preserve"> con los datos que vamos a insertar</w:t>
+      </w:r>
+    </w:p>
+    <w:p>
+      <w:pPr>
+        <w:rPr>
+          <w:noProof/>
+          <w:lang w:eastAsia="es-CO"/>
+        </w:rPr>
+      </w:pPr>
+      <w:r>
+        <w:rPr>
+          <w:noProof/>
+          <w:lang w:eastAsia="es-CO"/>
+        </w:rPr>
+        <w:drawing>
+          <wp:inline distT="0" distB="0" distL="0" distR="0">
+            <wp:extent cx="781159" cy="238158"/>
+            <wp:effectExtent l="0" t="0" r="0" b="9525"/>
+            <wp:docPr id="65" name="Imagen 65"/>
+            <wp:cNvGraphicFramePr>
+              <a:graphicFrameLocks xmlns:a="http://schemas.openxmlformats.org/drawingml/2006/main" noChangeAspect="1"/>
+            </wp:cNvGraphicFramePr>
+            <a:graphic xmlns:a="http://schemas.openxmlformats.org/drawingml/2006/main">
+              <a:graphicData uri="http://schemas.openxmlformats.org/drawingml/2006/picture">
+                <pic:pic xmlns:pic="http://schemas.openxmlformats.org/drawingml/2006/picture">
+                  <pic:nvPicPr>
+                    <pic:cNvPr id="65" name="6C86F3E.tmp"/>
+                    <pic:cNvPicPr/>
+                  </pic:nvPicPr>
+                  <pic:blipFill>
+                    <a:blip r:embed="rId38">
+                      <a:extLst>
+                        <a:ext uri="{28A0092B-C50C-407E-A947-70E740481C1C}">
+                          <a14:useLocalDpi xmlns:a14="http://schemas.microsoft.com/office/drawing/2010/main" val="0"/>
+                        </a:ext>
+                      </a:extLst>
+                    </a:blip>
+                    <a:stretch>
+                      <a:fillRect/>
+                    </a:stretch>
+                  </pic:blipFill>
+                  <pic:spPr>
+                    <a:xfrm>
+                      <a:off x="0" y="0"/>
+                      <a:ext cx="781159" cy="238158"/>
+                    </a:xfrm>
+                    <a:prstGeom prst="rect">
+                      <a:avLst/>
+                    </a:prstGeom>
+                  </pic:spPr>
+                </pic:pic>
+              </a:graphicData>
+            </a:graphic>
+          </wp:inline>
+        </w:drawing>
+      </w:r>
+    </w:p>
+    <w:p>
+      <w:pPr>
+        <w:rPr>
+          <w:noProof/>
+          <w:lang w:eastAsia="es-CO"/>
+        </w:rPr>
+      </w:pPr>
+    </w:p>
+    <w:p>
+      <w:pPr>
+        <w:rPr>
+          <w:noProof/>
+          <w:lang w:eastAsia="es-CO"/>
+        </w:rPr>
+      </w:pPr>
+    </w:p>
+    <w:p>
+      <w:pPr>
+        <w:rPr>
+          <w:noProof/>
+          <w:lang w:eastAsia="es-CO"/>
+        </w:rPr>
+      </w:pPr>
+    </w:p>
+    <w:p>
+      <w:pPr>
+        <w:rPr>
+          <w:noProof/>
+          <w:lang w:eastAsia="es-CO"/>
+        </w:rPr>
+      </w:pPr>
+    </w:p>
+    <w:p>
+      <w:pPr>
+        <w:rPr>
+          <w:noProof/>
+          <w:lang w:eastAsia="es-CO"/>
+        </w:rPr>
+      </w:pPr>
+    </w:p>
+    <w:p>
+      <w:pPr>
+        <w:rPr>
+          <w:noProof/>
+          <w:lang w:eastAsia="es-CO"/>
+        </w:rPr>
+      </w:pPr>
+    </w:p>
+    <w:p>
+      <w:pPr>
+        <w:rPr>
+          <w:b/>
+        </w:rPr>
+      </w:pPr>
+      <w:r>
+        <w:rPr>
+          <w:b/>
+        </w:rPr>
+        <w:lastRenderedPageBreak/>
+        <w:t>Seleccionamos el archivo, por defecto nos captura que extensión tiene</w:t>
+      </w:r>
+    </w:p>
+    <w:p>
+      <w:pPr>
+        <w:rPr>
+          <w:noProof/>
+          <w:lang w:eastAsia="es-CO"/>
+        </w:rPr>
+      </w:pPr>
+    </w:p>
+    <w:p>
+      <w:r>
+        <w:rPr>
+          <w:noProof/>
+          <w:lang w:eastAsia="es-CO"/>
+        </w:rPr>
+        <w:drawing>
+          <wp:inline distT="0" distB="0" distL="0" distR="0" wp14:anchorId="7B3913E7" wp14:editId="57BD6C9E">
+            <wp:extent cx="7096124" cy="3771900"/>
+            <wp:effectExtent l="0" t="0" r="0" b="0"/>
+            <wp:docPr id="61" name="Imagen 61"/>
+            <wp:cNvGraphicFramePr>
+              <a:graphicFrameLocks xmlns:a="http://schemas.openxmlformats.org/drawingml/2006/main" noChangeAspect="1"/>
+            </wp:cNvGraphicFramePr>
+            <a:graphic xmlns:a="http://schemas.openxmlformats.org/drawingml/2006/main">
+              <a:graphicData uri="http://schemas.openxmlformats.org/drawingml/2006/picture">
+                <pic:pic xmlns:pic="http://schemas.openxmlformats.org/drawingml/2006/picture">
+                  <pic:nvPicPr>
+                    <pic:cNvPr id="12" name="6C8EE12.tmp"/>
+                    <pic:cNvPicPr/>
+                  </pic:nvPicPr>
+                  <pic:blipFill rotWithShape="1">
+                    <a:blip r:embed="rId18">
+                      <a:extLst>
+                        <a:ext uri="{28A0092B-C50C-407E-A947-70E740481C1C}">
+                          <a14:useLocalDpi xmlns:a14="http://schemas.microsoft.com/office/drawing/2010/main" val="0"/>
+                        </a:ext>
+                      </a:extLst>
+                    </a:blip>
+                    <a:srcRect t="15204"/>
+                    <a:stretch/>
+                  </pic:blipFill>
+                  <pic:spPr bwMode="auto">
+                    <a:xfrm>
+                      <a:off x="0" y="0"/>
+                      <a:ext cx="7097115" cy="3772427"/>
+                    </a:xfrm>
+                    <a:prstGeom prst="rect">
+                      <a:avLst/>
+                    </a:prstGeom>
+                    <a:ln>
+                      <a:noFill/>
+                    </a:ln>
+                    <a:extLst>
+                      <a:ext uri="{53640926-AAD7-44D8-BBD7-CCE9431645EC}">
+                        <a14:shadowObscured xmlns:a14="http://schemas.microsoft.com/office/drawing/2010/main"/>
+                      </a:ext>
+                    </a:extLst>
+                  </pic:spPr>
+                </pic:pic>
+              </a:graphicData>
+            </a:graphic>
+          </wp:inline>
+        </w:drawing>
+      </w:r>
+    </w:p>
+    <w:p/>
+    <w:p>
+      <w:r>
+        <w:rPr>
+          <w:noProof/>
+          <w:lang w:eastAsia="es-CO"/>
+        </w:rPr>
+        <w:lastRenderedPageBreak/>
+        <w:drawing>
+          <wp:inline distT="0" distB="0" distL="0" distR="0">
+            <wp:extent cx="5534797" cy="3391373"/>
+            <wp:effectExtent l="0" t="0" r="8890" b="0"/>
+            <wp:docPr id="66" name="Imagen 66"/>
+            <wp:cNvGraphicFramePr>
+              <a:graphicFrameLocks xmlns:a="http://schemas.openxmlformats.org/drawingml/2006/main" noChangeAspect="1"/>
+            </wp:cNvGraphicFramePr>
+            <a:graphic xmlns:a="http://schemas.openxmlformats.org/drawingml/2006/main">
+              <a:graphicData uri="http://schemas.openxmlformats.org/drawingml/2006/picture">
+                <pic:pic xmlns:pic="http://schemas.openxmlformats.org/drawingml/2006/picture">
+                  <pic:nvPicPr>
+                    <pic:cNvPr id="66" name="6C8AA83.tmp"/>
+                    <pic:cNvPicPr/>
+                  </pic:nvPicPr>
+                  <pic:blipFill>
+                    <a:blip r:embed="rId39">
+                      <a:extLst>
+                        <a:ext uri="{28A0092B-C50C-407E-A947-70E740481C1C}">
+                          <a14:useLocalDpi xmlns:a14="http://schemas.microsoft.com/office/drawing/2010/main" val="0"/>
+                        </a:ext>
+                      </a:extLst>
+                    </a:blip>
+                    <a:stretch>
+                      <a:fillRect/>
+                    </a:stretch>
+                  </pic:blipFill>
+                  <pic:spPr>
+                    <a:xfrm>
+                      <a:off x="0" y="0"/>
+                      <a:ext cx="5534797" cy="3391373"/>
+                    </a:xfrm>
+                    <a:prstGeom prst="rect">
+                      <a:avLst/>
+                    </a:prstGeom>
+                  </pic:spPr>
+                </pic:pic>
+              </a:graphicData>
+            </a:graphic>
+          </wp:inline>
+        </w:drawing>
+      </w:r>
+    </w:p>
+    <w:p/>
+    <w:p/>
+    <w:p/>
+    <w:p/>
+    <w:p/>
+    <w:p/>
+    <w:p/>
+    <w:p>
+      <w:pPr>
+        <w:rPr>
+          <w:b/>
+        </w:rPr>
+      </w:pPr>
+      <w:r>
+        <w:rPr>
+          <w:b/>
+        </w:rPr>
+        <w:lastRenderedPageBreak/>
+        <w:t xml:space="preserve">Verificamos que el </w:t>
+      </w:r>
+      <w:proofErr w:type="gramStart"/>
+      <w:r>
+        <w:rPr>
+          <w:b/>
+        </w:rPr>
+        <w:t>archivo .</w:t>
+      </w:r>
+      <w:proofErr w:type="spellStart"/>
+      <w:r>
+        <w:rPr>
+          <w:b/>
+        </w:rPr>
+        <w:t>json</w:t>
+      </w:r>
+      <w:proofErr w:type="spellEnd"/>
+      <w:proofErr w:type="gramEnd"/>
+      <w:r>
+        <w:rPr>
+          <w:b/>
+        </w:rPr>
+        <w:t xml:space="preserve"> no contenga errores de sintaxis y finalice el proceso con éxito</w:t>
+      </w:r>
+    </w:p>
+    <w:p>
+      <w:r>
+        <w:rPr>
+          <w:noProof/>
+          <w:lang w:eastAsia="es-CO"/>
+        </w:rPr>
+        <w:drawing>
+          <wp:inline distT="0" distB="0" distL="0" distR="0">
+            <wp:extent cx="5630061" cy="4077269"/>
+            <wp:effectExtent l="0" t="0" r="8890" b="0"/>
+            <wp:docPr id="67" name="Imagen 67"/>
+            <wp:cNvGraphicFramePr>
+              <a:graphicFrameLocks xmlns:a="http://schemas.openxmlformats.org/drawingml/2006/main" noChangeAspect="1"/>
+            </wp:cNvGraphicFramePr>
+            <a:graphic xmlns:a="http://schemas.openxmlformats.org/drawingml/2006/main">
+              <a:graphicData uri="http://schemas.openxmlformats.org/drawingml/2006/picture">
+                <pic:pic xmlns:pic="http://schemas.openxmlformats.org/drawingml/2006/picture">
+                  <pic:nvPicPr>
+                    <pic:cNvPr id="67" name="6C8D0B9.tmp"/>
+                    <pic:cNvPicPr/>
+                  </pic:nvPicPr>
+                  <pic:blipFill>
+                    <a:blip r:embed="rId40">
+                      <a:extLst>
+                        <a:ext uri="{28A0092B-C50C-407E-A947-70E740481C1C}">
+                          <a14:useLocalDpi xmlns:a14="http://schemas.microsoft.com/office/drawing/2010/main" val="0"/>
+                        </a:ext>
+                      </a:extLst>
+                    </a:blip>
+                    <a:stretch>
+                      <a:fillRect/>
+                    </a:stretch>
+                  </pic:blipFill>
+                  <pic:spPr>
+                    <a:xfrm>
+                      <a:off x="0" y="0"/>
+                      <a:ext cx="5630061" cy="4077269"/>
+                    </a:xfrm>
+                    <a:prstGeom prst="rect">
+                      <a:avLst/>
+                    </a:prstGeom>
+                  </pic:spPr>
+                </pic:pic>
+              </a:graphicData>
+            </a:graphic>
+          </wp:inline>
+        </w:drawing>
+      </w:r>
+    </w:p>
+    <w:p/>
+    <w:p/>
+    <w:p/>
+    <w:p/>
+    <w:p>
+      <w:pPr>
+        <w:rPr>
+          <w:b/>
+        </w:rPr>
+      </w:pPr>
+      <w:r>
+        <w:rPr>
+          <w:b/>
+        </w:rPr>
+        <w:lastRenderedPageBreak/>
+        <w:t xml:space="preserve">Visualizamos los </w:t>
+      </w:r>
+      <w:proofErr w:type="spellStart"/>
+      <w:r>
+        <w:rPr>
+          <w:b/>
+        </w:rPr>
+        <w:t>registos</w:t>
+      </w:r>
+      <w:proofErr w:type="spellEnd"/>
+      <w:r>
+        <w:rPr>
+          <w:b/>
+        </w:rPr>
+        <w:t xml:space="preserve"> insertados de forma correcta</w:t>
+      </w:r>
+    </w:p>
+    <w:p>
+      <w:r>
+        <w:rPr>
+          <w:noProof/>
+          <w:lang w:eastAsia="es-CO"/>
+        </w:rPr>
+        <w:drawing>
+          <wp:inline distT="0" distB="0" distL="0" distR="0">
+            <wp:extent cx="6096000" cy="4934644"/>
+            <wp:effectExtent l="0" t="0" r="0" b="0"/>
+            <wp:docPr id="68" name="Imagen 68"/>
+            <wp:cNvGraphicFramePr>
+              <a:graphicFrameLocks xmlns:a="http://schemas.openxmlformats.org/drawingml/2006/main" noChangeAspect="1"/>
+            </wp:cNvGraphicFramePr>
+            <a:graphic xmlns:a="http://schemas.openxmlformats.org/drawingml/2006/main">
+              <a:graphicData uri="http://schemas.openxmlformats.org/drawingml/2006/picture">
+                <pic:pic xmlns:pic="http://schemas.openxmlformats.org/drawingml/2006/picture">
+                  <pic:nvPicPr>
+                    <pic:cNvPr id="68" name="6C81E4D.tmp"/>
+                    <pic:cNvPicPr/>
+                  </pic:nvPicPr>
+                  <pic:blipFill>
+                    <a:blip r:embed="rId41">
+                      <a:extLst>
+                        <a:ext uri="{28A0092B-C50C-407E-A947-70E740481C1C}">
+                          <a14:useLocalDpi xmlns:a14="http://schemas.microsoft.com/office/drawing/2010/main" val="0"/>
+                        </a:ext>
+                      </a:extLst>
+                    </a:blip>
+                    <a:stretch>
+                      <a:fillRect/>
+                    </a:stretch>
+                  </pic:blipFill>
+                  <pic:spPr>
+                    <a:xfrm>
+                      <a:off x="0" y="0"/>
+                      <a:ext cx="6102420" cy="4939841"/>
+                    </a:xfrm>
+                    <a:prstGeom prst="rect">
+                      <a:avLst/>
+                    </a:prstGeom>
+                  </pic:spPr>
+                </pic:pic>
+              </a:graphicData>
+            </a:graphic>
+          </wp:inline>
+        </w:drawing>
+      </w:r>
+      <w:bookmarkStart w:id="0" w:name="_GoBack"/>
+      <w:bookmarkEnd w:id="0"/>
+    </w:p>
     <w:sectPr>
       <w:pgSz w:w="15840" w:h="12240" w:orient="landscape"/>
       <w:pgMar w:top="1701" w:right="1417" w:bottom="1701" w:left="1417" w:header="708" w:footer="708" w:gutter="0"/>
@@ -1465,8 +4961,8 @@
 </file>
 
 <file path=word/numbering.xml><?xml version="1.0" encoding="utf-8"?>
-<w:numbering xmlns:wpc="http://schemas.microsoft.com/office/word/2010/wordprocessingCanvas" xmlns:mc="http://schemas.openxmlformats.org/markup-compatibility/2006" xmlns:o="urn:schemas-microsoft-com:office:office" xmlns:r="http://schemas.openxmlformats.org/officeDocument/2006/relationships" xmlns:m="http://schemas.openxmlformats.org/officeDocument/2006/math" xmlns:v="urn:schemas-microsoft-com:vml" xmlns:wp14="http://schemas.microsoft.com/office/word/2010/wordprocessingDrawing" xmlns:wp="http://schemas.openxmlformats.org/drawingml/2006/wordprocessingDrawing" xmlns:w10="urn:schemas-microsoft-com:office:word" xmlns:w="http://schemas.openxmlformats.org/wordprocessingml/2006/main" xmlns:w14="http://schemas.microsoft.com/office/word/2010/wordml" xmlns:w15="http://schemas.microsoft.com/office/word/2012/wordml" xmlns:wpg="http://schemas.microsoft.com/office/word/2010/wordprocessingGroup" xmlns:wpi="http://schemas.microsoft.com/office/word/2010/wordprocessingInk" xmlns:wne="http://schemas.microsoft.com/office/word/2006/wordml" xmlns:wps="http://schemas.microsoft.com/office/word/2010/wordprocessingShape" mc:Ignorable="w14 w15 wp14">
-  <w:abstractNum w:abstractNumId="0">
+<w:numbering xmlns:wpc="http://schemas.microsoft.com/office/word/2010/wordprocessingCanvas" xmlns:cx="http://schemas.microsoft.com/office/drawing/2014/chartex" xmlns:cx1="http://schemas.microsoft.com/office/drawing/2015/9/8/chartex" xmlns:mc="http://schemas.openxmlformats.org/markup-compatibility/2006" xmlns:o="urn:schemas-microsoft-com:office:office" xmlns:r="http://schemas.openxmlformats.org/officeDocument/2006/relationships" xmlns:m="http://schemas.openxmlformats.org/officeDocument/2006/math" xmlns:v="urn:schemas-microsoft-com:vml" xmlns:wp14="http://schemas.microsoft.com/office/word/2010/wordprocessingDrawing" xmlns:wp="http://schemas.openxmlformats.org/drawingml/2006/wordprocessingDrawing" xmlns:w10="urn:schemas-microsoft-com:office:word" xmlns:w="http://schemas.openxmlformats.org/wordprocessingml/2006/main" xmlns:w14="http://schemas.microsoft.com/office/word/2010/wordml" xmlns:w15="http://schemas.microsoft.com/office/word/2012/wordml" xmlns:w16se="http://schemas.microsoft.com/office/word/2015/wordml/symex" xmlns:wpg="http://schemas.microsoft.com/office/word/2010/wordprocessingGroup" xmlns:wpi="http://schemas.microsoft.com/office/word/2010/wordprocessingInk" xmlns:wne="http://schemas.microsoft.com/office/word/2006/wordml" xmlns:wps="http://schemas.microsoft.com/office/word/2010/wordprocessingShape" mc:Ignorable="w14 w15 w16se wp14">
+  <w:abstractNum w:abstractNumId="0" w15:restartNumberingAfterBreak="0">
     <w:nsid w:val="5A15172B"/>
     <w:multiLevelType w:val="hybridMultilevel"/>
     <w:tmpl w:val="93D4A6CC"/>
@@ -1562,7 +5058,7 @@
 </file>
 
 <file path=word/styles.xml><?xml version="1.0" encoding="utf-8"?>
-<w:styles xmlns:mc="http://schemas.openxmlformats.org/markup-compatibility/2006" xmlns:r="http://schemas.openxmlformats.org/officeDocument/2006/relationships" xmlns:w="http://schemas.openxmlformats.org/wordprocessingml/2006/main" xmlns:w14="http://schemas.microsoft.com/office/word/2010/wordml" xmlns:w15="http://schemas.microsoft.com/office/word/2012/wordml" mc:Ignorable="w14 w15">
+<w:styles xmlns:mc="http://schemas.openxmlformats.org/markup-compatibility/2006" xmlns:r="http://schemas.openxmlformats.org/officeDocument/2006/relationships" xmlns:w="http://schemas.openxmlformats.org/wordprocessingml/2006/main" xmlns:w14="http://schemas.microsoft.com/office/word/2010/wordml" xmlns:w15="http://schemas.microsoft.com/office/word/2012/wordml" xmlns:w16se="http://schemas.microsoft.com/office/word/2015/wordml/symex" mc:Ignorable="w14 w15 w16se">
   <w:docDefaults>
     <w:rPrDefault>
       <w:rPr>
@@ -2002,7 +5498,6 @@
       <w:spacing w:after="0" w:line="240" w:lineRule="auto"/>
     </w:pPr>
     <w:tblPr>
-      <w:tblInd w:w="0" w:type="dxa"/>
       <w:tblBorders>
         <w:top w:val="single" w:sz="4" w:space="0" w:color="auto"/>
         <w:left w:val="single" w:sz="4" w:space="0" w:color="auto"/>
@@ -2011,12 +5506,6 @@
         <w:insideH w:val="single" w:sz="4" w:space="0" w:color="auto"/>
         <w:insideV w:val="single" w:sz="4" w:space="0" w:color="auto"/>
       </w:tblBorders>
-      <w:tblCellMar>
-        <w:top w:w="0" w:type="dxa"/>
-        <w:left w:w="108" w:type="dxa"/>
-        <w:bottom w:w="0" w:type="dxa"/>
-        <w:right w:w="108" w:type="dxa"/>
-      </w:tblCellMar>
     </w:tblPr>
   </w:style>
   <w:style w:type="character" w:styleId="Hipervnculo">
@@ -2027,6 +5516,18 @@
     <w:rsid w:val="009B1580"/>
     <w:rPr>
       <w:color w:val="0563C1" w:themeColor="hyperlink"/>
+      <w:u w:val="single"/>
+    </w:rPr>
+  </w:style>
+  <w:style w:type="character" w:styleId="Hipervnculovisitado">
+    <w:name w:val="FollowedHyperlink"/>
+    <w:basedOn w:val="Fuentedeprrafopredeter"/>
+    <w:uiPriority w:val="99"/>
+    <w:semiHidden/>
+    <w:unhideWhenUsed/>
+    <w:rsid w:val="000701AA"/>
+    <w:rPr>
+      <w:color w:val="954F72" w:themeColor="followedHyperlink"/>
       <w:u w:val="single"/>
     </w:rPr>
   </w:style>

</xml_diff>

<commit_message>
Documento Word y PDF Final para entrega con URL Video
</commit_message>
<xml_diff>
--- a/Actividad 1.docx
+++ b/Actividad 1.docx
@@ -1,11 +1,13 @@
 
 <file path=word/document.xml><?xml version="1.0" encoding="utf-8"?>
-<w:document xmlns:wpc="http://schemas.microsoft.com/office/word/2010/wordprocessingCanvas" xmlns:cx="http://schemas.microsoft.com/office/drawing/2014/chartex" xmlns:cx1="http://schemas.microsoft.com/office/drawing/2015/9/8/chartex" xmlns:mc="http://schemas.openxmlformats.org/markup-compatibility/2006" xmlns:o="urn:schemas-microsoft-com:office:office" xmlns:r="http://schemas.openxmlformats.org/officeDocument/2006/relationships" xmlns:m="http://schemas.openxmlformats.org/officeDocument/2006/math" xmlns:v="urn:schemas-microsoft-com:vml" xmlns:wp14="http://schemas.microsoft.com/office/word/2010/wordprocessingDrawing" xmlns:wp="http://schemas.openxmlformats.org/drawingml/2006/wordprocessingDrawing" xmlns:w10="urn:schemas-microsoft-com:office:word" xmlns:w="http://schemas.openxmlformats.org/wordprocessingml/2006/main" xmlns:w14="http://schemas.microsoft.com/office/word/2010/wordml" xmlns:w15="http://schemas.microsoft.com/office/word/2012/wordml" xmlns:w16se="http://schemas.microsoft.com/office/word/2015/wordml/symex" xmlns:wpg="http://schemas.microsoft.com/office/word/2010/wordprocessingGroup" xmlns:wpi="http://schemas.microsoft.com/office/word/2010/wordprocessingInk" xmlns:wne="http://schemas.microsoft.com/office/word/2006/wordml" xmlns:wps="http://schemas.microsoft.com/office/word/2010/wordprocessingShape" mc:Ignorable="w14 w15 w16se wp14">
+<w:document xmlns:wpc="http://schemas.microsoft.com/office/word/2010/wordprocessingCanvas" xmlns:mc="http://schemas.openxmlformats.org/markup-compatibility/2006" xmlns:o="urn:schemas-microsoft-com:office:office" xmlns:r="http://schemas.openxmlformats.org/officeDocument/2006/relationships" xmlns:m="http://schemas.openxmlformats.org/officeDocument/2006/math" xmlns:v="urn:schemas-microsoft-com:vml" xmlns:wp14="http://schemas.microsoft.com/office/word/2010/wordprocessingDrawing" xmlns:wp="http://schemas.openxmlformats.org/drawingml/2006/wordprocessingDrawing" xmlns:w10="urn:schemas-microsoft-com:office:word" xmlns:w="http://schemas.openxmlformats.org/wordprocessingml/2006/main" xmlns:w14="http://schemas.microsoft.com/office/word/2010/wordml" xmlns:w15="http://schemas.microsoft.com/office/word/2012/wordml" xmlns:wpg="http://schemas.microsoft.com/office/word/2010/wordprocessingGroup" xmlns:wpi="http://schemas.microsoft.com/office/word/2010/wordprocessingInk" xmlns:wne="http://schemas.microsoft.com/office/word/2006/wordml" xmlns:wps="http://schemas.microsoft.com/office/word/2010/wordprocessingShape" mc:Ignorable="w14 w15 wp14">
   <w:body>
     <w:p>
       <w:pPr>
         <w:jc w:val="center"/>
       </w:pPr>
+      <w:bookmarkStart w:id="0" w:name="_GoBack"/>
+      <w:bookmarkEnd w:id="0"/>
       <w:r>
         <w:t>Actividad 1 - Diseño y operaciones C</w:t>
       </w:r>
@@ -891,17 +893,20 @@
         <w:jc w:val="center"/>
         <w:rPr>
           <w:b/>
-        </w:rPr>
-      </w:pPr>
-      <w:r>
-        <w:rPr>
-          <w:b/>
+          <w:lang w:val="en-US"/>
+        </w:rPr>
+      </w:pPr>
+      <w:r>
+        <w:rPr>
+          <w:b/>
+          <w:lang w:val="en-US"/>
         </w:rPr>
         <w:t xml:space="preserve">Enlace </w:t>
       </w:r>
       <w:r>
         <w:rPr>
           <w:b/>
+          <w:lang w:val="en-US"/>
         </w:rPr>
         <w:t>Video</w:t>
       </w:r>
@@ -909,7 +914,25 @@
     <w:p>
       <w:pPr>
         <w:jc w:val="both"/>
-      </w:pPr>
+        <w:rPr>
+          <w:lang w:val="en-US"/>
+        </w:rPr>
+      </w:pPr>
+      <w:hyperlink r:id="rId6" w:history="1">
+        <w:r>
+          <w:rPr>
+            <w:rStyle w:val="Hipervnculo"/>
+            <w:lang w:val="en-US"/>
+          </w:rPr>
+          <w:t>https://youtu.be/o7_Puwz6aL4</w:t>
+        </w:r>
+      </w:hyperlink>
+      <w:r>
+        <w:rPr>
+          <w:lang w:val="en-US"/>
+        </w:rPr>
+        <w:t xml:space="preserve"> </w:t>
+      </w:r>
     </w:p>
     <w:p>
       <w:pPr>
@@ -927,7 +950,6 @@
         <w:t xml:space="preserve">Evidencias interacción con </w:t>
       </w:r>
       <w:proofErr w:type="spellStart"/>
-      <w:proofErr w:type="gramStart"/>
       <w:r>
         <w:rPr>
           <w:b/>
@@ -941,15 +963,7 @@
           <w:b/>
           <w:sz w:val="28"/>
         </w:rPr>
-        <w:t xml:space="preserve">  por</w:t>
-      </w:r>
-      <w:proofErr w:type="gramEnd"/>
-      <w:r>
-        <w:rPr>
-          <w:b/>
-          <w:sz w:val="28"/>
-        </w:rPr>
-        <w:t xml:space="preserve"> medio de la consola de comandos </w:t>
+        <w:t xml:space="preserve">  por medio de la consola de comandos </w:t>
       </w:r>
     </w:p>
     <w:p>
@@ -1076,62 +1090,6 @@
             <wp:extent cx="5095875" cy="1419225"/>
             <wp:effectExtent l="0" t="0" r="9525" b="9525"/>
             <wp:docPr id="6" name="Imagen 6"/>
-            <wp:cNvGraphicFramePr>
-              <a:graphicFrameLocks xmlns:a="http://schemas.openxmlformats.org/drawingml/2006/main" noChangeAspect="1"/>
-            </wp:cNvGraphicFramePr>
-            <a:graphic xmlns:a="http://schemas.openxmlformats.org/drawingml/2006/main">
-              <a:graphicData uri="http://schemas.openxmlformats.org/drawingml/2006/picture">
-                <pic:pic xmlns:pic="http://schemas.openxmlformats.org/drawingml/2006/picture">
-                  <pic:nvPicPr>
-                    <pic:cNvPr id="1" name=""/>
-                    <pic:cNvPicPr/>
-                  </pic:nvPicPr>
-                  <pic:blipFill>
-                    <a:blip r:embed="rId6"/>
-                    <a:stretch>
-                      <a:fillRect/>
-                    </a:stretch>
-                  </pic:blipFill>
-                  <pic:spPr>
-                    <a:xfrm>
-                      <a:off x="0" y="0"/>
-                      <a:ext cx="5095875" cy="1419225"/>
-                    </a:xfrm>
-                    <a:prstGeom prst="rect">
-                      <a:avLst/>
-                    </a:prstGeom>
-                  </pic:spPr>
-                </pic:pic>
-              </a:graphicData>
-            </a:graphic>
-          </wp:inline>
-        </w:drawing>
-      </w:r>
-    </w:p>
-    <w:p>
-      <w:pPr>
-        <w:rPr>
-          <w:b/>
-        </w:rPr>
-      </w:pPr>
-    </w:p>
-    <w:p>
-      <w:pPr>
-        <w:rPr>
-          <w:b/>
-        </w:rPr>
-      </w:pPr>
-      <w:r>
-        <w:rPr>
-          <w:noProof/>
-          <w:lang w:eastAsia="es-CO"/>
-        </w:rPr>
-        <w:lastRenderedPageBreak/>
-        <w:drawing>
-          <wp:inline distT="0" distB="0" distL="0" distR="0" wp14:anchorId="3AEAA067" wp14:editId="6840F9A2">
-            <wp:extent cx="3124200" cy="1762125"/>
-            <wp:effectExtent l="0" t="0" r="0" b="9525"/>
-            <wp:docPr id="7" name="Imagen 7"/>
             <wp:cNvGraphicFramePr>
               <a:graphicFrameLocks xmlns:a="http://schemas.openxmlformats.org/drawingml/2006/main" noChangeAspect="1"/>
             </wp:cNvGraphicFramePr>
@@ -1151,7 +1109,7 @@
                   <pic:spPr>
                     <a:xfrm>
                       <a:off x="0" y="0"/>
-                      <a:ext cx="3124200" cy="1762125"/>
+                      <a:ext cx="5095875" cy="1419225"/>
                     </a:xfrm>
                     <a:prstGeom prst="rect">
                       <a:avLst/>
@@ -1163,104 +1121,31 @@
           </wp:inline>
         </w:drawing>
       </w:r>
-      <w:r>
-        <w:rPr>
-          <w:b/>
-        </w:rPr>
-        <w:br w:type="page"/>
-      </w:r>
-    </w:p>
-    <w:p>
-      <w:pPr>
-        <w:rPr>
-          <w:b/>
-          <w:sz w:val="28"/>
-        </w:rPr>
-      </w:pPr>
-      <w:r>
-        <w:rPr>
-          <w:b/>
-          <w:sz w:val="28"/>
+    </w:p>
+    <w:p>
+      <w:pPr>
+        <w:rPr>
+          <w:b/>
+        </w:rPr>
+      </w:pPr>
+    </w:p>
+    <w:p>
+      <w:pPr>
+        <w:rPr>
+          <w:b/>
+        </w:rPr>
+      </w:pPr>
+      <w:r>
+        <w:rPr>
+          <w:noProof/>
+          <w:lang w:eastAsia="es-CO"/>
         </w:rPr>
         <w:lastRenderedPageBreak/>
-        <w:t>Por medio de la interfaz gráfica</w:t>
-      </w:r>
-      <w:r>
-        <w:rPr>
-          <w:b/>
-          <w:sz w:val="28"/>
-        </w:rPr>
-        <w:t xml:space="preserve"> de </w:t>
-      </w:r>
-      <w:proofErr w:type="spellStart"/>
-      <w:r>
-        <w:rPr>
-          <w:b/>
-          <w:sz w:val="28"/>
-        </w:rPr>
-        <w:t>MongoDB</w:t>
-      </w:r>
-      <w:proofErr w:type="spellEnd"/>
-      <w:r>
-        <w:rPr>
-          <w:b/>
-          <w:sz w:val="28"/>
-        </w:rPr>
-        <w:t xml:space="preserve"> (</w:t>
-      </w:r>
-      <w:proofErr w:type="spellStart"/>
-      <w:r>
-        <w:rPr>
-          <w:b/>
-          <w:sz w:val="28"/>
-        </w:rPr>
-        <w:t>Compass</w:t>
-      </w:r>
-      <w:proofErr w:type="spellEnd"/>
-      <w:r>
-        <w:rPr>
-          <w:b/>
-          <w:sz w:val="28"/>
-        </w:rPr>
-        <w:t>)</w:t>
-      </w:r>
-    </w:p>
-    <w:p>
-      <w:pPr>
-        <w:rPr>
-          <w:b/>
-        </w:rPr>
-      </w:pPr>
-      <w:r>
-        <w:rPr>
-          <w:b/>
-        </w:rPr>
-        <w:t xml:space="preserve">Me conecto: </w:t>
-      </w:r>
-    </w:p>
-    <w:p>
-      <w:pPr>
-        <w:rPr>
-          <w:b/>
-        </w:rPr>
-      </w:pPr>
-    </w:p>
-    <w:p>
-      <w:pPr>
-        <w:rPr>
-          <w:b/>
-        </w:rPr>
-      </w:pPr>
-      <w:r>
-        <w:rPr>
-          <w:noProof/>
-          <w:lang w:eastAsia="es-CO"/>
-        </w:rPr>
         <w:drawing>
-          <wp:inline distT="0" distB="0" distL="0" distR="0" wp14:anchorId="12F8AD9E" wp14:editId="3BA74B20">
-            <wp:extent cx="5154158" cy="2254102"/>
-            <wp:effectExtent l="0" t="0" r="8890" b="0"/>
-            <wp:docPr id="1" name="Imagen 1"/>
+          <wp:inline distT="0" distB="0" distL="0" distR="0" wp14:anchorId="3AEAA067" wp14:editId="6840F9A2">
+            <wp:extent cx="3124200" cy="1762125"/>
+            <wp:effectExtent l="0" t="0" r="0" b="9525"/>
+            <wp:docPr id="7" name="Imagen 7"/>
             <wp:cNvGraphicFramePr>
               <a:graphicFrameLocks xmlns:a="http://schemas.openxmlformats.org/drawingml/2006/main" noChangeAspect="1"/>
             </wp:cNvGraphicFramePr>
@@ -1280,7 +1165,7 @@
                   <pic:spPr>
                     <a:xfrm>
                       <a:off x="0" y="0"/>
-                      <a:ext cx="5205875" cy="2276720"/>
+                      <a:ext cx="3124200" cy="1762125"/>
                     </a:xfrm>
                     <a:prstGeom prst="rect">
                       <a:avLst/>
@@ -1292,19 +1177,87 @@
           </wp:inline>
         </w:drawing>
       </w:r>
-    </w:p>
-    <w:p>
-      <w:pPr>
-        <w:rPr>
-          <w:b/>
-        </w:rPr>
-      </w:pPr>
-      <w:r>
-        <w:rPr>
-          <w:b/>
-        </w:rPr>
-        <w:t>Creo la base de datos</w:t>
-      </w:r>
+      <w:r>
+        <w:rPr>
+          <w:b/>
+        </w:rPr>
+        <w:br w:type="page"/>
+      </w:r>
+    </w:p>
+    <w:p>
+      <w:pPr>
+        <w:rPr>
+          <w:b/>
+          <w:sz w:val="28"/>
+        </w:rPr>
+      </w:pPr>
+      <w:r>
+        <w:rPr>
+          <w:b/>
+          <w:sz w:val="28"/>
+        </w:rPr>
+        <w:lastRenderedPageBreak/>
+        <w:t>Por medio de la interfaz gráfica</w:t>
+      </w:r>
+      <w:r>
+        <w:rPr>
+          <w:b/>
+          <w:sz w:val="28"/>
+        </w:rPr>
+        <w:t xml:space="preserve"> de </w:t>
+      </w:r>
+      <w:proofErr w:type="spellStart"/>
+      <w:r>
+        <w:rPr>
+          <w:b/>
+          <w:sz w:val="28"/>
+        </w:rPr>
+        <w:t>MongoDB</w:t>
+      </w:r>
+      <w:proofErr w:type="spellEnd"/>
+      <w:r>
+        <w:rPr>
+          <w:b/>
+          <w:sz w:val="28"/>
+        </w:rPr>
+        <w:t xml:space="preserve"> (</w:t>
+      </w:r>
+      <w:proofErr w:type="spellStart"/>
+      <w:r>
+        <w:rPr>
+          <w:b/>
+          <w:sz w:val="28"/>
+        </w:rPr>
+        <w:t>Compass</w:t>
+      </w:r>
+      <w:proofErr w:type="spellEnd"/>
+      <w:r>
+        <w:rPr>
+          <w:b/>
+          <w:sz w:val="28"/>
+        </w:rPr>
+        <w:t>)</w:t>
+      </w:r>
+    </w:p>
+    <w:p>
+      <w:pPr>
+        <w:rPr>
+          <w:b/>
+        </w:rPr>
+      </w:pPr>
+      <w:r>
+        <w:rPr>
+          <w:b/>
+        </w:rPr>
+        <w:t xml:space="preserve">Me conecto: </w:t>
+      </w:r>
+    </w:p>
+    <w:p>
+      <w:pPr>
+        <w:rPr>
+          <w:b/>
+        </w:rPr>
+      </w:pPr>
     </w:p>
     <w:p>
       <w:pPr>
@@ -1318,10 +1271,10 @@
           <w:lang w:eastAsia="es-CO"/>
         </w:rPr>
         <w:drawing>
-          <wp:inline distT="0" distB="0" distL="0" distR="0" wp14:anchorId="33F23D6E" wp14:editId="229CECCB">
-            <wp:extent cx="3829050" cy="1152525"/>
-            <wp:effectExtent l="0" t="0" r="0" b="9525"/>
-            <wp:docPr id="3" name="Imagen 3"/>
+          <wp:inline distT="0" distB="0" distL="0" distR="0" wp14:anchorId="12F8AD9E" wp14:editId="3BA74B20">
+            <wp:extent cx="5154158" cy="2254102"/>
+            <wp:effectExtent l="0" t="0" r="8890" b="0"/>
+            <wp:docPr id="1" name="Imagen 1"/>
             <wp:cNvGraphicFramePr>
               <a:graphicFrameLocks xmlns:a="http://schemas.openxmlformats.org/drawingml/2006/main" noChangeAspect="1"/>
             </wp:cNvGraphicFramePr>
@@ -1341,7 +1294,7 @@
                   <pic:spPr>
                     <a:xfrm>
                       <a:off x="0" y="0"/>
-                      <a:ext cx="3829050" cy="1152525"/>
+                      <a:ext cx="5205875" cy="2276720"/>
                     </a:xfrm>
                     <a:prstGeom prst="rect">
                       <a:avLst/>
@@ -1360,37 +1313,29 @@
           <w:b/>
         </w:rPr>
       </w:pPr>
-    </w:p>
-    <w:p>
-      <w:pPr>
-        <w:rPr>
-          <w:b/>
-        </w:rPr>
-      </w:pPr>
-      <w:r>
-        <w:rPr>
-          <w:b/>
-        </w:rPr>
-        <w:t>Y creo las colecciones</w:t>
-      </w:r>
-    </w:p>
-    <w:p>
-      <w:pPr>
-        <w:rPr>
-          <w:b/>
-        </w:rPr>
-      </w:pPr>
-      <w:r>
-        <w:rPr>
-          <w:noProof/>
-          <w:lang w:eastAsia="es-CO"/>
-        </w:rPr>
-        <w:lastRenderedPageBreak/>
+      <w:r>
+        <w:rPr>
+          <w:b/>
+        </w:rPr>
+        <w:t>Creo la base de datos</w:t>
+      </w:r>
+    </w:p>
+    <w:p>
+      <w:pPr>
+        <w:rPr>
+          <w:b/>
+        </w:rPr>
+      </w:pPr>
+      <w:r>
+        <w:rPr>
+          <w:noProof/>
+          <w:lang w:eastAsia="es-CO"/>
+        </w:rPr>
         <w:drawing>
-          <wp:inline distT="0" distB="0" distL="0" distR="0" wp14:anchorId="15418E0A" wp14:editId="76225C4D">
-            <wp:extent cx="5810250" cy="3038475"/>
+          <wp:inline distT="0" distB="0" distL="0" distR="0" wp14:anchorId="33F23D6E" wp14:editId="229CECCB">
+            <wp:extent cx="3829050" cy="1152525"/>
             <wp:effectExtent l="0" t="0" r="0" b="9525"/>
-            <wp:docPr id="4" name="Imagen 4"/>
+            <wp:docPr id="3" name="Imagen 3"/>
             <wp:cNvGraphicFramePr>
               <a:graphicFrameLocks xmlns:a="http://schemas.openxmlformats.org/drawingml/2006/main" noChangeAspect="1"/>
             </wp:cNvGraphicFramePr>
@@ -1410,7 +1355,7 @@
                   <pic:spPr>
                     <a:xfrm>
                       <a:off x="0" y="0"/>
-                      <a:ext cx="5810250" cy="3038475"/>
+                      <a:ext cx="3829050" cy="1152525"/>
                     </a:xfrm>
                     <a:prstGeom prst="rect">
                       <a:avLst/>
@@ -1436,6 +1381,12 @@
           <w:b/>
         </w:rPr>
       </w:pPr>
+      <w:r>
+        <w:rPr>
+          <w:b/>
+        </w:rPr>
+        <w:t>Y creo las colecciones</w:t>
+      </w:r>
     </w:p>
     <w:p>
       <w:pPr>
@@ -1450,10 +1401,10 @@
         </w:rPr>
         <w:lastRenderedPageBreak/>
         <w:drawing>
-          <wp:inline distT="0" distB="0" distL="0" distR="0" wp14:anchorId="58E892E7" wp14:editId="764BD8D0">
-            <wp:extent cx="4922520" cy="5612130"/>
-            <wp:effectExtent l="0" t="0" r="0" b="7620"/>
-            <wp:docPr id="5" name="Imagen 5"/>
+          <wp:inline distT="0" distB="0" distL="0" distR="0" wp14:anchorId="15418E0A" wp14:editId="76225C4D">
+            <wp:extent cx="5810250" cy="3038475"/>
+            <wp:effectExtent l="0" t="0" r="0" b="9525"/>
+            <wp:docPr id="4" name="Imagen 4"/>
             <wp:cNvGraphicFramePr>
               <a:graphicFrameLocks xmlns:a="http://schemas.openxmlformats.org/drawingml/2006/main" noChangeAspect="1"/>
             </wp:cNvGraphicFramePr>
@@ -1473,6 +1424,69 @@
                   <pic:spPr>
                     <a:xfrm>
                       <a:off x="0" y="0"/>
+                      <a:ext cx="5810250" cy="3038475"/>
+                    </a:xfrm>
+                    <a:prstGeom prst="rect">
+                      <a:avLst/>
+                    </a:prstGeom>
+                  </pic:spPr>
+                </pic:pic>
+              </a:graphicData>
+            </a:graphic>
+          </wp:inline>
+        </w:drawing>
+      </w:r>
+    </w:p>
+    <w:p>
+      <w:pPr>
+        <w:rPr>
+          <w:b/>
+        </w:rPr>
+      </w:pPr>
+    </w:p>
+    <w:p>
+      <w:pPr>
+        <w:rPr>
+          <w:b/>
+        </w:rPr>
+      </w:pPr>
+    </w:p>
+    <w:p>
+      <w:pPr>
+        <w:rPr>
+          <w:b/>
+        </w:rPr>
+      </w:pPr>
+      <w:r>
+        <w:rPr>
+          <w:noProof/>
+          <w:lang w:eastAsia="es-CO"/>
+        </w:rPr>
+        <w:lastRenderedPageBreak/>
+        <w:drawing>
+          <wp:inline distT="0" distB="0" distL="0" distR="0" wp14:anchorId="58E892E7" wp14:editId="764BD8D0">
+            <wp:extent cx="4922520" cy="5612130"/>
+            <wp:effectExtent l="0" t="0" r="0" b="7620"/>
+            <wp:docPr id="5" name="Imagen 5"/>
+            <wp:cNvGraphicFramePr>
+              <a:graphicFrameLocks xmlns:a="http://schemas.openxmlformats.org/drawingml/2006/main" noChangeAspect="1"/>
+            </wp:cNvGraphicFramePr>
+            <a:graphic xmlns:a="http://schemas.openxmlformats.org/drawingml/2006/main">
+              <a:graphicData uri="http://schemas.openxmlformats.org/drawingml/2006/picture">
+                <pic:pic xmlns:pic="http://schemas.openxmlformats.org/drawingml/2006/picture">
+                  <pic:nvPicPr>
+                    <pic:cNvPr id="1" name=""/>
+                    <pic:cNvPicPr/>
+                  </pic:nvPicPr>
+                  <pic:blipFill>
+                    <a:blip r:embed="rId12"/>
+                    <a:stretch>
+                      <a:fillRect/>
+                    </a:stretch>
+                  </pic:blipFill>
+                  <pic:spPr>
+                    <a:xfrm>
+                      <a:off x="0" y="0"/>
                       <a:ext cx="4922520" cy="5612130"/>
                     </a:xfrm>
                     <a:prstGeom prst="rect">
@@ -1558,7 +1572,7 @@
                     <pic:cNvPicPr/>
                   </pic:nvPicPr>
                   <pic:blipFill>
-                    <a:blip r:embed="rId12">
+                    <a:blip r:embed="rId13">
                       <a:extLst>
                         <a:ext uri="{28A0092B-C50C-407E-A947-70E740481C1C}">
                           <a14:useLocalDpi xmlns:a14="http://schemas.microsoft.com/office/drawing/2010/main" val="0"/>
@@ -1615,63 +1629,15 @@
     </w:p>
     <w:p>
       <w:r>
+        <w:rPr>
+          <w:noProof/>
+          <w:lang w:eastAsia="es-CO"/>
+        </w:rPr>
         <w:drawing>
           <wp:inline distT="0" distB="0" distL="0" distR="0" wp14:anchorId="1BDF581E" wp14:editId="6BC2F80F">
             <wp:extent cx="3761563" cy="2162175"/>
             <wp:effectExtent l="0" t="0" r="0" b="0"/>
             <wp:docPr id="8" name="Imagen 8"/>
-            <wp:cNvGraphicFramePr>
-              <a:graphicFrameLocks xmlns:a="http://schemas.openxmlformats.org/drawingml/2006/main" noChangeAspect="1"/>
-            </wp:cNvGraphicFramePr>
-            <a:graphic xmlns:a="http://schemas.openxmlformats.org/drawingml/2006/main">
-              <a:graphicData uri="http://schemas.openxmlformats.org/drawingml/2006/picture">
-                <pic:pic xmlns:pic="http://schemas.openxmlformats.org/drawingml/2006/picture">
-                  <pic:nvPicPr>
-                    <pic:cNvPr id="1" name=""/>
-                    <pic:cNvPicPr/>
-                  </pic:nvPicPr>
-                  <pic:blipFill>
-                    <a:blip r:embed="rId13"/>
-                    <a:stretch>
-                      <a:fillRect/>
-                    </a:stretch>
-                  </pic:blipFill>
-                  <pic:spPr>
-                    <a:xfrm>
-                      <a:off x="0" y="0"/>
-                      <a:ext cx="3818589" cy="2194954"/>
-                    </a:xfrm>
-                    <a:prstGeom prst="rect">
-                      <a:avLst/>
-                    </a:prstGeom>
-                  </pic:spPr>
-                </pic:pic>
-              </a:graphicData>
-            </a:graphic>
-          </wp:inline>
-        </w:drawing>
-      </w:r>
-    </w:p>
-    <w:p>
-      <w:pPr>
-        <w:rPr>
-          <w:b/>
-        </w:rPr>
-      </w:pPr>
-      <w:r>
-        <w:rPr>
-          <w:b/>
-        </w:rPr>
-        <w:t>Como vamos a agregar varios datos debemos envolverlo en una lista</w:t>
-      </w:r>
-    </w:p>
-    <w:p>
-      <w:r>
-        <w:drawing>
-          <wp:inline distT="0" distB="0" distL="0" distR="0" wp14:anchorId="39FAE8CE" wp14:editId="50537908">
-            <wp:extent cx="4162425" cy="2597785"/>
-            <wp:effectExtent l="0" t="0" r="9525" b="0"/>
-            <wp:docPr id="9" name="Imagen 9"/>
             <wp:cNvGraphicFramePr>
               <a:graphicFrameLocks xmlns:a="http://schemas.openxmlformats.org/drawingml/2006/main" noChangeAspect="1"/>
             </wp:cNvGraphicFramePr>
@@ -1691,6 +1657,62 @@
                   <pic:spPr>
                     <a:xfrm>
                       <a:off x="0" y="0"/>
+                      <a:ext cx="3818589" cy="2194954"/>
+                    </a:xfrm>
+                    <a:prstGeom prst="rect">
+                      <a:avLst/>
+                    </a:prstGeom>
+                  </pic:spPr>
+                </pic:pic>
+              </a:graphicData>
+            </a:graphic>
+          </wp:inline>
+        </w:drawing>
+      </w:r>
+    </w:p>
+    <w:p>
+      <w:pPr>
+        <w:rPr>
+          <w:b/>
+        </w:rPr>
+      </w:pPr>
+      <w:r>
+        <w:rPr>
+          <w:b/>
+        </w:rPr>
+        <w:t>Como vamos a agregar varios datos debemos envolverlo en una lista</w:t>
+      </w:r>
+    </w:p>
+    <w:p>
+      <w:r>
+        <w:rPr>
+          <w:noProof/>
+          <w:lang w:eastAsia="es-CO"/>
+        </w:rPr>
+        <w:drawing>
+          <wp:inline distT="0" distB="0" distL="0" distR="0" wp14:anchorId="39FAE8CE" wp14:editId="50537908">
+            <wp:extent cx="4162425" cy="2597785"/>
+            <wp:effectExtent l="0" t="0" r="9525" b="0"/>
+            <wp:docPr id="9" name="Imagen 9"/>
+            <wp:cNvGraphicFramePr>
+              <a:graphicFrameLocks xmlns:a="http://schemas.openxmlformats.org/drawingml/2006/main" noChangeAspect="1"/>
+            </wp:cNvGraphicFramePr>
+            <a:graphic xmlns:a="http://schemas.openxmlformats.org/drawingml/2006/main">
+              <a:graphicData uri="http://schemas.openxmlformats.org/drawingml/2006/picture">
+                <pic:pic xmlns:pic="http://schemas.openxmlformats.org/drawingml/2006/picture">
+                  <pic:nvPicPr>
+                    <pic:cNvPr id="1" name=""/>
+                    <pic:cNvPicPr/>
+                  </pic:nvPicPr>
+                  <pic:blipFill>
+                    <a:blip r:embed="rId15"/>
+                    <a:stretch>
+                      <a:fillRect/>
+                    </a:stretch>
+                  </pic:blipFill>
+                  <pic:spPr>
+                    <a:xfrm>
+                      <a:off x="0" y="0"/>
                       <a:ext cx="4188958" cy="2614344"/>
                     </a:xfrm>
                     <a:prstGeom prst="rect">
@@ -1740,7 +1762,7 @@
                     <pic:cNvPicPr/>
                   </pic:nvPicPr>
                   <pic:blipFill>
-                    <a:blip r:embed="rId15">
+                    <a:blip r:embed="rId16">
                       <a:extLst>
                         <a:ext uri="{28A0092B-C50C-407E-A947-70E740481C1C}">
                           <a14:useLocalDpi xmlns:a14="http://schemas.microsoft.com/office/drawing/2010/main" val="0"/>
@@ -1778,14 +1800,7 @@
           <w:b/>
         </w:rPr>
         <w:lastRenderedPageBreak/>
-        <w:t xml:space="preserve">Ahora vamos a insertar datos por medio de un archivo con </w:t>
-      </w:r>
-      <w:proofErr w:type="gramStart"/>
-      <w:r>
-        <w:rPr>
-          <w:b/>
-        </w:rPr>
-        <w:t>extensión .</w:t>
+        <w:t>Ahora vamos a insertar datos por medio de un archivo con extensión .</w:t>
       </w:r>
       <w:proofErr w:type="spellStart"/>
       <w:r>
@@ -1795,10 +1810,13 @@
         <w:t>json</w:t>
       </w:r>
       <w:proofErr w:type="spellEnd"/>
-      <w:proofErr w:type="gramEnd"/>
-    </w:p>
-    <w:p>
-      <w:r>
+    </w:p>
+    <w:p>
+      <w:r>
+        <w:rPr>
+          <w:noProof/>
+          <w:lang w:eastAsia="es-CO"/>
+        </w:rPr>
         <w:drawing>
           <wp:inline distT="0" distB="0" distL="0" distR="0" wp14:anchorId="27280D7F" wp14:editId="54F8C513">
             <wp:extent cx="3458058" cy="2800741"/>
@@ -1815,7 +1833,7 @@
                     <pic:cNvPicPr/>
                   </pic:nvPicPr>
                   <pic:blipFill>
-                    <a:blip r:embed="rId16"/>
+                    <a:blip r:embed="rId17"/>
                     <a:stretch>
                       <a:fillRect/>
                     </a:stretch>
@@ -1854,14 +1872,7 @@
         <w:rPr>
           <w:b/>
         </w:rPr>
-        <w:t xml:space="preserve">Creamos un archivo con </w:t>
-      </w:r>
-      <w:proofErr w:type="gramStart"/>
-      <w:r>
-        <w:rPr>
-          <w:b/>
-        </w:rPr>
-        <w:t>extensión .</w:t>
+        <w:t>Creamos un archivo con extensión .</w:t>
       </w:r>
       <w:proofErr w:type="spellStart"/>
       <w:r>
@@ -1871,7 +1882,6 @@
         <w:t>json</w:t>
       </w:r>
       <w:proofErr w:type="spellEnd"/>
-      <w:proofErr w:type="gramEnd"/>
       <w:r>
         <w:rPr>
           <w:b/>
@@ -1907,7 +1917,7 @@
                     <pic:cNvPicPr/>
                   </pic:nvPicPr>
                   <pic:blipFill>
-                    <a:blip r:embed="rId17">
+                    <a:blip r:embed="rId18">
                       <a:extLst>
                         <a:ext uri="{28A0092B-C50C-407E-A947-70E740481C1C}">
                           <a14:useLocalDpi xmlns:a14="http://schemas.microsoft.com/office/drawing/2010/main" val="0"/>
@@ -2002,7 +2012,7 @@
                     <pic:cNvPicPr/>
                   </pic:nvPicPr>
                   <pic:blipFill>
-                    <a:blip r:embed="rId18">
+                    <a:blip r:embed="rId19">
                       <a:extLst>
                         <a:ext uri="{28A0092B-C50C-407E-A947-70E740481C1C}">
                           <a14:useLocalDpi xmlns:a14="http://schemas.microsoft.com/office/drawing/2010/main" val="0"/>
@@ -2053,7 +2063,7 @@
                     <pic:cNvPicPr/>
                   </pic:nvPicPr>
                   <pic:blipFill>
-                    <a:blip r:embed="rId19">
+                    <a:blip r:embed="rId20">
                       <a:extLst>
                         <a:ext uri="{28A0092B-C50C-407E-A947-70E740481C1C}">
                           <a14:useLocalDpi xmlns:a14="http://schemas.microsoft.com/office/drawing/2010/main" val="0"/>
@@ -2095,14 +2105,7 @@
           <w:b/>
         </w:rPr>
         <w:lastRenderedPageBreak/>
-        <w:t xml:space="preserve">Verificamos que el </w:t>
-      </w:r>
-      <w:proofErr w:type="gramStart"/>
-      <w:r>
-        <w:rPr>
-          <w:b/>
-        </w:rPr>
-        <w:t>archivo .</w:t>
+        <w:t>Verificamos que el archivo .</w:t>
       </w:r>
       <w:proofErr w:type="spellStart"/>
       <w:r>
@@ -2112,7 +2115,6 @@
         <w:t>json</w:t>
       </w:r>
       <w:proofErr w:type="spellEnd"/>
-      <w:proofErr w:type="gramEnd"/>
       <w:r>
         <w:rPr>
           <w:b/>
@@ -2142,7 +2144,7 @@
                     <pic:cNvPicPr/>
                   </pic:nvPicPr>
                   <pic:blipFill>
-                    <a:blip r:embed="rId20">
+                    <a:blip r:embed="rId21">
                       <a:extLst>
                         <a:ext uri="{28A0092B-C50C-407E-A947-70E740481C1C}">
                           <a14:useLocalDpi xmlns:a14="http://schemas.microsoft.com/office/drawing/2010/main" val="0"/>
@@ -2221,7 +2223,7 @@
                     <pic:cNvPicPr/>
                   </pic:nvPicPr>
                   <pic:blipFill>
-                    <a:blip r:embed="rId21">
+                    <a:blip r:embed="rId22">
                       <a:extLst>
                         <a:ext uri="{28A0092B-C50C-407E-A947-70E740481C1C}">
                           <a14:useLocalDpi xmlns:a14="http://schemas.microsoft.com/office/drawing/2010/main" val="0"/>
@@ -2259,13 +2261,7 @@
           <w:b/>
         </w:rPr>
         <w:lastRenderedPageBreak/>
-        <w:t>Ahora vamos a insertar datos</w:t>
-      </w:r>
-      <w:r>
-        <w:rPr>
-          <w:b/>
-        </w:rPr>
-        <w:t xml:space="preserve"> de </w:t>
+        <w:t xml:space="preserve">Ahora vamos a insertar datos de </w:t>
       </w:r>
       <w:proofErr w:type="spellStart"/>
       <w:r>
@@ -2279,14 +2275,7 @@
         <w:rPr>
           <w:b/>
         </w:rPr>
-        <w:t xml:space="preserve"> por medio de un archivo con </w:t>
-      </w:r>
-      <w:proofErr w:type="gramStart"/>
-      <w:r>
-        <w:rPr>
-          <w:b/>
-        </w:rPr>
-        <w:t>extensión .</w:t>
+        <w:t xml:space="preserve"> por medio de un archivo con extensión .</w:t>
       </w:r>
       <w:proofErr w:type="spellStart"/>
       <w:r>
@@ -2296,11 +2285,14 @@
         <w:t>json</w:t>
       </w:r>
       <w:proofErr w:type="spellEnd"/>
-      <w:proofErr w:type="gramEnd"/>
-    </w:p>
-    <w:p/>
-    <w:p>
-      <w:r>
+    </w:p>
+    <w:p/>
+    <w:p>
+      <w:r>
+        <w:rPr>
+          <w:noProof/>
+          <w:lang w:eastAsia="es-CO"/>
+        </w:rPr>
         <w:drawing>
           <wp:inline distT="0" distB="0" distL="0" distR="0" wp14:anchorId="5D0B6963" wp14:editId="19D6D5B5">
             <wp:extent cx="3457575" cy="2276475"/>
@@ -2317,7 +2309,7 @@
                     <pic:cNvPicPr/>
                   </pic:nvPicPr>
                   <pic:blipFill rotWithShape="1">
-                    <a:blip r:embed="rId16"/>
+                    <a:blip r:embed="rId17"/>
                     <a:srcRect t="18707"/>
                     <a:stretch/>
                   </pic:blipFill>
@@ -2363,14 +2355,7 @@
         <w:rPr>
           <w:b/>
         </w:rPr>
-        <w:t xml:space="preserve">Creamos un archivo con </w:t>
-      </w:r>
-      <w:proofErr w:type="gramStart"/>
-      <w:r>
-        <w:rPr>
-          <w:b/>
-        </w:rPr>
-        <w:t>extensión .</w:t>
+        <w:t>Creamos un archivo con extensión .</w:t>
       </w:r>
       <w:proofErr w:type="spellStart"/>
       <w:r>
@@ -2380,7 +2365,6 @@
         <w:t>json</w:t>
       </w:r>
       <w:proofErr w:type="spellEnd"/>
-      <w:proofErr w:type="gramEnd"/>
       <w:r>
         <w:rPr>
           <w:b/>
@@ -2416,7 +2400,7 @@
                     <pic:cNvPicPr/>
                   </pic:nvPicPr>
                   <pic:blipFill>
-                    <a:blip r:embed="rId22">
+                    <a:blip r:embed="rId23">
                       <a:extLst>
                         <a:ext uri="{28A0092B-C50C-407E-A947-70E740481C1C}">
                           <a14:useLocalDpi xmlns:a14="http://schemas.microsoft.com/office/drawing/2010/main" val="0"/>
@@ -2535,7 +2519,7 @@
                     <pic:cNvPicPr/>
                   </pic:nvPicPr>
                   <pic:blipFill rotWithShape="1">
-                    <a:blip r:embed="rId18">
+                    <a:blip r:embed="rId19">
                       <a:extLst>
                         <a:ext uri="{28A0092B-C50C-407E-A947-70E740481C1C}">
                           <a14:useLocalDpi xmlns:a14="http://schemas.microsoft.com/office/drawing/2010/main" val="0"/>
@@ -2593,7 +2577,7 @@
                     <pic:cNvPicPr/>
                   </pic:nvPicPr>
                   <pic:blipFill>
-                    <a:blip r:embed="rId23">
+                    <a:blip r:embed="rId24">
                       <a:extLst>
                         <a:ext uri="{28A0092B-C50C-407E-A947-70E740481C1C}">
                           <a14:useLocalDpi xmlns:a14="http://schemas.microsoft.com/office/drawing/2010/main" val="0"/>
@@ -2638,14 +2622,7 @@
           <w:b/>
         </w:rPr>
         <w:lastRenderedPageBreak/>
-        <w:t xml:space="preserve">Verificamos que el </w:t>
-      </w:r>
-      <w:proofErr w:type="gramStart"/>
-      <w:r>
-        <w:rPr>
-          <w:b/>
-        </w:rPr>
-        <w:t>archivo .</w:t>
+        <w:t>Verificamos que el archivo .</w:t>
       </w:r>
       <w:proofErr w:type="spellStart"/>
       <w:r>
@@ -2655,7 +2632,6 @@
         <w:t>json</w:t>
       </w:r>
       <w:proofErr w:type="spellEnd"/>
-      <w:proofErr w:type="gramEnd"/>
       <w:r>
         <w:rPr>
           <w:b/>
@@ -2685,7 +2661,7 @@
                     <pic:cNvPicPr/>
                   </pic:nvPicPr>
                   <pic:blipFill>
-                    <a:blip r:embed="rId24">
+                    <a:blip r:embed="rId25">
                       <a:extLst>
                         <a:ext uri="{28A0092B-C50C-407E-A947-70E740481C1C}">
                           <a14:useLocalDpi xmlns:a14="http://schemas.microsoft.com/office/drawing/2010/main" val="0"/>
@@ -2766,7 +2742,7 @@
                     <pic:cNvPicPr/>
                   </pic:nvPicPr>
                   <pic:blipFill>
-                    <a:blip r:embed="rId25">
+                    <a:blip r:embed="rId26">
                       <a:extLst>
                         <a:ext uri="{28A0092B-C50C-407E-A947-70E740481C1C}">
                           <a14:useLocalDpi xmlns:a14="http://schemas.microsoft.com/office/drawing/2010/main" val="0"/>
@@ -2805,26 +2781,7 @@
           <w:b/>
         </w:rPr>
         <w:lastRenderedPageBreak/>
-        <w:t xml:space="preserve">Ahora vamos a insertar datos de </w:t>
-      </w:r>
-      <w:r>
-        <w:rPr>
-          <w:b/>
-        </w:rPr>
-        <w:t>entrenadores</w:t>
-      </w:r>
-      <w:r>
-        <w:rPr>
-          <w:b/>
-        </w:rPr>
-        <w:t xml:space="preserve"> por medio de un archivo con </w:t>
-      </w:r>
-      <w:proofErr w:type="gramStart"/>
-      <w:r>
-        <w:rPr>
-          <w:b/>
-        </w:rPr>
-        <w:t>extensión .</w:t>
+        <w:t>Ahora vamos a insertar datos de entrenadores por medio de un archivo con extensión .</w:t>
       </w:r>
       <w:proofErr w:type="spellStart"/>
       <w:r>
@@ -2834,11 +2791,14 @@
         <w:t>json</w:t>
       </w:r>
       <w:proofErr w:type="spellEnd"/>
-      <w:proofErr w:type="gramEnd"/>
-    </w:p>
-    <w:p/>
-    <w:p>
-      <w:r>
+    </w:p>
+    <w:p/>
+    <w:p>
+      <w:r>
+        <w:rPr>
+          <w:noProof/>
+          <w:lang w:eastAsia="es-CO"/>
+        </w:rPr>
         <w:drawing>
           <wp:inline distT="0" distB="0" distL="0" distR="0" wp14:anchorId="16050296" wp14:editId="5940EAAA">
             <wp:extent cx="3457575" cy="2276475"/>
@@ -2855,7 +2815,7 @@
                     <pic:cNvPicPr/>
                   </pic:nvPicPr>
                   <pic:blipFill rotWithShape="1">
-                    <a:blip r:embed="rId16"/>
+                    <a:blip r:embed="rId17"/>
                     <a:srcRect t="18707"/>
                     <a:stretch/>
                   </pic:blipFill>
@@ -2901,14 +2861,7 @@
         <w:rPr>
           <w:b/>
         </w:rPr>
-        <w:t xml:space="preserve">Creamos un archivo con </w:t>
-      </w:r>
-      <w:proofErr w:type="gramStart"/>
-      <w:r>
-        <w:rPr>
-          <w:b/>
-        </w:rPr>
-        <w:t>extensión .</w:t>
+        <w:t>Creamos un archivo con extensión .</w:t>
       </w:r>
       <w:proofErr w:type="spellStart"/>
       <w:r>
@@ -2918,7 +2871,6 @@
         <w:t>json</w:t>
       </w:r>
       <w:proofErr w:type="spellEnd"/>
-      <w:proofErr w:type="gramEnd"/>
       <w:r>
         <w:rPr>
           <w:b/>
@@ -2954,7 +2906,7 @@
                     <pic:cNvPicPr/>
                   </pic:nvPicPr>
                   <pic:blipFill>
-                    <a:blip r:embed="rId26">
+                    <a:blip r:embed="rId27">
                       <a:extLst>
                         <a:ext uri="{28A0092B-C50C-407E-A947-70E740481C1C}">
                           <a14:useLocalDpi xmlns:a14="http://schemas.microsoft.com/office/drawing/2010/main" val="0"/>
@@ -3073,7 +3025,7 @@
                     <pic:cNvPicPr/>
                   </pic:nvPicPr>
                   <pic:blipFill rotWithShape="1">
-                    <a:blip r:embed="rId18">
+                    <a:blip r:embed="rId19">
                       <a:extLst>
                         <a:ext uri="{28A0092B-C50C-407E-A947-70E740481C1C}">
                           <a14:useLocalDpi xmlns:a14="http://schemas.microsoft.com/office/drawing/2010/main" val="0"/>
@@ -3131,7 +3083,7 @@
                     <pic:cNvPicPr/>
                   </pic:nvPicPr>
                   <pic:blipFill>
-                    <a:blip r:embed="rId27">
+                    <a:blip r:embed="rId28">
                       <a:extLst>
                         <a:ext uri="{28A0092B-C50C-407E-A947-70E740481C1C}">
                           <a14:useLocalDpi xmlns:a14="http://schemas.microsoft.com/office/drawing/2010/main" val="0"/>
@@ -3176,14 +3128,7 @@
           <w:b/>
         </w:rPr>
         <w:lastRenderedPageBreak/>
-        <w:t xml:space="preserve">Verificamos que el </w:t>
-      </w:r>
-      <w:proofErr w:type="gramStart"/>
-      <w:r>
-        <w:rPr>
-          <w:b/>
-        </w:rPr>
-        <w:t>archivo .</w:t>
+        <w:t>Verificamos que el archivo .</w:t>
       </w:r>
       <w:proofErr w:type="spellStart"/>
       <w:r>
@@ -3193,7 +3138,6 @@
         <w:t>json</w:t>
       </w:r>
       <w:proofErr w:type="spellEnd"/>
-      <w:proofErr w:type="gramEnd"/>
       <w:r>
         <w:rPr>
           <w:b/>
@@ -3223,7 +3167,7 @@
                     <pic:cNvPicPr/>
                   </pic:nvPicPr>
                   <pic:blipFill>
-                    <a:blip r:embed="rId28">
+                    <a:blip r:embed="rId29">
                       <a:extLst>
                         <a:ext uri="{28A0092B-C50C-407E-A947-70E740481C1C}">
                           <a14:useLocalDpi xmlns:a14="http://schemas.microsoft.com/office/drawing/2010/main" val="0"/>
@@ -3304,7 +3248,7 @@
                     <pic:cNvPicPr/>
                   </pic:nvPicPr>
                   <pic:blipFill>
-                    <a:blip r:embed="rId29">
+                    <a:blip r:embed="rId30">
                       <a:extLst>
                         <a:ext uri="{28A0092B-C50C-407E-A947-70E740481C1C}">
                           <a14:useLocalDpi xmlns:a14="http://schemas.microsoft.com/office/drawing/2010/main" val="0"/>
@@ -3356,14 +3300,7 @@
         <w:rPr>
           <w:b/>
         </w:rPr>
-        <w:t xml:space="preserve"> por medio de un archivo con </w:t>
-      </w:r>
-      <w:proofErr w:type="gramStart"/>
-      <w:r>
-        <w:rPr>
-          <w:b/>
-        </w:rPr>
-        <w:t>extensión .</w:t>
+        <w:t xml:space="preserve"> por medio de un archivo con extensión .</w:t>
       </w:r>
       <w:proofErr w:type="spellStart"/>
       <w:r>
@@ -3373,11 +3310,14 @@
         <w:t>json</w:t>
       </w:r>
       <w:proofErr w:type="spellEnd"/>
-      <w:proofErr w:type="gramEnd"/>
-    </w:p>
-    <w:p/>
-    <w:p>
-      <w:r>
+    </w:p>
+    <w:p/>
+    <w:p>
+      <w:r>
+        <w:rPr>
+          <w:noProof/>
+          <w:lang w:eastAsia="es-CO"/>
+        </w:rPr>
         <w:drawing>
           <wp:inline distT="0" distB="0" distL="0" distR="0" wp14:anchorId="47F5AA10" wp14:editId="368A0C5E">
             <wp:extent cx="3457575" cy="2276475"/>
@@ -3394,7 +3334,7 @@
                     <pic:cNvPicPr/>
                   </pic:nvPicPr>
                   <pic:blipFill rotWithShape="1">
-                    <a:blip r:embed="rId16"/>
+                    <a:blip r:embed="rId17"/>
                     <a:srcRect t="18707"/>
                     <a:stretch/>
                   </pic:blipFill>
@@ -3440,14 +3380,7 @@
         <w:rPr>
           <w:b/>
         </w:rPr>
-        <w:t xml:space="preserve">Creamos un archivo con </w:t>
-      </w:r>
-      <w:proofErr w:type="gramStart"/>
-      <w:r>
-        <w:rPr>
-          <w:b/>
-        </w:rPr>
-        <w:t>extensión .</w:t>
+        <w:t>Creamos un archivo con extensión .</w:t>
       </w:r>
       <w:proofErr w:type="spellStart"/>
       <w:r>
@@ -3457,7 +3390,6 @@
         <w:t>json</w:t>
       </w:r>
       <w:proofErr w:type="spellEnd"/>
-      <w:proofErr w:type="gramEnd"/>
       <w:r>
         <w:rPr>
           <w:b/>
@@ -3493,7 +3425,7 @@
                     <pic:cNvPicPr/>
                   </pic:nvPicPr>
                   <pic:blipFill>
-                    <a:blip r:embed="rId30">
+                    <a:blip r:embed="rId31">
                       <a:extLst>
                         <a:ext uri="{28A0092B-C50C-407E-A947-70E740481C1C}">
                           <a14:useLocalDpi xmlns:a14="http://schemas.microsoft.com/office/drawing/2010/main" val="0"/>
@@ -3612,7 +3544,7 @@
                     <pic:cNvPicPr/>
                   </pic:nvPicPr>
                   <pic:blipFill rotWithShape="1">
-                    <a:blip r:embed="rId18">
+                    <a:blip r:embed="rId19">
                       <a:extLst>
                         <a:ext uri="{28A0092B-C50C-407E-A947-70E740481C1C}">
                           <a14:useLocalDpi xmlns:a14="http://schemas.microsoft.com/office/drawing/2010/main" val="0"/>
@@ -3670,7 +3602,7 @@
                     <pic:cNvPicPr/>
                   </pic:nvPicPr>
                   <pic:blipFill>
-                    <a:blip r:embed="rId31">
+                    <a:blip r:embed="rId32">
                       <a:extLst>
                         <a:ext uri="{28A0092B-C50C-407E-A947-70E740481C1C}">
                           <a14:useLocalDpi xmlns:a14="http://schemas.microsoft.com/office/drawing/2010/main" val="0"/>
@@ -3715,14 +3647,7 @@
           <w:b/>
         </w:rPr>
         <w:lastRenderedPageBreak/>
-        <w:t xml:space="preserve">Verificamos que el </w:t>
-      </w:r>
-      <w:proofErr w:type="gramStart"/>
-      <w:r>
-        <w:rPr>
-          <w:b/>
-        </w:rPr>
-        <w:t>archivo .</w:t>
+        <w:t>Verificamos que el archivo .</w:t>
       </w:r>
       <w:proofErr w:type="spellStart"/>
       <w:r>
@@ -3732,7 +3657,6 @@
         <w:t>json</w:t>
       </w:r>
       <w:proofErr w:type="spellEnd"/>
-      <w:proofErr w:type="gramEnd"/>
       <w:r>
         <w:rPr>
           <w:b/>
@@ -3762,7 +3686,7 @@
                     <pic:cNvPicPr/>
                   </pic:nvPicPr>
                   <pic:blipFill>
-                    <a:blip r:embed="rId32">
+                    <a:blip r:embed="rId33">
                       <a:extLst>
                         <a:ext uri="{28A0092B-C50C-407E-A947-70E740481C1C}">
                           <a14:useLocalDpi xmlns:a14="http://schemas.microsoft.com/office/drawing/2010/main" val="0"/>
@@ -3843,7 +3767,7 @@
                     <pic:cNvPicPr/>
                   </pic:nvPicPr>
                   <pic:blipFill>
-                    <a:blip r:embed="rId33">
+                    <a:blip r:embed="rId34">
                       <a:extLst>
                         <a:ext uri="{28A0092B-C50C-407E-A947-70E740481C1C}">
                           <a14:useLocalDpi xmlns:a14="http://schemas.microsoft.com/office/drawing/2010/main" val="0"/>
@@ -3881,26 +3805,7 @@
           <w:b/>
         </w:rPr>
         <w:lastRenderedPageBreak/>
-        <w:t xml:space="preserve">Ahora vamos a insertar datos de </w:t>
-      </w:r>
-      <w:r>
-        <w:rPr>
-          <w:b/>
-        </w:rPr>
-        <w:t>encuentros</w:t>
-      </w:r>
-      <w:r>
-        <w:rPr>
-          <w:b/>
-        </w:rPr>
-        <w:t xml:space="preserve"> por medio de un archivo con </w:t>
-      </w:r>
-      <w:proofErr w:type="gramStart"/>
-      <w:r>
-        <w:rPr>
-          <w:b/>
-        </w:rPr>
-        <w:t>extensión .</w:t>
+        <w:t>Ahora vamos a insertar datos de encuentros por medio de un archivo con extensión .</w:t>
       </w:r>
       <w:proofErr w:type="spellStart"/>
       <w:r>
@@ -3910,11 +3815,14 @@
         <w:t>json</w:t>
       </w:r>
       <w:proofErr w:type="spellEnd"/>
-      <w:proofErr w:type="gramEnd"/>
-    </w:p>
-    <w:p/>
-    <w:p>
-      <w:r>
+    </w:p>
+    <w:p/>
+    <w:p>
+      <w:r>
+        <w:rPr>
+          <w:noProof/>
+          <w:lang w:eastAsia="es-CO"/>
+        </w:rPr>
         <w:drawing>
           <wp:inline distT="0" distB="0" distL="0" distR="0" wp14:anchorId="574AA0BB" wp14:editId="6505137A">
             <wp:extent cx="3457575" cy="2276475"/>
@@ -3931,7 +3839,7 @@
                     <pic:cNvPicPr/>
                   </pic:nvPicPr>
                   <pic:blipFill rotWithShape="1">
-                    <a:blip r:embed="rId16"/>
+                    <a:blip r:embed="rId17"/>
                     <a:srcRect t="18707"/>
                     <a:stretch/>
                   </pic:blipFill>
@@ -3977,14 +3885,7 @@
         <w:rPr>
           <w:b/>
         </w:rPr>
-        <w:t xml:space="preserve">Creamos un archivo con </w:t>
-      </w:r>
-      <w:proofErr w:type="gramStart"/>
-      <w:r>
-        <w:rPr>
-          <w:b/>
-        </w:rPr>
-        <w:t>extensión .</w:t>
+        <w:t>Creamos un archivo con extensión .</w:t>
       </w:r>
       <w:proofErr w:type="spellStart"/>
       <w:r>
@@ -3994,7 +3895,6 @@
         <w:t>json</w:t>
       </w:r>
       <w:proofErr w:type="spellEnd"/>
-      <w:proofErr w:type="gramEnd"/>
       <w:r>
         <w:rPr>
           <w:b/>
@@ -4030,7 +3930,7 @@
                     <pic:cNvPicPr/>
                   </pic:nvPicPr>
                   <pic:blipFill>
-                    <a:blip r:embed="rId34">
+                    <a:blip r:embed="rId35">
                       <a:extLst>
                         <a:ext uri="{28A0092B-C50C-407E-A947-70E740481C1C}">
                           <a14:useLocalDpi xmlns:a14="http://schemas.microsoft.com/office/drawing/2010/main" val="0"/>
@@ -4149,7 +4049,7 @@
                     <pic:cNvPicPr/>
                   </pic:nvPicPr>
                   <pic:blipFill rotWithShape="1">
-                    <a:blip r:embed="rId18">
+                    <a:blip r:embed="rId19">
                       <a:extLst>
                         <a:ext uri="{28A0092B-C50C-407E-A947-70E740481C1C}">
                           <a14:useLocalDpi xmlns:a14="http://schemas.microsoft.com/office/drawing/2010/main" val="0"/>
@@ -4207,7 +4107,7 @@
                     <pic:cNvPicPr/>
                   </pic:nvPicPr>
                   <pic:blipFill>
-                    <a:blip r:embed="rId35">
+                    <a:blip r:embed="rId36">
                       <a:extLst>
                         <a:ext uri="{28A0092B-C50C-407E-A947-70E740481C1C}">
                           <a14:useLocalDpi xmlns:a14="http://schemas.microsoft.com/office/drawing/2010/main" val="0"/>
@@ -4252,14 +4152,7 @@
           <w:b/>
         </w:rPr>
         <w:lastRenderedPageBreak/>
-        <w:t xml:space="preserve">Verificamos que el </w:t>
-      </w:r>
-      <w:proofErr w:type="gramStart"/>
-      <w:r>
-        <w:rPr>
-          <w:b/>
-        </w:rPr>
-        <w:t>archivo .</w:t>
+        <w:t>Verificamos que el archivo .</w:t>
       </w:r>
       <w:proofErr w:type="spellStart"/>
       <w:r>
@@ -4269,7 +4162,6 @@
         <w:t>json</w:t>
       </w:r>
       <w:proofErr w:type="spellEnd"/>
-      <w:proofErr w:type="gramEnd"/>
       <w:r>
         <w:rPr>
           <w:b/>
@@ -4299,7 +4191,7 @@
                     <pic:cNvPicPr/>
                   </pic:nvPicPr>
                   <pic:blipFill>
-                    <a:blip r:embed="rId36">
+                    <a:blip r:embed="rId37">
                       <a:extLst>
                         <a:ext uri="{28A0092B-C50C-407E-A947-70E740481C1C}">
                           <a14:useLocalDpi xmlns:a14="http://schemas.microsoft.com/office/drawing/2010/main" val="0"/>
@@ -4380,7 +4272,7 @@
                     <pic:cNvPicPr/>
                   </pic:nvPicPr>
                   <pic:blipFill>
-                    <a:blip r:embed="rId37">
+                    <a:blip r:embed="rId38">
                       <a:extLst>
                         <a:ext uri="{28A0092B-C50C-407E-A947-70E740481C1C}">
                           <a14:useLocalDpi xmlns:a14="http://schemas.microsoft.com/office/drawing/2010/main" val="0"/>
@@ -4420,42 +4312,24 @@
           <w:b/>
         </w:rPr>
         <w:lastRenderedPageBreak/>
-        <w:t xml:space="preserve">Ahora vamos a insertar datos de </w:t>
+        <w:t>Ahora vamos a insertar datos de tabla_posiciones por medio de un archivo con extensión .</w:t>
       </w:r>
       <w:proofErr w:type="spellStart"/>
       <w:r>
         <w:rPr>
           <w:b/>
         </w:rPr>
-        <w:t>tabla_posiciones</w:t>
+        <w:t>json</w:t>
       </w:r>
       <w:proofErr w:type="spellEnd"/>
-      <w:r>
-        <w:rPr>
-          <w:b/>
-        </w:rPr>
-        <w:t xml:space="preserve"> por medio de un archivo con </w:t>
-      </w:r>
-      <w:proofErr w:type="gramStart"/>
-      <w:r>
-        <w:rPr>
-          <w:b/>
-        </w:rPr>
-        <w:t>extensión .</w:t>
-      </w:r>
-      <w:proofErr w:type="spellStart"/>
-      <w:r>
-        <w:rPr>
-          <w:b/>
-        </w:rPr>
-        <w:t>json</w:t>
-      </w:r>
-      <w:proofErr w:type="spellEnd"/>
-      <w:proofErr w:type="gramEnd"/>
-    </w:p>
-    <w:p/>
-    <w:p>
-      <w:r>
+    </w:p>
+    <w:p/>
+    <w:p>
+      <w:r>
+        <w:rPr>
+          <w:noProof/>
+          <w:lang w:eastAsia="es-CO"/>
+        </w:rPr>
         <w:drawing>
           <wp:inline distT="0" distB="0" distL="0" distR="0" wp14:anchorId="7A5CA7B0" wp14:editId="4F9A1388">
             <wp:extent cx="3457575" cy="2276475"/>
@@ -4472,7 +4346,7 @@
                     <pic:cNvPicPr/>
                   </pic:nvPicPr>
                   <pic:blipFill rotWithShape="1">
-                    <a:blip r:embed="rId16"/>
+                    <a:blip r:embed="rId17"/>
                     <a:srcRect t="18707"/>
                     <a:stretch/>
                   </pic:blipFill>
@@ -4518,14 +4392,7 @@
         <w:rPr>
           <w:b/>
         </w:rPr>
-        <w:t xml:space="preserve">Creamos un archivo con </w:t>
-      </w:r>
-      <w:proofErr w:type="gramStart"/>
-      <w:r>
-        <w:rPr>
-          <w:b/>
-        </w:rPr>
-        <w:t>extensión .</w:t>
+        <w:t>Creamos un archivo con extensión .</w:t>
       </w:r>
       <w:proofErr w:type="spellStart"/>
       <w:r>
@@ -4535,7 +4402,6 @@
         <w:t>json</w:t>
       </w:r>
       <w:proofErr w:type="spellEnd"/>
-      <w:proofErr w:type="gramEnd"/>
       <w:r>
         <w:rPr>
           <w:b/>
@@ -4571,7 +4437,7 @@
                     <pic:cNvPicPr/>
                   </pic:nvPicPr>
                   <pic:blipFill>
-                    <a:blip r:embed="rId38">
+                    <a:blip r:embed="rId39">
                       <a:extLst>
                         <a:ext uri="{28A0092B-C50C-407E-A947-70E740481C1C}">
                           <a14:useLocalDpi xmlns:a14="http://schemas.microsoft.com/office/drawing/2010/main" val="0"/>
@@ -4690,7 +4556,7 @@
                     <pic:cNvPicPr/>
                   </pic:nvPicPr>
                   <pic:blipFill rotWithShape="1">
-                    <a:blip r:embed="rId18">
+                    <a:blip r:embed="rId19">
                       <a:extLst>
                         <a:ext uri="{28A0092B-C50C-407E-A947-70E740481C1C}">
                           <a14:useLocalDpi xmlns:a14="http://schemas.microsoft.com/office/drawing/2010/main" val="0"/>
@@ -4748,7 +4614,7 @@
                     <pic:cNvPicPr/>
                   </pic:nvPicPr>
                   <pic:blipFill>
-                    <a:blip r:embed="rId39">
+                    <a:blip r:embed="rId40">
                       <a:extLst>
                         <a:ext uri="{28A0092B-C50C-407E-A947-70E740481C1C}">
                           <a14:useLocalDpi xmlns:a14="http://schemas.microsoft.com/office/drawing/2010/main" val="0"/>
@@ -4793,14 +4659,7 @@
           <w:b/>
         </w:rPr>
         <w:lastRenderedPageBreak/>
-        <w:t xml:space="preserve">Verificamos que el </w:t>
-      </w:r>
-      <w:proofErr w:type="gramStart"/>
-      <w:r>
-        <w:rPr>
-          <w:b/>
-        </w:rPr>
-        <w:t>archivo .</w:t>
+        <w:t>Verificamos que el archivo .</w:t>
       </w:r>
       <w:proofErr w:type="spellStart"/>
       <w:r>
@@ -4810,7 +4669,6 @@
         <w:t>json</w:t>
       </w:r>
       <w:proofErr w:type="spellEnd"/>
-      <w:proofErr w:type="gramEnd"/>
       <w:r>
         <w:rPr>
           <w:b/>
@@ -4840,7 +4698,7 @@
                     <pic:cNvPicPr/>
                   </pic:nvPicPr>
                   <pic:blipFill>
-                    <a:blip r:embed="rId40">
+                    <a:blip r:embed="rId41">
                       <a:extLst>
                         <a:ext uri="{28A0092B-C50C-407E-A947-70E740481C1C}">
                           <a14:useLocalDpi xmlns:a14="http://schemas.microsoft.com/office/drawing/2010/main" val="0"/>
@@ -4921,7 +4779,7 @@
                     <pic:cNvPicPr/>
                   </pic:nvPicPr>
                   <pic:blipFill>
-                    <a:blip r:embed="rId41">
+                    <a:blip r:embed="rId42">
                       <a:extLst>
                         <a:ext uri="{28A0092B-C50C-407E-A947-70E740481C1C}">
                           <a14:useLocalDpi xmlns:a14="http://schemas.microsoft.com/office/drawing/2010/main" val="0"/>
@@ -4947,8 +4805,6 @@
           </wp:inline>
         </w:drawing>
       </w:r>
-      <w:bookmarkStart w:id="0" w:name="_GoBack"/>
-      <w:bookmarkEnd w:id="0"/>
     </w:p>
     <w:sectPr>
       <w:pgSz w:w="15840" w:h="12240" w:orient="landscape"/>
@@ -4961,8 +4817,8 @@
 </file>
 
 <file path=word/numbering.xml><?xml version="1.0" encoding="utf-8"?>
-<w:numbering xmlns:wpc="http://schemas.microsoft.com/office/word/2010/wordprocessingCanvas" xmlns:cx="http://schemas.microsoft.com/office/drawing/2014/chartex" xmlns:cx1="http://schemas.microsoft.com/office/drawing/2015/9/8/chartex" xmlns:mc="http://schemas.openxmlformats.org/markup-compatibility/2006" xmlns:o="urn:schemas-microsoft-com:office:office" xmlns:r="http://schemas.openxmlformats.org/officeDocument/2006/relationships" xmlns:m="http://schemas.openxmlformats.org/officeDocument/2006/math" xmlns:v="urn:schemas-microsoft-com:vml" xmlns:wp14="http://schemas.microsoft.com/office/word/2010/wordprocessingDrawing" xmlns:wp="http://schemas.openxmlformats.org/drawingml/2006/wordprocessingDrawing" xmlns:w10="urn:schemas-microsoft-com:office:word" xmlns:w="http://schemas.openxmlformats.org/wordprocessingml/2006/main" xmlns:w14="http://schemas.microsoft.com/office/word/2010/wordml" xmlns:w15="http://schemas.microsoft.com/office/word/2012/wordml" xmlns:w16se="http://schemas.microsoft.com/office/word/2015/wordml/symex" xmlns:wpg="http://schemas.microsoft.com/office/word/2010/wordprocessingGroup" xmlns:wpi="http://schemas.microsoft.com/office/word/2010/wordprocessingInk" xmlns:wne="http://schemas.microsoft.com/office/word/2006/wordml" xmlns:wps="http://schemas.microsoft.com/office/word/2010/wordprocessingShape" mc:Ignorable="w14 w15 w16se wp14">
-  <w:abstractNum w:abstractNumId="0" w15:restartNumberingAfterBreak="0">
+<w:numbering xmlns:wpc="http://schemas.microsoft.com/office/word/2010/wordprocessingCanvas" xmlns:mc="http://schemas.openxmlformats.org/markup-compatibility/2006" xmlns:o="urn:schemas-microsoft-com:office:office" xmlns:r="http://schemas.openxmlformats.org/officeDocument/2006/relationships" xmlns:m="http://schemas.openxmlformats.org/officeDocument/2006/math" xmlns:v="urn:schemas-microsoft-com:vml" xmlns:wp14="http://schemas.microsoft.com/office/word/2010/wordprocessingDrawing" xmlns:wp="http://schemas.openxmlformats.org/drawingml/2006/wordprocessingDrawing" xmlns:w10="urn:schemas-microsoft-com:office:word" xmlns:w="http://schemas.openxmlformats.org/wordprocessingml/2006/main" xmlns:w14="http://schemas.microsoft.com/office/word/2010/wordml" xmlns:w15="http://schemas.microsoft.com/office/word/2012/wordml" xmlns:wpg="http://schemas.microsoft.com/office/word/2010/wordprocessingGroup" xmlns:wpi="http://schemas.microsoft.com/office/word/2010/wordprocessingInk" xmlns:wne="http://schemas.microsoft.com/office/word/2006/wordml" xmlns:wps="http://schemas.microsoft.com/office/word/2010/wordprocessingShape" mc:Ignorable="w14 w15 wp14">
+  <w:abstractNum w:abstractNumId="0">
     <w:nsid w:val="5A15172B"/>
     <w:multiLevelType w:val="hybridMultilevel"/>
     <w:tmpl w:val="93D4A6CC"/>
@@ -5058,7 +4914,7 @@
 </file>
 
 <file path=word/styles.xml><?xml version="1.0" encoding="utf-8"?>
-<w:styles xmlns:mc="http://schemas.openxmlformats.org/markup-compatibility/2006" xmlns:r="http://schemas.openxmlformats.org/officeDocument/2006/relationships" xmlns:w="http://schemas.openxmlformats.org/wordprocessingml/2006/main" xmlns:w14="http://schemas.microsoft.com/office/word/2010/wordml" xmlns:w15="http://schemas.microsoft.com/office/word/2012/wordml" xmlns:w16se="http://schemas.microsoft.com/office/word/2015/wordml/symex" mc:Ignorable="w14 w15 w16se">
+<w:styles xmlns:mc="http://schemas.openxmlformats.org/markup-compatibility/2006" xmlns:r="http://schemas.openxmlformats.org/officeDocument/2006/relationships" xmlns:w="http://schemas.openxmlformats.org/wordprocessingml/2006/main" xmlns:w14="http://schemas.microsoft.com/office/word/2010/wordml" xmlns:w15="http://schemas.microsoft.com/office/word/2012/wordml" mc:Ignorable="w14 w15">
   <w:docDefaults>
     <w:rPrDefault>
       <w:rPr>
@@ -5498,6 +5354,7 @@
       <w:spacing w:after="0" w:line="240" w:lineRule="auto"/>
     </w:pPr>
     <w:tblPr>
+      <w:tblInd w:w="0" w:type="dxa"/>
       <w:tblBorders>
         <w:top w:val="single" w:sz="4" w:space="0" w:color="auto"/>
         <w:left w:val="single" w:sz="4" w:space="0" w:color="auto"/>
@@ -5506,6 +5363,12 @@
         <w:insideH w:val="single" w:sz="4" w:space="0" w:color="auto"/>
         <w:insideV w:val="single" w:sz="4" w:space="0" w:color="auto"/>
       </w:tblBorders>
+      <w:tblCellMar>
+        <w:top w:w="0" w:type="dxa"/>
+        <w:left w:w="108" w:type="dxa"/>
+        <w:bottom w:w="0" w:type="dxa"/>
+        <w:right w:w="108" w:type="dxa"/>
+      </w:tblCellMar>
     </w:tblPr>
   </w:style>
   <w:style w:type="character" w:styleId="Hipervnculo">

</xml_diff>